<commit_message>
Mas info en GDD
</commit_message>
<xml_diff>
--- a/Disenyo/ProjectHellGDD.docx
+++ b/Disenyo/ProjectHellGDD.docx
@@ -3702,13 +3702,25 @@
       </w:r>
     </w:p>
     <w:p>
-      <w:r>
+      <w:pPr>
+        <w:rPr>
+          <w:sz w:val="24"/>
+          <w:szCs w:val="24"/>
+        </w:rPr>
+      </w:pPr>
+      <w:r>
+        <w:rPr>
+          <w:sz w:val="24"/>
+          <w:szCs w:val="24"/>
+        </w:rPr>
         <w:t xml:space="preserve">En este apartado se explicara detalladamente como se desarrollaría una </w:t>
       </w:r>
       <w:r>
         <w:rPr>
           <w:b/>
           <w:bCs/>
+          <w:sz w:val="24"/>
+          <w:szCs w:val="24"/>
         </w:rPr>
         <w:t xml:space="preserve">partida </w:t>
       </w:r>
@@ -3716,67 +3728,169 @@
         <w:rPr>
           <w:b/>
           <w:bCs/>
+          <w:sz w:val="24"/>
+          <w:szCs w:val="24"/>
         </w:rPr>
         <w:t>típica</w:t>
       </w:r>
       <w:r>
+        <w:rPr>
+          <w:sz w:val="24"/>
+          <w:szCs w:val="24"/>
+        </w:rPr>
         <w:t xml:space="preserve"> </w:t>
       </w:r>
       <w:r>
+        <w:rPr>
+          <w:sz w:val="24"/>
+          <w:szCs w:val="24"/>
+        </w:rPr>
         <w:t>de Project Hell</w:t>
       </w:r>
       <w:r>
+        <w:rPr>
+          <w:sz w:val="24"/>
+          <w:szCs w:val="24"/>
+        </w:rPr>
         <w:t>.</w:t>
       </w:r>
     </w:p>
     <w:p>
-      <w:r>
+      <w:pPr>
+        <w:rPr>
+          <w:sz w:val="24"/>
+          <w:szCs w:val="24"/>
+        </w:rPr>
+      </w:pPr>
+      <w:r>
+        <w:rPr>
+          <w:sz w:val="24"/>
+          <w:szCs w:val="24"/>
+        </w:rPr>
         <w:t xml:space="preserve">En primer lugar apareceremos en una larga pasarela en la que no tendremos interacción con las mecánicas del juego </w:t>
       </w:r>
       <w:r>
+        <w:rPr>
+          <w:sz w:val="24"/>
+          <w:szCs w:val="24"/>
+        </w:rPr>
         <w:t>pero que nos ayudara a familiarizarnos con los controles y que además a lo largo de ella se nos introducirán a partir de carteles los objetivos del juego.</w:t>
       </w:r>
       <w:r>
+        <w:rPr>
+          <w:sz w:val="24"/>
+          <w:szCs w:val="24"/>
+        </w:rPr>
         <w:t xml:space="preserve"> Podremos apreciar que aunque no podemos controlar a los turistas, estos seguirán al guía allá donde vaya.</w:t>
       </w:r>
     </w:p>
     <w:p>
-      <w:r>
+      <w:pPr>
+        <w:rPr>
+          <w:sz w:val="24"/>
+          <w:szCs w:val="24"/>
+        </w:rPr>
+      </w:pPr>
+      <w:r>
+        <w:rPr>
+          <w:sz w:val="24"/>
+          <w:szCs w:val="24"/>
+        </w:rPr>
         <w:t xml:space="preserve">Una vez llegamos a la sala principal encontraremos los monumentos con sus respectivas zonas de explicación. Nos deberemos acercar a ellos para poder responder las preguntas que tengan los turistas sobre las mismas. </w:t>
       </w:r>
     </w:p>
     <w:p>
-      <w:r>
+      <w:pPr>
+        <w:rPr>
+          <w:sz w:val="24"/>
+          <w:szCs w:val="24"/>
+        </w:rPr>
+      </w:pPr>
+      <w:r>
+        <w:rPr>
+          <w:sz w:val="24"/>
+          <w:szCs w:val="24"/>
+        </w:rPr>
         <w:t xml:space="preserve">Al entrar en estas zonas nos percataremos de la aparición de los demonios, los cuales tendremos que matar para que no rapten a nuestros turistas en caso de ser terrestres, o simplemente huir para esquivar las rocas que nos tiren en caso de ser voladores. </w:t>
       </w:r>
     </w:p>
     <w:p>
-      <w:r>
+      <w:pPr>
+        <w:rPr>
+          <w:sz w:val="24"/>
+          <w:szCs w:val="24"/>
+        </w:rPr>
+      </w:pPr>
+      <w:r>
+        <w:rPr>
+          <w:sz w:val="24"/>
+          <w:szCs w:val="24"/>
+        </w:rPr>
         <w:t xml:space="preserve">Para poder completar el nivel deberemos de responder un </w:t>
       </w:r>
       <w:r>
+        <w:rPr>
+          <w:sz w:val="24"/>
+          <w:szCs w:val="24"/>
+        </w:rPr>
         <w:t>número</w:t>
       </w:r>
       <w:r>
+        <w:rPr>
+          <w:sz w:val="24"/>
+          <w:szCs w:val="24"/>
+        </w:rPr>
         <w:t xml:space="preserve"> determinado de preguntas y conseguir mantener al mayor </w:t>
       </w:r>
       <w:r>
+        <w:rPr>
+          <w:sz w:val="24"/>
+          <w:szCs w:val="24"/>
+        </w:rPr>
         <w:t>número</w:t>
       </w:r>
       <w:r>
+        <w:rPr>
+          <w:sz w:val="24"/>
+          <w:szCs w:val="24"/>
+        </w:rPr>
         <w:t xml:space="preserve"> de turistas vivos. Los turistas con los que termines el nivel actual, será los que mantengas para el siguiente nivel, por lo que en muchas ocasiones tendrás que priorizar el salvar a tus turistas antes de responder ninguna pregunta.</w:t>
       </w:r>
     </w:p>
     <w:p>
-      <w:r>
+      <w:pPr>
+        <w:rPr>
+          <w:sz w:val="24"/>
+          <w:szCs w:val="24"/>
+        </w:rPr>
+      </w:pPr>
+      <w:r>
+        <w:rPr>
+          <w:sz w:val="24"/>
+          <w:szCs w:val="24"/>
+        </w:rPr>
         <w:t>Una vez terminado el nivel, se redirigirá a una pantalla de mejoras en las que se dará la oportunidad al jugador de elegir entre ciertas ventajas con las que contar en el siguiente nivel, ya sea tiempo extra o recuperar turistas, entre otras.</w:t>
       </w:r>
     </w:p>
     <w:p>
-      <w:r>
+      <w:pPr>
+        <w:rPr>
+          <w:sz w:val="24"/>
+          <w:szCs w:val="24"/>
+        </w:rPr>
+      </w:pPr>
+      <w:r>
+        <w:rPr>
+          <w:sz w:val="24"/>
+          <w:szCs w:val="24"/>
+        </w:rPr>
         <w:t xml:space="preserve">Una vez elegida esta mejora se redirige al jugador a la pantalla del menú principal para que elija entre </w:t>
       </w:r>
       <w:r>
+        <w:rPr>
+          <w:sz w:val="24"/>
+          <w:szCs w:val="24"/>
+        </w:rPr>
         <w:t>jugar el siguiente nivel o ir a la tienda para gastar las monedas y gemas que han ganado en el nivel terminado.</w:t>
       </w:r>
     </w:p>
@@ -3807,11 +3921,28 @@
       </w:r>
     </w:p>
     <w:p>
-      <w:r>
+      <w:pPr>
+        <w:rPr>
+          <w:sz w:val="24"/>
+          <w:szCs w:val="24"/>
+        </w:rPr>
+      </w:pPr>
+      <w:r>
+        <w:rPr>
+          <w:sz w:val="24"/>
+          <w:szCs w:val="24"/>
+        </w:rPr>
         <w:t>En este apartado introduciremos a todos los personajes que intervienen en el juego y como afectan a las mecánicas y los objetivos del juego. Además, de darse detalles de personalización en caso de tenerlos.</w:t>
       </w:r>
     </w:p>
-    <w:p/>
+    <w:p>
+      <w:pPr>
+        <w:rPr>
+          <w:sz w:val="24"/>
+          <w:szCs w:val="24"/>
+        </w:rPr>
+      </w:pPr>
+    </w:p>
     <w:p>
       <w:pPr>
         <w:pStyle w:val="Ttulo3"/>
@@ -3819,49 +3950,91 @@
           <w:ilvl w:val="1"/>
           <w:numId w:val="7"/>
         </w:numPr>
-      </w:pPr>
-      <w:r>
+        <w:rPr>
+          <w:sz w:val="24"/>
+        </w:rPr>
+      </w:pPr>
+      <w:r>
+        <w:rPr>
+          <w:sz w:val="24"/>
+        </w:rPr>
+        <w:lastRenderedPageBreak/>
         <w:tab/>
       </w:r>
       <w:bookmarkStart w:id="5" w:name="_Toc61359874"/>
       <w:r>
+        <w:rPr>
+          <w:sz w:val="24"/>
+        </w:rPr>
         <w:t>Guía</w:t>
       </w:r>
       <w:bookmarkEnd w:id="5"/>
     </w:p>
     <w:p>
-      <w:r>
+      <w:pPr>
+        <w:rPr>
+          <w:sz w:val="24"/>
+          <w:szCs w:val="24"/>
+        </w:rPr>
+      </w:pPr>
+      <w:r>
+        <w:rPr>
+          <w:sz w:val="24"/>
+          <w:szCs w:val="24"/>
+        </w:rPr>
         <w:t>El guía turístico, reconocible por ser una versión de Virgilio</w:t>
       </w:r>
       <w:r>
+        <w:rPr>
+          <w:sz w:val="24"/>
+          <w:szCs w:val="24"/>
+        </w:rPr>
         <w:t xml:space="preserve"> de </w:t>
       </w:r>
       <w:r>
         <w:rPr>
           <w:i/>
           <w:iCs/>
-        </w:rPr>
-        <w:t>La Divina Comedia</w:t>
-      </w:r>
-      <w:r>
-        <w:rPr>
-          <w:i/>
-          <w:iCs/>
-        </w:rPr>
-        <w:t xml:space="preserve">. </w:t>
-      </w:r>
-      <w:r>
+          <w:sz w:val="24"/>
+          <w:szCs w:val="24"/>
+        </w:rPr>
+        <w:t xml:space="preserve">La Divina Comedia. </w:t>
+      </w:r>
+      <w:r>
+        <w:rPr>
+          <w:sz w:val="24"/>
+          <w:szCs w:val="24"/>
+        </w:rPr>
         <w:t>Será el único personaje controlable del juego, y por el cual nos tendremos que ir moviendo por el mapa para completar los objetivos del nivel.</w:t>
       </w:r>
     </w:p>
     <w:p>
-      <w:r>
-        <w:lastRenderedPageBreak/>
+      <w:pPr>
+        <w:rPr>
+          <w:sz w:val="24"/>
+          <w:szCs w:val="24"/>
+        </w:rPr>
+      </w:pPr>
+      <w:r>
+        <w:rPr>
+          <w:sz w:val="24"/>
+          <w:szCs w:val="24"/>
+        </w:rPr>
         <w:t>Se trata de un humano que trata de hacer parecer un demonio, bastante fallidamente como los turistas nos dan a entender. Toda su personalidad girará alrededor de hacer parecer un demonio e intentar que los demás se crean la farsa.</w:t>
       </w:r>
     </w:p>
     <w:p>
-      <w:r>
+      <w:pPr>
+        <w:rPr>
+          <w:sz w:val="24"/>
+          <w:szCs w:val="24"/>
+        </w:rPr>
+      </w:pPr>
+      <w:r>
+        <w:rPr>
+          <w:sz w:val="24"/>
+          <w:szCs w:val="24"/>
+        </w:rPr>
         <w:t>Dispondrá de un ataque con el que defender a los turistas y que se activara al hacer click sobre los enemigos. Además se encargara de responder las preguntas de los turistas cuando se dirija a las zonas de los monumentos.</w:t>
       </w:r>
     </w:p>
@@ -3886,24 +4059,69 @@
     <w:p>
       <w:pPr>
         <w:ind w:firstLine="708"/>
-      </w:pPr>
-      <w:r>
+        <w:rPr>
+          <w:sz w:val="24"/>
+          <w:szCs w:val="24"/>
+        </w:rPr>
+      </w:pPr>
+      <w:r>
+        <w:rPr>
+          <w:sz w:val="24"/>
+          <w:szCs w:val="24"/>
+        </w:rPr>
         <w:t>Serán NPCs que seguirán a nuestro guía durante toda la partida. Su curiosidad les hará hacer preguntas sobre los monumentos que se van encontrando. Estas preguntas serán diferentes en cada turista y se adaptaran a su personalidad.</w:t>
       </w:r>
     </w:p>
     <w:p>
       <w:pPr>
-        <w:ind w:firstLine="0"/>
-      </w:pPr>
-      <w:r>
-        <w:t>Son personajes totalmente indefensos por lo que los demonios podrán matarlos tirándoles una piedra encima o secuestrándoles y llevándoles a su base. En caso de que les secuestren, el guía puede salvarles si mata al demonio antes de que llegue a su base.</w:t>
-      </w:r>
-    </w:p>
-    <w:p>
-      <w:pPr>
-        <w:ind w:firstLine="0"/>
-      </w:pPr>
-      <w:r>
+        <w:ind w:firstLine="708"/>
+        <w:rPr>
+          <w:sz w:val="24"/>
+          <w:szCs w:val="24"/>
+        </w:rPr>
+      </w:pPr>
+      <w:r>
+        <w:rPr>
+          <w:sz w:val="24"/>
+          <w:szCs w:val="24"/>
+        </w:rPr>
+        <w:t>Estas preguntas subirán o bajaran la felicidad de los turistas en función de si se responden bien, mal, o no se responden. Si la felicidad de un turista es baja, se irá del tour.</w:t>
+      </w:r>
+    </w:p>
+    <w:p>
+      <w:pPr>
+        <w:rPr>
+          <w:sz w:val="24"/>
+          <w:szCs w:val="24"/>
+        </w:rPr>
+      </w:pPr>
+      <w:r>
+        <w:rPr>
+          <w:sz w:val="24"/>
+          <w:szCs w:val="24"/>
+        </w:rPr>
+        <w:t>Los turistas son</w:t>
+      </w:r>
+      <w:r>
+        <w:rPr>
+          <w:sz w:val="24"/>
+          <w:szCs w:val="24"/>
+        </w:rPr>
+        <w:t xml:space="preserve"> personajes totalmente indefensos por lo que los demonios podrán matarlos tirándoles una piedra encima o secuestrándoles y llevándoles a su base. En caso de que les secuestren, el guía puede salvarles si mata al demonio antes de que llegue a su base.</w:t>
+      </w:r>
+    </w:p>
+    <w:p>
+      <w:pPr>
+        <w:rPr>
+          <w:sz w:val="24"/>
+          <w:szCs w:val="24"/>
+        </w:rPr>
+      </w:pPr>
+      <w:r>
+        <w:rPr>
+          <w:sz w:val="24"/>
+          <w:szCs w:val="24"/>
+        </w:rPr>
         <w:t>Se podrá reconocer físicamente a los turistas ya que se dispone de un sistema de personalización de los mismos.</w:t>
       </w:r>
     </w:p>
@@ -3933,8 +4151,18 @@
       <w:bookmarkEnd w:id="7"/>
     </w:p>
     <w:p>
+      <w:pPr>
+        <w:rPr>
+          <w:sz w:val="24"/>
+          <w:szCs w:val="24"/>
+        </w:rPr>
+      </w:pPr>
       <w:bookmarkStart w:id="8" w:name="_Toc61359877"/>
       <w:r>
+        <w:rPr>
+          <w:sz w:val="24"/>
+          <w:szCs w:val="24"/>
+        </w:rPr>
         <w:t xml:space="preserve">Serán uno de los dos enemigos que encontraremos durante el juego. Estos demonios se moverán por tierra, dirigiéndose a por un turista que quieran secuestrar para posteriormente llevárselo y terminar por matarle. Sin embargo, serán vulnerables al ataque del guía, el cual hará lo posible por proteger a los turistas. </w:t>
       </w:r>
     </w:p>
@@ -3948,17 +4176,38 @@
         </w:numPr>
       </w:pPr>
       <w:r>
+        <w:lastRenderedPageBreak/>
         <w:t>Demonios voladores</w:t>
       </w:r>
       <w:bookmarkEnd w:id="8"/>
     </w:p>
     <w:p>
-      <w:r>
+      <w:pPr>
+        <w:rPr>
+          <w:sz w:val="24"/>
+          <w:szCs w:val="24"/>
+        </w:rPr>
+      </w:pPr>
+      <w:r>
+        <w:rPr>
+          <w:sz w:val="24"/>
+          <w:szCs w:val="24"/>
+        </w:rPr>
         <w:t>Es el segundo enemigo que encontraremos en Project Hell. Al contrario de los anteriormente presentados, este demonio se moverá por el mapa volando, siendo igualmente visibles para el jugador.</w:t>
       </w:r>
     </w:p>
     <w:p>
-      <w:r>
+      <w:pPr>
+        <w:rPr>
+          <w:sz w:val="24"/>
+          <w:szCs w:val="24"/>
+        </w:rPr>
+      </w:pPr>
+      <w:r>
+        <w:rPr>
+          <w:sz w:val="24"/>
+          <w:szCs w:val="24"/>
+        </w:rPr>
         <w:t>Su misión será acercarse a los turistas y dejar caer sobre ellos una roca. Si esta les golpea, les matará automáticamente.</w:t>
       </w:r>
     </w:p>
@@ -4044,42 +4293,112 @@
       <w:bookmarkEnd w:id="11"/>
     </w:p>
     <w:p>
-      <w:r>
+      <w:pPr>
+        <w:rPr>
+          <w:sz w:val="24"/>
+          <w:szCs w:val="24"/>
+        </w:rPr>
+      </w:pPr>
+      <w:r>
+        <w:rPr>
+          <w:sz w:val="24"/>
+          <w:szCs w:val="24"/>
+        </w:rPr>
         <w:t xml:space="preserve">Project Hell se </w:t>
       </w:r>
       <w:r>
+        <w:rPr>
+          <w:sz w:val="24"/>
+          <w:szCs w:val="24"/>
+        </w:rPr>
         <w:t>desarrolla</w:t>
       </w:r>
       <w:r>
+        <w:rPr>
+          <w:sz w:val="24"/>
+          <w:szCs w:val="24"/>
+        </w:rPr>
         <w:t xml:space="preserve"> en niveles cerrados que estarán delimitados por paredes con las que colisionaran los jugadores. No se dará una salida de las salas hasta que no se complete el nivel o se </w:t>
       </w:r>
       <w:r>
+        <w:rPr>
+          <w:sz w:val="24"/>
+          <w:szCs w:val="24"/>
+        </w:rPr>
         <w:t>dé</w:t>
       </w:r>
       <w:r>
+        <w:rPr>
+          <w:sz w:val="24"/>
+          <w:szCs w:val="24"/>
+        </w:rPr>
         <w:t xml:space="preserve"> la condición de derrota, que se nos redirigirá a otra pantalla. </w:t>
       </w:r>
     </w:p>
     <w:p>
-      <w:r>
+      <w:pPr>
+        <w:rPr>
+          <w:sz w:val="24"/>
+          <w:szCs w:val="24"/>
+        </w:rPr>
+      </w:pPr>
+      <w:r>
+        <w:rPr>
+          <w:sz w:val="24"/>
+          <w:szCs w:val="24"/>
+        </w:rPr>
         <w:t xml:space="preserve">Para el movimiento de los personajes terrestres por la escena se dispone de una NavMesh pre bakeada que permitirá a los personajes calcular sus rutas sin que los obstáculos les dificulten el camino ya que los rodearan. </w:t>
       </w:r>
     </w:p>
     <w:p>
-      <w:r>
+      <w:pPr>
+        <w:rPr>
+          <w:sz w:val="24"/>
+          <w:szCs w:val="24"/>
+        </w:rPr>
+      </w:pPr>
+      <w:r>
+        <w:rPr>
+          <w:sz w:val="24"/>
+          <w:szCs w:val="24"/>
+        </w:rPr>
         <w:t>Para los personajes voladores esto no será necesario ya que no tendrán ningún obstáculo.</w:t>
       </w:r>
     </w:p>
     <w:p>
-      <w:r>
+      <w:pPr>
+        <w:rPr>
+          <w:sz w:val="24"/>
+          <w:szCs w:val="24"/>
+        </w:rPr>
+      </w:pPr>
+      <w:r>
+        <w:rPr>
+          <w:sz w:val="24"/>
+          <w:szCs w:val="24"/>
+        </w:rPr>
         <w:t>Los enemigos que atacan cuerpo a cuerpo, disponen de una distancia de ataque que se calculara en función de la distancia entre los enemigos y su objetivo</w:t>
       </w:r>
       <w:r>
+        <w:rPr>
+          <w:sz w:val="24"/>
+          <w:szCs w:val="24"/>
+        </w:rPr>
         <w:t>, evitando así el uso de colliders que podrían suponer un problema en ciertas ocasiones.</w:t>
       </w:r>
     </w:p>
     <w:p>
-      <w:r>
+      <w:pPr>
+        <w:rPr>
+          <w:sz w:val="24"/>
+          <w:szCs w:val="24"/>
+        </w:rPr>
+      </w:pPr>
+      <w:r>
+        <w:rPr>
+          <w:sz w:val="24"/>
+          <w:szCs w:val="24"/>
+        </w:rPr>
         <w:t>Para los enemigos voladores se usaría la misma técnica ya que solo dejaran caer la piedra cuando su distancia sea una especifica que coincidirá cuando se encuentre encima de su objetivo. De esta manera cuando suelte la piedra, si el turista no la esquiva, debería matar al turista.</w:t>
       </w:r>
     </w:p>
@@ -4095,25 +4414,49 @@
       <w:bookmarkEnd w:id="12"/>
     </w:p>
     <w:p>
-      <w:r>
+      <w:pPr>
+        <w:rPr>
+          <w:sz w:val="24"/>
+          <w:szCs w:val="24"/>
+        </w:rPr>
+      </w:pPr>
+      <w:r>
+        <w:rPr>
+          <w:sz w:val="24"/>
+          <w:szCs w:val="24"/>
+        </w:rPr>
         <w:t xml:space="preserve">Término </w:t>
       </w:r>
       <w:r>
         <w:rPr>
           <w:b/>
           <w:bCs/>
+          <w:sz w:val="24"/>
+          <w:szCs w:val="24"/>
         </w:rPr>
         <w:t>TAP:</w:t>
       </w:r>
       <w:r>
+        <w:rPr>
+          <w:sz w:val="24"/>
+          <w:szCs w:val="24"/>
+        </w:rPr>
         <w:t xml:space="preserve"> Click izquierdo del ratón o toque en la patalla táctil. </w:t>
       </w:r>
     </w:p>
     <w:p>
       <w:pPr>
         <w:ind w:firstLine="0"/>
-      </w:pPr>
-      <w:r>
+        <w:rPr>
+          <w:sz w:val="24"/>
+          <w:szCs w:val="24"/>
+        </w:rPr>
+      </w:pPr>
+      <w:r>
+        <w:rPr>
+          <w:sz w:val="24"/>
+          <w:szCs w:val="24"/>
+        </w:rPr>
         <w:t xml:space="preserve">El jugador podrá: </w:t>
       </w:r>
     </w:p>
@@ -4124,8 +4467,16 @@
           <w:ilvl w:val="0"/>
           <w:numId w:val="17"/>
         </w:numPr>
-      </w:pPr>
-      <w:r>
+        <w:rPr>
+          <w:sz w:val="24"/>
+          <w:szCs w:val="24"/>
+        </w:rPr>
+      </w:pPr>
+      <w:r>
+        <w:rPr>
+          <w:sz w:val="24"/>
+          <w:szCs w:val="24"/>
+        </w:rPr>
         <w:t xml:space="preserve">Moverse por el escenario: TAP al punto al que se quiera mover. </w:t>
       </w:r>
     </w:p>
@@ -4136,8 +4487,16 @@
           <w:ilvl w:val="0"/>
           <w:numId w:val="17"/>
         </w:numPr>
-      </w:pPr>
-      <w:r>
+        <w:rPr>
+          <w:sz w:val="24"/>
+          <w:szCs w:val="24"/>
+        </w:rPr>
+      </w:pPr>
+      <w:r>
+        <w:rPr>
+          <w:sz w:val="24"/>
+          <w:szCs w:val="24"/>
+        </w:rPr>
         <w:t xml:space="preserve">Contestar a una pregunta: TAP a la respuesta. </w:t>
       </w:r>
     </w:p>
@@ -4148,8 +4507,16 @@
           <w:ilvl w:val="0"/>
           <w:numId w:val="17"/>
         </w:numPr>
-      </w:pPr>
-      <w:r>
+        <w:rPr>
+          <w:sz w:val="24"/>
+          <w:szCs w:val="24"/>
+        </w:rPr>
+      </w:pPr>
+      <w:r>
+        <w:rPr>
+          <w:sz w:val="24"/>
+          <w:szCs w:val="24"/>
+        </w:rPr>
         <w:t xml:space="preserve">Interactuar con demonios para atacarlos o con otros objetos: TAP a los objetos, que estarán iluminados en caso de posicionar el ratón encima de ellos. El jugador, en primer lugar, se moverá hacia ellos y, cuando llegue, interactuará. </w:t>
       </w:r>
     </w:p>
@@ -4160,8 +4527,16 @@
           <w:ilvl w:val="0"/>
           <w:numId w:val="17"/>
         </w:numPr>
-      </w:pPr>
-      <w:r>
+        <w:rPr>
+          <w:sz w:val="24"/>
+          <w:szCs w:val="24"/>
+        </w:rPr>
+      </w:pPr>
+      <w:r>
+        <w:rPr>
+          <w:sz w:val="24"/>
+          <w:szCs w:val="24"/>
+        </w:rPr>
         <w:t xml:space="preserve">Indicar a los turistas que se paren o que le sigan: TAP al botón de comunicarse con los turistas. </w:t>
       </w:r>
     </w:p>
@@ -4172,8 +4547,16 @@
           <w:ilvl w:val="0"/>
           <w:numId w:val="17"/>
         </w:numPr>
-      </w:pPr>
-      <w:r>
+        <w:rPr>
+          <w:sz w:val="24"/>
+          <w:szCs w:val="24"/>
+        </w:rPr>
+      </w:pPr>
+      <w:r>
+        <w:rPr>
+          <w:sz w:val="24"/>
+          <w:szCs w:val="24"/>
+        </w:rPr>
         <w:t xml:space="preserve">Usar una mejora: arrastrar la mejora al centro de la pantalla. </w:t>
       </w:r>
     </w:p>
@@ -4181,11 +4564,6 @@
       <w:pPr>
         <w:ind w:firstLine="0"/>
       </w:pPr>
-    </w:p>
-    <w:p>
-      <w:r>
-        <w:br w:type="page"/>
-      </w:r>
     </w:p>
     <w:p>
       <w:pPr>
@@ -4203,24 +4581,60 @@
       <w:bookmarkEnd w:id="13"/>
     </w:p>
     <w:p>
-      <w:r>
+      <w:pPr>
+        <w:rPr>
+          <w:sz w:val="24"/>
+          <w:szCs w:val="24"/>
+        </w:rPr>
+      </w:pPr>
+      <w:r>
+        <w:rPr>
+          <w:sz w:val="24"/>
+          <w:szCs w:val="24"/>
+        </w:rPr>
         <w:t xml:space="preserve">Para el diseño de interfaces y el flujo de escenas se optarían por diseños sencillos y pocas interfaces ya que no serán </w:t>
       </w:r>
       <w:r>
+        <w:rPr>
+          <w:sz w:val="24"/>
+          <w:szCs w:val="24"/>
+        </w:rPr>
         <w:t>necesarias</w:t>
       </w:r>
       <w:r>
+        <w:rPr>
+          <w:sz w:val="24"/>
+          <w:szCs w:val="24"/>
+        </w:rPr>
         <w:t>.</w:t>
       </w:r>
     </w:p>
     <w:p>
-      <w:r>
+      <w:pPr>
+        <w:rPr>
+          <w:sz w:val="24"/>
+          <w:szCs w:val="24"/>
+        </w:rPr>
+      </w:pPr>
+      <w:r>
+        <w:rPr>
+          <w:sz w:val="24"/>
+          <w:szCs w:val="24"/>
+        </w:rPr>
         <w:t xml:space="preserve">Se dispondrán de </w:t>
       </w:r>
       <w:r>
+        <w:rPr>
+          <w:sz w:val="24"/>
+          <w:szCs w:val="24"/>
+        </w:rPr>
         <w:t>seis interfaces.</w:t>
       </w:r>
       <w:r>
+        <w:rPr>
+          <w:sz w:val="24"/>
+          <w:szCs w:val="24"/>
+        </w:rPr>
         <w:t xml:space="preserve"> </w:t>
       </w:r>
     </w:p>
@@ -4320,20 +4734,54 @@
       <w:bookmarkEnd w:id="15"/>
     </w:p>
     <w:p>
-      <w:r>
+      <w:pPr>
+        <w:rPr>
+          <w:sz w:val="24"/>
+          <w:szCs w:val="24"/>
+        </w:rPr>
+      </w:pPr>
+      <w:r>
+        <w:rPr>
+          <w:sz w:val="24"/>
+          <w:szCs w:val="24"/>
+        </w:rPr>
         <w:t>Será el menú en el que aparezcamos nada mas empezar el juego</w:t>
       </w:r>
       <w:r>
+        <w:rPr>
+          <w:sz w:val="24"/>
+          <w:szCs w:val="24"/>
+        </w:rPr>
         <w:t>. Desde el tendremos la opción de ir al menú de selección de niveles en caso de querer comenzar una partida, a la tienda para utilizar los recursos de los que dispongas o a los créditos.</w:t>
       </w:r>
     </w:p>
     <w:p>
-      <w:r>
+      <w:pPr>
+        <w:rPr>
+          <w:sz w:val="24"/>
+          <w:szCs w:val="24"/>
+        </w:rPr>
+      </w:pPr>
+      <w:r>
+        <w:rPr>
+          <w:sz w:val="24"/>
+          <w:szCs w:val="24"/>
+        </w:rPr>
         <w:t>Desde esta escena podremos ver  de cuantas monedas y gemas disponemos actualmente.</w:t>
       </w:r>
     </w:p>
     <w:p>
-      <w:r>
+      <w:pPr>
+        <w:rPr>
+          <w:sz w:val="24"/>
+          <w:szCs w:val="24"/>
+        </w:rPr>
+      </w:pPr>
+      <w:r>
+        <w:rPr>
+          <w:sz w:val="24"/>
+          <w:szCs w:val="24"/>
+        </w:rPr>
         <w:t>Se nos redirigirá a esta pantalla cuando salgamos de un nivel, después de haber visto la puntuación final.</w:t>
       </w:r>
     </w:p>
@@ -4344,13 +4792,18 @@
       </w:pPr>
       <w:bookmarkStart w:id="16" w:name="_Toc61359885"/>
       <w:r>
-        <w:lastRenderedPageBreak/>
         <w:t>Tienda</w:t>
       </w:r>
     </w:p>
     <w:p>
       <w:r>
-        <w:t>Podremos acceder a ella únicamente desde el menú principal y desde ella podremos acceder a comprar mejoras con los recursos de los que dispongamos en ese momento, los cuales encontraremos en la parte superior de la pantalla.</w:t>
+        <w:t xml:space="preserve">Podremos acceder a ella únicamente desde el menú </w:t>
+      </w:r>
+      <w:r>
+        <w:t>de selección de nivel</w:t>
+      </w:r>
+      <w:r>
+        <w:t xml:space="preserve"> y desde ella podremos acceder a comprar mejoras con los recursos de los que dispongamos en ese momento, los cuales encontraremos en la parte superior de la pantalla.</w:t>
       </w:r>
     </w:p>
     <w:p/>
@@ -4470,9 +4923,24 @@
     </w:p>
     <w:p>
       <w:r>
-        <w:br w:type="page"/>
-      </w:r>
-    </w:p>
+        <w:t xml:space="preserve">Project Hell es un juego </w:t>
+      </w:r>
+      <w:r>
+        <w:t>3D</w:t>
+      </w:r>
+      <w:r>
+        <w:t xml:space="preserve"> po</w:t>
+      </w:r>
+      <w:r>
+        <w:t>r lo que todo el arte in game será de este estilo. Sin embargo, se usara arte 2D para el diseño de interfaces.</w:t>
+      </w:r>
+    </w:p>
+    <w:p>
+      <w:r>
+        <w:t>Se utilizaran shaders para la mejora visual.</w:t>
+      </w:r>
+    </w:p>
+    <w:p/>
     <w:p>
       <w:pPr>
         <w:pStyle w:val="Ttulo2"/>
@@ -4483,7 +4951,6 @@
       </w:pPr>
       <w:bookmarkStart w:id="21" w:name="_Toc61359890"/>
       <w:r>
-        <w:lastRenderedPageBreak/>
         <w:t>Arte 2D</w:t>
       </w:r>
       <w:bookmarkEnd w:id="21"/>
@@ -4493,16 +4960,16 @@
     </w:p>
     <w:p>
       <w:r>
-        <w:br w:type="page"/>
-      </w:r>
-    </w:p>
+        <w:t>Todas las interfaces estarán diseñadas en 2D y tendrán un estilo armónico y relacionado con el resto de elementos del juego.</w:t>
+      </w:r>
+    </w:p>
+    <w:p/>
     <w:p>
       <w:pPr>
         <w:pStyle w:val="Ttulo2"/>
       </w:pPr>
       <w:bookmarkStart w:id="22" w:name="_Toc61359891"/>
       <w:r>
-        <w:lastRenderedPageBreak/>
         <w:t xml:space="preserve">Arte </w:t>
       </w:r>
       <w:r>
@@ -4512,25 +4979,42 @@
     </w:p>
     <w:p>
       <w:r>
-        <w:br w:type="page"/>
-      </w:r>
-    </w:p>
+        <w:t>Se usara para el diseño de los niveles.</w:t>
+      </w:r>
+    </w:p>
+    <w:p>
+      <w:r>
+        <w:t xml:space="preserve">Todos los personajes han sido modelados, texturizados y hecho el rigging por el equipo de arte. </w:t>
+      </w:r>
+      <w:r>
+        <w:t>Dispondrán además de diferentes animaciones dependiendo de la acción que realicen.</w:t>
+      </w:r>
+    </w:p>
+    <w:p>
+      <w:r>
+        <w:t>Referido a las texturas de los personajes, se han utilizado bitmaps de 64 bits que consisten en colores planos o degradados.</w:t>
+      </w:r>
+    </w:p>
+    <w:p/>
     <w:p>
       <w:pPr>
         <w:pStyle w:val="Ttulo2"/>
       </w:pPr>
       <w:bookmarkStart w:id="23" w:name="_Toc61359892"/>
       <w:r>
-        <w:lastRenderedPageBreak/>
         <w:t>Audio</w:t>
       </w:r>
       <w:bookmarkEnd w:id="23"/>
     </w:p>
     <w:p>
-      <w:pPr>
-        <w:pStyle w:val="Prrafodelista"/>
-        <w:ind w:left="792"/>
-      </w:pPr>
+      <w:r>
+        <w:t>Para la introducción del audio en el juego, hemos tenido que recurrir a librerías de sonido sin copyright.</w:t>
+      </w:r>
+    </w:p>
+    <w:p>
+      <w:r>
+        <w:t>Se han recopilado tanto efectos de sonido para las diferentes acciones como múltiples canciones que se reproducirán durante el desarrollo de los capítulos.</w:t>
+      </w:r>
     </w:p>
     <w:p>
       <w:r>

</xml_diff>

<commit_message>
Fotos y esquemas añadidos GDD
</commit_message>
<xml_diff>
--- a/Disenyo/ProjectHellGDD.docx
+++ b/Disenyo/ProjectHellGDD.docx
@@ -2601,7 +2601,28 @@
           <w:sz w:val="24"/>
           <w:szCs w:val="24"/>
         </w:rPr>
-        <w:t>– Se han redactado la mayoría de los puntos del documento a falta de …</w:t>
+        <w:t>– Se han redactado la mayoría de los puntos del documento a falta de</w:t>
+      </w:r>
+      <w:r>
+        <w:rPr>
+          <w:sz w:val="24"/>
+          <w:szCs w:val="24"/>
+        </w:rPr>
+        <w:t>l apartado de arte</w:t>
+      </w:r>
+      <w:r>
+        <w:rPr>
+          <w:sz w:val="24"/>
+          <w:szCs w:val="24"/>
+        </w:rPr>
+        <w:t xml:space="preserve"> </w:t>
+      </w:r>
+      <w:r>
+        <w:rPr>
+          <w:sz w:val="24"/>
+          <w:szCs w:val="24"/>
+        </w:rPr>
+        <w:t>y cambios mínimos.</w:t>
       </w:r>
     </w:p>
     <w:p/>
@@ -3964,7 +3985,7 @@
       <w:bookmarkStart w:id="5" w:name="_Toc61359874"/>
       <w:r>
         <w:rPr>
-          <w:sz w:val="24"/>
+          <w:szCs w:val="32"/>
         </w:rPr>
         <w:t>Guía</w:t>
       </w:r>
@@ -3979,700 +4000,23 @@
       </w:pPr>
       <w:r>
         <w:rPr>
-          <w:sz w:val="24"/>
-          <w:szCs w:val="24"/>
-        </w:rPr>
-        <w:t>El guía turístico, reconocible por ser una versión de Virgilio</w:t>
-      </w:r>
-      <w:r>
-        <w:rPr>
-          <w:sz w:val="24"/>
-          <w:szCs w:val="24"/>
-        </w:rPr>
-        <w:t xml:space="preserve"> de </w:t>
-      </w:r>
-      <w:r>
-        <w:rPr>
-          <w:i/>
-          <w:iCs/>
-          <w:sz w:val="24"/>
-          <w:szCs w:val="24"/>
-        </w:rPr>
-        <w:t xml:space="preserve">La Divina Comedia. </w:t>
-      </w:r>
-      <w:r>
-        <w:rPr>
-          <w:sz w:val="24"/>
-          <w:szCs w:val="24"/>
-        </w:rPr>
-        <w:t>Será el único personaje controlable del juego, y por el cual nos tendremos que ir moviendo por el mapa para completar los objetivos del nivel.</w:t>
-      </w:r>
-    </w:p>
-    <w:p>
-      <w:pPr>
-        <w:rPr>
-          <w:sz w:val="24"/>
-          <w:szCs w:val="24"/>
-        </w:rPr>
-      </w:pPr>
-      <w:r>
-        <w:rPr>
-          <w:sz w:val="24"/>
-          <w:szCs w:val="24"/>
-        </w:rPr>
-        <w:t>Se trata de un humano que trata de hacer parecer un demonio, bastante fallidamente como los turistas nos dan a entender. Toda su personalidad girará alrededor de hacer parecer un demonio e intentar que los demás se crean la farsa.</w:t>
-      </w:r>
-    </w:p>
-    <w:p>
-      <w:pPr>
-        <w:rPr>
-          <w:sz w:val="24"/>
-          <w:szCs w:val="24"/>
-        </w:rPr>
-      </w:pPr>
-      <w:r>
-        <w:rPr>
-          <w:sz w:val="24"/>
-          <w:szCs w:val="24"/>
-        </w:rPr>
-        <w:t>Dispondrá de un ataque con el que defender a los turistas y que se activara al hacer click sobre los enemigos. Además se encargara de responder las preguntas de los turistas cuando se dirija a las zonas de los monumentos.</w:t>
-      </w:r>
-    </w:p>
-    <w:p/>
-    <w:p>
-      <w:pPr>
-        <w:pStyle w:val="Ttulo3"/>
-        <w:numPr>
-          <w:ilvl w:val="1"/>
-          <w:numId w:val="7"/>
-        </w:numPr>
-      </w:pPr>
-      <w:r>
-        <w:tab/>
-      </w:r>
-      <w:bookmarkStart w:id="6" w:name="_Toc61359875"/>
-      <w:r>
-        <w:t>Turistas</w:t>
-      </w:r>
-      <w:bookmarkEnd w:id="6"/>
-    </w:p>
-    <w:p>
-      <w:pPr>
-        <w:ind w:firstLine="708"/>
-        <w:rPr>
-          <w:sz w:val="24"/>
-          <w:szCs w:val="24"/>
-        </w:rPr>
-      </w:pPr>
-      <w:r>
-        <w:rPr>
-          <w:sz w:val="24"/>
-          <w:szCs w:val="24"/>
-        </w:rPr>
-        <w:t>Serán NPCs que seguirán a nuestro guía durante toda la partida. Su curiosidad les hará hacer preguntas sobre los monumentos que se van encontrando. Estas preguntas serán diferentes en cada turista y se adaptaran a su personalidad.</w:t>
-      </w:r>
-    </w:p>
-    <w:p>
-      <w:pPr>
-        <w:ind w:firstLine="708"/>
-        <w:rPr>
-          <w:sz w:val="24"/>
-          <w:szCs w:val="24"/>
-        </w:rPr>
-      </w:pPr>
-      <w:r>
-        <w:rPr>
-          <w:sz w:val="24"/>
-          <w:szCs w:val="24"/>
-        </w:rPr>
-        <w:t>Estas preguntas subirán o bajaran la felicidad de los turistas en función de si se responden bien, mal, o no se responden. Si la felicidad de un turista es baja, se irá del tour.</w:t>
-      </w:r>
-    </w:p>
-    <w:p>
-      <w:pPr>
-        <w:rPr>
-          <w:sz w:val="24"/>
-          <w:szCs w:val="24"/>
-        </w:rPr>
-      </w:pPr>
-      <w:r>
-        <w:rPr>
-          <w:sz w:val="24"/>
-          <w:szCs w:val="24"/>
-        </w:rPr>
-        <w:t>Los turistas son</w:t>
-      </w:r>
-      <w:r>
-        <w:rPr>
-          <w:sz w:val="24"/>
-          <w:szCs w:val="24"/>
-        </w:rPr>
-        <w:t xml:space="preserve"> personajes totalmente indefensos por lo que los demonios podrán matarlos tirándoles una piedra encima o secuestrándoles y llevándoles a su base. En caso de que les secuestren, el guía puede salvarles si mata al demonio antes de que llegue a su base.</w:t>
-      </w:r>
-    </w:p>
-    <w:p>
-      <w:pPr>
-        <w:rPr>
-          <w:sz w:val="24"/>
-          <w:szCs w:val="24"/>
-        </w:rPr>
-      </w:pPr>
-      <w:r>
-        <w:rPr>
-          <w:sz w:val="24"/>
-          <w:szCs w:val="24"/>
-        </w:rPr>
-        <w:t>Se podrá reconocer físicamente a los turistas ya que se dispone de un sistema de personalización de los mismos.</w:t>
-      </w:r>
-    </w:p>
-    <w:p>
-      <w:pPr>
-        <w:ind w:firstLine="0"/>
-      </w:pPr>
-    </w:p>
-    <w:p>
-      <w:pPr>
-        <w:pStyle w:val="Ttulo3"/>
-        <w:numPr>
-          <w:ilvl w:val="1"/>
-          <w:numId w:val="7"/>
-        </w:numPr>
-      </w:pPr>
-      <w:r>
-        <w:tab/>
-      </w:r>
-      <w:bookmarkStart w:id="7" w:name="_Toc61359876"/>
-      <w:r>
-        <w:t>Demonios</w:t>
-      </w:r>
-      <w:r>
-        <w:t xml:space="preserve"> terrestres</w:t>
-      </w:r>
-      <w:bookmarkEnd w:id="7"/>
-    </w:p>
-    <w:p>
-      <w:pPr>
-        <w:rPr>
-          <w:sz w:val="24"/>
-          <w:szCs w:val="24"/>
-        </w:rPr>
-      </w:pPr>
-      <w:bookmarkStart w:id="8" w:name="_Toc61359877"/>
-      <w:r>
-        <w:rPr>
-          <w:sz w:val="24"/>
-          <w:szCs w:val="24"/>
-        </w:rPr>
-        <w:t xml:space="preserve">Serán uno de los dos enemigos que encontraremos durante el juego. Estos demonios se moverán por tierra, dirigiéndose a por un turista que quieran secuestrar para posteriormente llevárselo y terminar por matarle. Sin embargo, serán vulnerables al ataque del guía, el cual hará lo posible por proteger a los turistas. </w:t>
-      </w:r>
-    </w:p>
-    <w:p/>
-    <w:p>
-      <w:pPr>
-        <w:pStyle w:val="Ttulo3"/>
-        <w:numPr>
-          <w:ilvl w:val="1"/>
-          <w:numId w:val="7"/>
-        </w:numPr>
-      </w:pPr>
-      <w:r>
-        <w:lastRenderedPageBreak/>
-        <w:t>Demonios voladores</w:t>
-      </w:r>
-      <w:bookmarkEnd w:id="8"/>
-    </w:p>
-    <w:p>
-      <w:pPr>
-        <w:rPr>
-          <w:sz w:val="24"/>
-          <w:szCs w:val="24"/>
-        </w:rPr>
-      </w:pPr>
-      <w:r>
-        <w:rPr>
-          <w:sz w:val="24"/>
-          <w:szCs w:val="24"/>
-        </w:rPr>
-        <w:t>Es el segundo enemigo que encontraremos en Project Hell. Al contrario de los anteriormente presentados, este demonio se moverá por el mapa volando, siendo igualmente visibles para el jugador.</w:t>
-      </w:r>
-    </w:p>
-    <w:p>
-      <w:pPr>
-        <w:rPr>
-          <w:sz w:val="24"/>
-          <w:szCs w:val="24"/>
-        </w:rPr>
-      </w:pPr>
-      <w:r>
-        <w:rPr>
-          <w:sz w:val="24"/>
-          <w:szCs w:val="24"/>
-        </w:rPr>
-        <w:t>Su misión será acercarse a los turistas y dejar caer sobre ellos una roca. Si esta les golpea, les matará automáticamente.</w:t>
-      </w:r>
-    </w:p>
-    <w:p>
-      <w:r>
-        <w:br w:type="page"/>
-      </w:r>
-    </w:p>
-    <w:p>
-      <w:pPr>
-        <w:pStyle w:val="Ttulo2"/>
-      </w:pPr>
-      <w:bookmarkStart w:id="9" w:name="_Toc61359878"/>
-      <w:r>
-        <w:lastRenderedPageBreak/>
-        <w:t>Puntuación</w:t>
-      </w:r>
-      <w:bookmarkEnd w:id="9"/>
-    </w:p>
-    <w:p>
-      <w:pPr>
-        <w:rPr>
-          <w:sz w:val="24"/>
-          <w:szCs w:val="24"/>
-        </w:rPr>
-      </w:pPr>
-      <w:r>
-        <w:rPr>
-          <w:sz w:val="24"/>
-          <w:szCs w:val="24"/>
-        </w:rPr>
-        <w:t>En cada nivel, el jugador es valorado por los turistas dependiendo del número de preguntas contestadas correcta e incorrectamente, y de las no contestadas. Su valoración va de 0 a 5 estrellas. Además, cada turista deja un comentario junto a su puntación individual. Esta puntuación se muestra al final del nivel y en la pantalla de selección de niveles al posicionarse sobre el mismo.</w:t>
-      </w:r>
-    </w:p>
-    <w:p>
-      <w:pPr>
-        <w:rPr>
-          <w:rFonts w:asciiTheme="majorHAnsi" w:eastAsiaTheme="majorEastAsia" w:hAnsiTheme="majorHAnsi" w:cstheme="majorBidi"/>
-          <w:b/>
-          <w:color w:val="000000" w:themeColor="text1"/>
-          <w:sz w:val="36"/>
-          <w:szCs w:val="26"/>
-        </w:rPr>
-      </w:pPr>
-      <w:r>
-        <w:rPr>
-          <w:sz w:val="24"/>
-          <w:szCs w:val="24"/>
-        </w:rPr>
-        <w:t xml:space="preserve"> Las puntuaciones, internamente, van de 0 a 100 (invisible al jugador). Tras cada nivel, el jugador recibe tantas monedas como puntos tenga.</w:t>
-      </w:r>
-      <w:r>
-        <w:br w:type="page"/>
-      </w:r>
-    </w:p>
-    <w:p>
-      <w:pPr>
-        <w:pStyle w:val="Ttulo1"/>
-      </w:pPr>
-      <w:bookmarkStart w:id="10" w:name="_Toc61359879"/>
-      <w:r>
-        <w:lastRenderedPageBreak/>
-        <w:t>Movimiento y físicas</w:t>
-      </w:r>
-      <w:bookmarkEnd w:id="10"/>
-      <w:r>
-        <w:t xml:space="preserve"> </w:t>
-      </w:r>
-    </w:p>
-    <w:p/>
-    <w:p>
-      <w:pPr>
-        <w:pStyle w:val="Ttulo2"/>
-        <w:numPr>
-          <w:ilvl w:val="0"/>
-          <w:numId w:val="11"/>
-        </w:numPr>
-      </w:pPr>
-      <w:bookmarkStart w:id="11" w:name="_Toc61359880"/>
-      <w:r>
-        <w:t>Interacción entre elementos</w:t>
-      </w:r>
-      <w:bookmarkEnd w:id="11"/>
-    </w:p>
-    <w:p>
-      <w:pPr>
-        <w:rPr>
-          <w:sz w:val="24"/>
-          <w:szCs w:val="24"/>
-        </w:rPr>
-      </w:pPr>
-      <w:r>
-        <w:rPr>
-          <w:sz w:val="24"/>
-          <w:szCs w:val="24"/>
-        </w:rPr>
-        <w:t xml:space="preserve">Project Hell se </w:t>
-      </w:r>
-      <w:r>
-        <w:rPr>
-          <w:sz w:val="24"/>
-          <w:szCs w:val="24"/>
-        </w:rPr>
-        <w:t>desarrolla</w:t>
-      </w:r>
-      <w:r>
-        <w:rPr>
-          <w:sz w:val="24"/>
-          <w:szCs w:val="24"/>
-        </w:rPr>
-        <w:t xml:space="preserve"> en niveles cerrados que estarán delimitados por paredes con las que colisionaran los jugadores. No se dará una salida de las salas hasta que no se complete el nivel o se </w:t>
-      </w:r>
-      <w:r>
-        <w:rPr>
-          <w:sz w:val="24"/>
-          <w:szCs w:val="24"/>
-        </w:rPr>
-        <w:t>dé</w:t>
-      </w:r>
-      <w:r>
-        <w:rPr>
-          <w:sz w:val="24"/>
-          <w:szCs w:val="24"/>
-        </w:rPr>
-        <w:t xml:space="preserve"> la condición de derrota, que se nos redirigirá a otra pantalla. </w:t>
-      </w:r>
-    </w:p>
-    <w:p>
-      <w:pPr>
-        <w:rPr>
-          <w:sz w:val="24"/>
-          <w:szCs w:val="24"/>
-        </w:rPr>
-      </w:pPr>
-      <w:r>
-        <w:rPr>
-          <w:sz w:val="24"/>
-          <w:szCs w:val="24"/>
-        </w:rPr>
-        <w:t xml:space="preserve">Para el movimiento de los personajes terrestres por la escena se dispone de una NavMesh pre bakeada que permitirá a los personajes calcular sus rutas sin que los obstáculos les dificulten el camino ya que los rodearan. </w:t>
-      </w:r>
-    </w:p>
-    <w:p>
-      <w:pPr>
-        <w:rPr>
-          <w:sz w:val="24"/>
-          <w:szCs w:val="24"/>
-        </w:rPr>
-      </w:pPr>
-      <w:r>
-        <w:rPr>
-          <w:sz w:val="24"/>
-          <w:szCs w:val="24"/>
-        </w:rPr>
-        <w:t>Para los personajes voladores esto no será necesario ya que no tendrán ningún obstáculo.</w:t>
-      </w:r>
-    </w:p>
-    <w:p>
-      <w:pPr>
-        <w:rPr>
-          <w:sz w:val="24"/>
-          <w:szCs w:val="24"/>
-        </w:rPr>
-      </w:pPr>
-      <w:r>
-        <w:rPr>
-          <w:sz w:val="24"/>
-          <w:szCs w:val="24"/>
-        </w:rPr>
-        <w:t>Los enemigos que atacan cuerpo a cuerpo, disponen de una distancia de ataque que se calculara en función de la distancia entre los enemigos y su objetivo</w:t>
-      </w:r>
-      <w:r>
-        <w:rPr>
-          <w:sz w:val="24"/>
-          <w:szCs w:val="24"/>
-        </w:rPr>
-        <w:t>, evitando así el uso de colliders que podrían suponer un problema en ciertas ocasiones.</w:t>
-      </w:r>
-    </w:p>
-    <w:p>
-      <w:pPr>
-        <w:rPr>
-          <w:sz w:val="24"/>
-          <w:szCs w:val="24"/>
-        </w:rPr>
-      </w:pPr>
-      <w:r>
-        <w:rPr>
-          <w:sz w:val="24"/>
-          <w:szCs w:val="24"/>
-        </w:rPr>
-        <w:t>Para los enemigos voladores se usaría la misma técnica ya que solo dejaran caer la piedra cuando su distancia sea una especifica que coincidirá cuando se encuentre encima de su objetivo. De esta manera cuando suelte la piedra, si el turista no la esquiva, debería matar al turista.</w:t>
-      </w:r>
-    </w:p>
-    <w:p/>
-    <w:p>
-      <w:pPr>
-        <w:pStyle w:val="Ttulo2"/>
-      </w:pPr>
-      <w:bookmarkStart w:id="12" w:name="_Toc61359881"/>
-      <w:r>
-        <w:t>Controles</w:t>
-      </w:r>
-      <w:bookmarkEnd w:id="12"/>
-    </w:p>
-    <w:p>
-      <w:pPr>
-        <w:rPr>
-          <w:sz w:val="24"/>
-          <w:szCs w:val="24"/>
-        </w:rPr>
-      </w:pPr>
-      <w:r>
-        <w:rPr>
-          <w:sz w:val="24"/>
-          <w:szCs w:val="24"/>
-        </w:rPr>
-        <w:t xml:space="preserve">Término </w:t>
-      </w:r>
-      <w:r>
-        <w:rPr>
-          <w:b/>
-          <w:bCs/>
-          <w:sz w:val="24"/>
-          <w:szCs w:val="24"/>
-        </w:rPr>
-        <w:t>TAP:</w:t>
-      </w:r>
-      <w:r>
-        <w:rPr>
-          <w:sz w:val="24"/>
-          <w:szCs w:val="24"/>
-        </w:rPr>
-        <w:t xml:space="preserve"> Click izquierdo del ratón o toque en la patalla táctil. </w:t>
-      </w:r>
-    </w:p>
-    <w:p>
-      <w:pPr>
-        <w:ind w:firstLine="0"/>
-        <w:rPr>
-          <w:sz w:val="24"/>
-          <w:szCs w:val="24"/>
-        </w:rPr>
-      </w:pPr>
-      <w:r>
-        <w:rPr>
-          <w:sz w:val="24"/>
-          <w:szCs w:val="24"/>
-        </w:rPr>
-        <w:t xml:space="preserve">El jugador podrá: </w:t>
-      </w:r>
-    </w:p>
-    <w:p>
-      <w:pPr>
-        <w:pStyle w:val="Prrafodelista"/>
-        <w:numPr>
-          <w:ilvl w:val="0"/>
-          <w:numId w:val="17"/>
-        </w:numPr>
-        <w:rPr>
-          <w:sz w:val="24"/>
-          <w:szCs w:val="24"/>
-        </w:rPr>
-      </w:pPr>
-      <w:r>
-        <w:rPr>
-          <w:sz w:val="24"/>
-          <w:szCs w:val="24"/>
-        </w:rPr>
-        <w:t xml:space="preserve">Moverse por el escenario: TAP al punto al que se quiera mover. </w:t>
-      </w:r>
-    </w:p>
-    <w:p>
-      <w:pPr>
-        <w:pStyle w:val="Prrafodelista"/>
-        <w:numPr>
-          <w:ilvl w:val="0"/>
-          <w:numId w:val="17"/>
-        </w:numPr>
-        <w:rPr>
-          <w:sz w:val="24"/>
-          <w:szCs w:val="24"/>
-        </w:rPr>
-      </w:pPr>
-      <w:r>
-        <w:rPr>
-          <w:sz w:val="24"/>
-          <w:szCs w:val="24"/>
-        </w:rPr>
-        <w:t xml:space="preserve">Contestar a una pregunta: TAP a la respuesta. </w:t>
-      </w:r>
-    </w:p>
-    <w:p>
-      <w:pPr>
-        <w:pStyle w:val="Prrafodelista"/>
-        <w:numPr>
-          <w:ilvl w:val="0"/>
-          <w:numId w:val="17"/>
-        </w:numPr>
-        <w:rPr>
-          <w:sz w:val="24"/>
-          <w:szCs w:val="24"/>
-        </w:rPr>
-      </w:pPr>
-      <w:r>
-        <w:rPr>
-          <w:sz w:val="24"/>
-          <w:szCs w:val="24"/>
-        </w:rPr>
-        <w:t xml:space="preserve">Interactuar con demonios para atacarlos o con otros objetos: TAP a los objetos, que estarán iluminados en caso de posicionar el ratón encima de ellos. El jugador, en primer lugar, se moverá hacia ellos y, cuando llegue, interactuará. </w:t>
-      </w:r>
-    </w:p>
-    <w:p>
-      <w:pPr>
-        <w:pStyle w:val="Prrafodelista"/>
-        <w:numPr>
-          <w:ilvl w:val="0"/>
-          <w:numId w:val="17"/>
-        </w:numPr>
-        <w:rPr>
-          <w:sz w:val="24"/>
-          <w:szCs w:val="24"/>
-        </w:rPr>
-      </w:pPr>
-      <w:r>
-        <w:rPr>
-          <w:sz w:val="24"/>
-          <w:szCs w:val="24"/>
-        </w:rPr>
-        <w:t xml:space="preserve">Indicar a los turistas que se paren o que le sigan: TAP al botón de comunicarse con los turistas. </w:t>
-      </w:r>
-    </w:p>
-    <w:p>
-      <w:pPr>
-        <w:pStyle w:val="Prrafodelista"/>
-        <w:numPr>
-          <w:ilvl w:val="0"/>
-          <w:numId w:val="17"/>
-        </w:numPr>
-        <w:rPr>
-          <w:sz w:val="24"/>
-          <w:szCs w:val="24"/>
-        </w:rPr>
-      </w:pPr>
-      <w:r>
-        <w:rPr>
-          <w:sz w:val="24"/>
-          <w:szCs w:val="24"/>
-        </w:rPr>
-        <w:t xml:space="preserve">Usar una mejora: arrastrar la mejora al centro de la pantalla. </w:t>
-      </w:r>
-    </w:p>
-    <w:p>
-      <w:pPr>
-        <w:ind w:firstLine="0"/>
-      </w:pPr>
-    </w:p>
-    <w:p>
-      <w:pPr>
-        <w:ind w:firstLine="0"/>
-        <w:jc w:val="center"/>
-      </w:pPr>
-      <w:bookmarkStart w:id="13" w:name="_Toc61359882"/>
-      <w:r>
-        <w:rPr>
-          <w:rStyle w:val="Ttulo1Car"/>
-        </w:rPr>
-        <w:lastRenderedPageBreak/>
-        <w:t>Interfaz</w:t>
-      </w:r>
-      <w:bookmarkEnd w:id="13"/>
-    </w:p>
-    <w:p>
-      <w:pPr>
-        <w:rPr>
-          <w:sz w:val="24"/>
-          <w:szCs w:val="24"/>
-        </w:rPr>
-      </w:pPr>
-      <w:r>
-        <w:rPr>
-          <w:sz w:val="24"/>
-          <w:szCs w:val="24"/>
-        </w:rPr>
-        <w:t xml:space="preserve">Para el diseño de interfaces y el flujo de escenas se optarían por diseños sencillos y pocas interfaces ya que no serán </w:t>
-      </w:r>
-      <w:r>
-        <w:rPr>
-          <w:sz w:val="24"/>
-          <w:szCs w:val="24"/>
-        </w:rPr>
-        <w:t>necesarias</w:t>
-      </w:r>
-      <w:r>
-        <w:rPr>
-          <w:sz w:val="24"/>
-          <w:szCs w:val="24"/>
-        </w:rPr>
-        <w:t>.</w:t>
-      </w:r>
-    </w:p>
-    <w:p>
-      <w:pPr>
-        <w:rPr>
-          <w:sz w:val="24"/>
-          <w:szCs w:val="24"/>
-        </w:rPr>
-      </w:pPr>
-      <w:r>
-        <w:rPr>
-          <w:sz w:val="24"/>
-          <w:szCs w:val="24"/>
-        </w:rPr>
-        <w:t xml:space="preserve">Se dispondrán de </w:t>
-      </w:r>
-      <w:r>
-        <w:rPr>
-          <w:sz w:val="24"/>
-          <w:szCs w:val="24"/>
-        </w:rPr>
-        <w:t>seis interfaces.</w:t>
-      </w:r>
-      <w:r>
-        <w:rPr>
-          <w:sz w:val="24"/>
-          <w:szCs w:val="24"/>
-        </w:rPr>
-        <w:t xml:space="preserve"> </w:t>
-      </w:r>
-    </w:p>
-    <w:p>
-      <w:pPr>
-        <w:ind w:firstLine="0"/>
-      </w:pPr>
-    </w:p>
-    <w:p>
-      <w:pPr>
-        <w:pStyle w:val="Ttulo2"/>
-        <w:numPr>
-          <w:ilvl w:val="0"/>
-          <w:numId w:val="12"/>
-        </w:numPr>
-      </w:pPr>
-      <w:bookmarkStart w:id="14" w:name="_Toc61359883"/>
-      <w:r>
-        <w:t>Diagrama de flujo</w:t>
-      </w:r>
-      <w:bookmarkEnd w:id="14"/>
-      <w:r>
-        <w:t xml:space="preserve"> </w:t>
-      </w:r>
-    </w:p>
-    <w:p>
-      <w:pPr>
-        <w:ind w:firstLine="0"/>
-      </w:pPr>
-      <w:r>
-        <w:rPr>
           <w:noProof/>
+          <w:sz w:val="24"/>
+          <w:szCs w:val="24"/>
         </w:rPr>
         <w:drawing>
-          <wp:inline distT="0" distB="0" distL="0" distR="0" wp14:anchorId="6967FC2A" wp14:editId="2A505329">
-            <wp:extent cx="5400675" cy="4095750"/>
-            <wp:effectExtent l="0" t="0" r="9525" b="0"/>
-            <wp:docPr id="3" name="Imagen 3"/>
+          <wp:anchor distT="0" distB="0" distL="114300" distR="114300" simplePos="0" relativeHeight="251673600" behindDoc="0" locked="0" layoutInCell="1" allowOverlap="1" wp14:anchorId="1DF82208" wp14:editId="3C5D1EEE">
+            <wp:simplePos x="0" y="0"/>
+            <wp:positionH relativeFrom="margin">
+              <wp:align>left</wp:align>
+            </wp:positionH>
+            <wp:positionV relativeFrom="margin">
+              <wp:posOffset>1138555</wp:posOffset>
+            </wp:positionV>
+            <wp:extent cx="1513840" cy="1924050"/>
+            <wp:effectExtent l="0" t="0" r="0" b="0"/>
+            <wp:wrapSquare wrapText="bothSides"/>
+            <wp:docPr id="12" name="Imagen 12"/>
             <wp:cNvGraphicFramePr>
               <a:graphicFrameLocks xmlns:a="http://schemas.openxmlformats.org/drawingml/2006/main" noChangeAspect="1"/>
             </wp:cNvGraphicFramePr>
@@ -4686,7 +4030,7 @@
                     </pic:cNvPicPr>
                   </pic:nvPicPr>
                   <pic:blipFill>
-                    <a:blip r:embed="rId12">
+                    <a:blip r:embed="rId12" cstate="print">
                       <a:extLst>
                         <a:ext uri="{28A0092B-C50C-407E-A947-70E740481C1C}">
                           <a14:useLocalDpi xmlns:a14="http://schemas.microsoft.com/office/drawing/2010/main" val="0"/>
@@ -4701,7 +4045,967 @@
                   <pic:spPr bwMode="auto">
                     <a:xfrm>
                       <a:off x="0" y="0"/>
-                      <a:ext cx="5400675" cy="4095750"/>
+                      <a:ext cx="1520260" cy="1931624"/>
+                    </a:xfrm>
+                    <a:prstGeom prst="rect">
+                      <a:avLst/>
+                    </a:prstGeom>
+                    <a:noFill/>
+                    <a:ln>
+                      <a:noFill/>
+                    </a:ln>
+                  </pic:spPr>
+                </pic:pic>
+              </a:graphicData>
+            </a:graphic>
+            <wp14:sizeRelH relativeFrom="margin">
+              <wp14:pctWidth>0</wp14:pctWidth>
+            </wp14:sizeRelH>
+            <wp14:sizeRelV relativeFrom="margin">
+              <wp14:pctHeight>0</wp14:pctHeight>
+            </wp14:sizeRelV>
+          </wp:anchor>
+        </w:drawing>
+      </w:r>
+      <w:r>
+        <w:rPr>
+          <w:sz w:val="24"/>
+          <w:szCs w:val="24"/>
+        </w:rPr>
+        <w:t>El guía turístico, reconocible por ser una versión de Virgilio</w:t>
+      </w:r>
+      <w:r>
+        <w:rPr>
+          <w:sz w:val="24"/>
+          <w:szCs w:val="24"/>
+        </w:rPr>
+        <w:t xml:space="preserve"> de </w:t>
+      </w:r>
+      <w:r>
+        <w:rPr>
+          <w:i/>
+          <w:iCs/>
+          <w:sz w:val="24"/>
+          <w:szCs w:val="24"/>
+        </w:rPr>
+        <w:t xml:space="preserve">La Divina Comedia. </w:t>
+      </w:r>
+      <w:r>
+        <w:rPr>
+          <w:sz w:val="24"/>
+          <w:szCs w:val="24"/>
+        </w:rPr>
+        <w:t>Será el único personaje controlable del juego, y por el cual nos tendremos que ir moviendo por el mapa para completar los objetivos del nivel.</w:t>
+      </w:r>
+    </w:p>
+    <w:p>
+      <w:pPr>
+        <w:rPr>
+          <w:sz w:val="24"/>
+          <w:szCs w:val="24"/>
+        </w:rPr>
+      </w:pPr>
+      <w:r>
+        <w:rPr>
+          <w:sz w:val="24"/>
+          <w:szCs w:val="24"/>
+        </w:rPr>
+        <w:t>Se trata de un humano que trata de hacer parecer un demonio, bastante fallidamente como los turistas nos dan a entender. Toda su personalidad girará alrededor de hacer parecer un demonio e intentar que los demás se crean la farsa.</w:t>
+      </w:r>
+    </w:p>
+    <w:p>
+      <w:pPr>
+        <w:rPr>
+          <w:sz w:val="24"/>
+          <w:szCs w:val="24"/>
+        </w:rPr>
+      </w:pPr>
+      <w:r>
+        <w:rPr>
+          <w:sz w:val="24"/>
+          <w:szCs w:val="24"/>
+        </w:rPr>
+        <w:t>Dispondrá de un ataque con el que defender a los turistas y que se activara al hacer click sobre los enemigos. Además se encargara de responder las preguntas de los turistas cuando se dirija a las zonas de los monumentos.</w:t>
+      </w:r>
+    </w:p>
+    <w:p>
+      <w:pPr>
+        <w:rPr>
+          <w:sz w:val="24"/>
+          <w:szCs w:val="24"/>
+        </w:rPr>
+      </w:pPr>
+    </w:p>
+    <w:p/>
+    <w:p>
+      <w:pPr>
+        <w:pStyle w:val="Ttulo3"/>
+        <w:numPr>
+          <w:ilvl w:val="1"/>
+          <w:numId w:val="7"/>
+        </w:numPr>
+      </w:pPr>
+      <w:r>
+        <w:tab/>
+      </w:r>
+      <w:bookmarkStart w:id="6" w:name="_Toc61359875"/>
+      <w:r>
+        <w:t>Turistas</w:t>
+      </w:r>
+      <w:bookmarkEnd w:id="6"/>
+    </w:p>
+    <w:p>
+      <w:pPr>
+        <w:ind w:firstLine="708"/>
+        <w:rPr>
+          <w:sz w:val="24"/>
+          <w:szCs w:val="24"/>
+        </w:rPr>
+      </w:pPr>
+      <w:r>
+        <w:drawing>
+          <wp:anchor distT="0" distB="0" distL="114300" distR="114300" simplePos="0" relativeHeight="251676672" behindDoc="0" locked="0" layoutInCell="1" allowOverlap="1" wp14:anchorId="3A2C59C6" wp14:editId="7C973F1A">
+            <wp:simplePos x="0" y="0"/>
+            <wp:positionH relativeFrom="margin">
+              <wp:align>left</wp:align>
+            </wp:positionH>
+            <wp:positionV relativeFrom="paragraph">
+              <wp:posOffset>73660</wp:posOffset>
+            </wp:positionV>
+            <wp:extent cx="1600200" cy="1895475"/>
+            <wp:effectExtent l="0" t="0" r="0" b="9525"/>
+            <wp:wrapSquare wrapText="bothSides"/>
+            <wp:docPr id="17" name="Imagen 17"/>
+            <wp:cNvGraphicFramePr>
+              <a:graphicFrameLocks xmlns:a="http://schemas.openxmlformats.org/drawingml/2006/main" noChangeAspect="1"/>
+            </wp:cNvGraphicFramePr>
+            <a:graphic xmlns:a="http://schemas.openxmlformats.org/drawingml/2006/main">
+              <a:graphicData uri="http://schemas.openxmlformats.org/drawingml/2006/picture">
+                <pic:pic xmlns:pic="http://schemas.openxmlformats.org/drawingml/2006/picture">
+                  <pic:nvPicPr>
+                    <pic:cNvPr id="1" name=""/>
+                    <pic:cNvPicPr/>
+                  </pic:nvPicPr>
+                  <pic:blipFill>
+                    <a:blip r:embed="rId13" cstate="print">
+                      <a:extLst>
+                        <a:ext uri="{28A0092B-C50C-407E-A947-70E740481C1C}">
+                          <a14:useLocalDpi xmlns:a14="http://schemas.microsoft.com/office/drawing/2010/main" val="0"/>
+                        </a:ext>
+                      </a:extLst>
+                    </a:blip>
+                    <a:stretch>
+                      <a:fillRect/>
+                    </a:stretch>
+                  </pic:blipFill>
+                  <pic:spPr>
+                    <a:xfrm>
+                      <a:off x="0" y="0"/>
+                      <a:ext cx="1600200" cy="1895475"/>
+                    </a:xfrm>
+                    <a:prstGeom prst="rect">
+                      <a:avLst/>
+                    </a:prstGeom>
+                  </pic:spPr>
+                </pic:pic>
+              </a:graphicData>
+            </a:graphic>
+            <wp14:sizeRelH relativeFrom="margin">
+              <wp14:pctWidth>0</wp14:pctWidth>
+            </wp14:sizeRelH>
+            <wp14:sizeRelV relativeFrom="margin">
+              <wp14:pctHeight>0</wp14:pctHeight>
+            </wp14:sizeRelV>
+          </wp:anchor>
+        </w:drawing>
+      </w:r>
+      <w:r>
+        <w:rPr>
+          <w:sz w:val="24"/>
+          <w:szCs w:val="24"/>
+        </w:rPr>
+        <w:t>Serán NPCs que seguirán a nuestro guía durante toda la partida. Su curiosidad les hará hacer preguntas sobre los monumentos que se van encontrando. Estas preguntas serán diferentes en cada turista y se adaptaran a su personalidad.</w:t>
+      </w:r>
+    </w:p>
+    <w:p>
+      <w:pPr>
+        <w:ind w:firstLine="708"/>
+        <w:rPr>
+          <w:sz w:val="24"/>
+          <w:szCs w:val="24"/>
+        </w:rPr>
+      </w:pPr>
+      <w:r>
+        <w:rPr>
+          <w:sz w:val="24"/>
+          <w:szCs w:val="24"/>
+        </w:rPr>
+        <w:t>Estas preguntas subirán o bajaran la felicidad de los turistas en función de si se responden bien, mal, o no se responden. Si la felicidad de un turista es baja, se irá del tour.</w:t>
+      </w:r>
+    </w:p>
+    <w:p>
+      <w:pPr>
+        <w:rPr>
+          <w:sz w:val="24"/>
+          <w:szCs w:val="24"/>
+        </w:rPr>
+      </w:pPr>
+      <w:r>
+        <w:rPr>
+          <w:sz w:val="24"/>
+          <w:szCs w:val="24"/>
+        </w:rPr>
+        <w:t>Los turistas son</w:t>
+      </w:r>
+      <w:r>
+        <w:rPr>
+          <w:sz w:val="24"/>
+          <w:szCs w:val="24"/>
+        </w:rPr>
+        <w:t xml:space="preserve"> personajes totalmente indefensos por lo que los demonios podrán matarlos tirándoles una piedra encima o secuestrándoles y llevándoles a su base. En caso de que les secuestren, el guía puede salvarles si mata al demonio antes de que llegue a su base.</w:t>
+      </w:r>
+    </w:p>
+    <w:p>
+      <w:pPr>
+        <w:rPr>
+          <w:sz w:val="24"/>
+          <w:szCs w:val="24"/>
+        </w:rPr>
+      </w:pPr>
+      <w:r>
+        <w:rPr>
+          <w:sz w:val="24"/>
+          <w:szCs w:val="24"/>
+        </w:rPr>
+        <w:t>Se podrá reconocer físicamente a los turistas ya que se dispone de un sistema de personalización de los mismos.</w:t>
+      </w:r>
+    </w:p>
+    <w:p>
+      <w:pPr>
+        <w:ind w:firstLine="0"/>
+      </w:pPr>
+    </w:p>
+    <w:p>
+      <w:pPr>
+        <w:ind w:firstLine="0"/>
+      </w:pPr>
+    </w:p>
+    <w:p>
+      <w:pPr>
+        <w:ind w:firstLine="0"/>
+      </w:pPr>
+    </w:p>
+    <w:p>
+      <w:pPr>
+        <w:ind w:firstLine="0"/>
+      </w:pPr>
+    </w:p>
+    <w:p>
+      <w:pPr>
+        <w:pStyle w:val="Ttulo3"/>
+        <w:numPr>
+          <w:ilvl w:val="1"/>
+          <w:numId w:val="7"/>
+        </w:numPr>
+      </w:pPr>
+      <w:r>
+        <w:rPr>
+          <w:noProof/>
+        </w:rPr>
+        <w:lastRenderedPageBreak/>
+        <w:drawing>
+          <wp:anchor distT="0" distB="0" distL="114300" distR="114300" simplePos="0" relativeHeight="251674624" behindDoc="0" locked="0" layoutInCell="1" allowOverlap="1" wp14:anchorId="68A67818" wp14:editId="4BA3D7A4">
+            <wp:simplePos x="0" y="0"/>
+            <wp:positionH relativeFrom="margin">
+              <wp:posOffset>168275</wp:posOffset>
+            </wp:positionH>
+            <wp:positionV relativeFrom="margin">
+              <wp:posOffset>424180</wp:posOffset>
+            </wp:positionV>
+            <wp:extent cx="1532255" cy="1590675"/>
+            <wp:effectExtent l="0" t="0" r="0" b="9525"/>
+            <wp:wrapSquare wrapText="bothSides"/>
+            <wp:docPr id="13" name="Imagen 13"/>
+            <wp:cNvGraphicFramePr>
+              <a:graphicFrameLocks xmlns:a="http://schemas.openxmlformats.org/drawingml/2006/main" noChangeAspect="1"/>
+            </wp:cNvGraphicFramePr>
+            <a:graphic xmlns:a="http://schemas.openxmlformats.org/drawingml/2006/main">
+              <a:graphicData uri="http://schemas.openxmlformats.org/drawingml/2006/picture">
+                <pic:pic xmlns:pic="http://schemas.openxmlformats.org/drawingml/2006/picture">
+                  <pic:nvPicPr>
+                    <pic:cNvPr id="0" name="Picture 2"/>
+                    <pic:cNvPicPr>
+                      <a:picLocks noChangeAspect="1" noChangeArrowheads="1"/>
+                    </pic:cNvPicPr>
+                  </pic:nvPicPr>
+                  <pic:blipFill>
+                    <a:blip r:embed="rId14" cstate="print">
+                      <a:extLst>
+                        <a:ext uri="{28A0092B-C50C-407E-A947-70E740481C1C}">
+                          <a14:useLocalDpi xmlns:a14="http://schemas.microsoft.com/office/drawing/2010/main" val="0"/>
+                        </a:ext>
+                      </a:extLst>
+                    </a:blip>
+                    <a:srcRect/>
+                    <a:stretch>
+                      <a:fillRect/>
+                    </a:stretch>
+                  </pic:blipFill>
+                  <pic:spPr bwMode="auto">
+                    <a:xfrm>
+                      <a:off x="0" y="0"/>
+                      <a:ext cx="1532255" cy="1590675"/>
+                    </a:xfrm>
+                    <a:prstGeom prst="rect">
+                      <a:avLst/>
+                    </a:prstGeom>
+                    <a:noFill/>
+                    <a:ln>
+                      <a:noFill/>
+                    </a:ln>
+                  </pic:spPr>
+                </pic:pic>
+              </a:graphicData>
+            </a:graphic>
+            <wp14:sizeRelH relativeFrom="margin">
+              <wp14:pctWidth>0</wp14:pctWidth>
+            </wp14:sizeRelH>
+            <wp14:sizeRelV relativeFrom="margin">
+              <wp14:pctHeight>0</wp14:pctHeight>
+            </wp14:sizeRelV>
+          </wp:anchor>
+        </w:drawing>
+      </w:r>
+      <w:r>
+        <w:tab/>
+      </w:r>
+      <w:bookmarkStart w:id="7" w:name="_Toc61359876"/>
+      <w:r>
+        <w:t>Demonios</w:t>
+      </w:r>
+      <w:r>
+        <w:t xml:space="preserve"> terrestres</w:t>
+      </w:r>
+      <w:bookmarkEnd w:id="7"/>
+    </w:p>
+    <w:p>
+      <w:pPr>
+        <w:rPr>
+          <w:sz w:val="24"/>
+          <w:szCs w:val="24"/>
+        </w:rPr>
+      </w:pPr>
+      <w:bookmarkStart w:id="8" w:name="_Toc61359877"/>
+      <w:r>
+        <w:rPr>
+          <w:sz w:val="24"/>
+          <w:szCs w:val="24"/>
+        </w:rPr>
+        <w:t xml:space="preserve">Serán uno de los dos enemigos que encontraremos durante el juego. Estos demonios se moverán por tierra, dirigiéndose a por un turista que quieran secuestrar para posteriormente llevárselo y terminar por matarle. Sin embargo, serán vulnerables al ataque del guía, el cual hará lo posible por proteger a los turistas. </w:t>
+      </w:r>
+    </w:p>
+    <w:p/>
+    <w:p/>
+    <w:p>
+      <w:pPr>
+        <w:pStyle w:val="Ttulo3"/>
+        <w:numPr>
+          <w:ilvl w:val="1"/>
+          <w:numId w:val="7"/>
+        </w:numPr>
+      </w:pPr>
+      <w:r>
+        <w:rPr>
+          <w:noProof/>
+        </w:rPr>
+        <w:drawing>
+          <wp:anchor distT="0" distB="0" distL="114300" distR="114300" simplePos="0" relativeHeight="251675648" behindDoc="0" locked="0" layoutInCell="1" allowOverlap="1" wp14:anchorId="2EB7FB3D" wp14:editId="4583B940">
+            <wp:simplePos x="0" y="0"/>
+            <wp:positionH relativeFrom="margin">
+              <wp:posOffset>171450</wp:posOffset>
+            </wp:positionH>
+            <wp:positionV relativeFrom="margin">
+              <wp:posOffset>2967355</wp:posOffset>
+            </wp:positionV>
+            <wp:extent cx="1847850" cy="1726565"/>
+            <wp:effectExtent l="0" t="0" r="0" b="6985"/>
+            <wp:wrapSquare wrapText="bothSides"/>
+            <wp:docPr id="16" name="Imagen 16"/>
+            <wp:cNvGraphicFramePr>
+              <a:graphicFrameLocks xmlns:a="http://schemas.openxmlformats.org/drawingml/2006/main" noChangeAspect="1"/>
+            </wp:cNvGraphicFramePr>
+            <a:graphic xmlns:a="http://schemas.openxmlformats.org/drawingml/2006/main">
+              <a:graphicData uri="http://schemas.openxmlformats.org/drawingml/2006/picture">
+                <pic:pic xmlns:pic="http://schemas.openxmlformats.org/drawingml/2006/picture">
+                  <pic:nvPicPr>
+                    <pic:cNvPr id="0" name="Picture 3"/>
+                    <pic:cNvPicPr>
+                      <a:picLocks noChangeAspect="1" noChangeArrowheads="1"/>
+                    </pic:cNvPicPr>
+                  </pic:nvPicPr>
+                  <pic:blipFill>
+                    <a:blip r:embed="rId15" cstate="print">
+                      <a:extLst>
+                        <a:ext uri="{28A0092B-C50C-407E-A947-70E740481C1C}">
+                          <a14:useLocalDpi xmlns:a14="http://schemas.microsoft.com/office/drawing/2010/main" val="0"/>
+                        </a:ext>
+                      </a:extLst>
+                    </a:blip>
+                    <a:srcRect/>
+                    <a:stretch>
+                      <a:fillRect/>
+                    </a:stretch>
+                  </pic:blipFill>
+                  <pic:spPr bwMode="auto">
+                    <a:xfrm>
+                      <a:off x="0" y="0"/>
+                      <a:ext cx="1847850" cy="1726565"/>
+                    </a:xfrm>
+                    <a:prstGeom prst="rect">
+                      <a:avLst/>
+                    </a:prstGeom>
+                    <a:noFill/>
+                    <a:ln>
+                      <a:noFill/>
+                    </a:ln>
+                  </pic:spPr>
+                </pic:pic>
+              </a:graphicData>
+            </a:graphic>
+            <wp14:sizeRelH relativeFrom="margin">
+              <wp14:pctWidth>0</wp14:pctWidth>
+            </wp14:sizeRelH>
+            <wp14:sizeRelV relativeFrom="margin">
+              <wp14:pctHeight>0</wp14:pctHeight>
+            </wp14:sizeRelV>
+          </wp:anchor>
+        </w:drawing>
+      </w:r>
+      <w:r>
+        <w:t>Demonios voladores</w:t>
+      </w:r>
+      <w:bookmarkEnd w:id="8"/>
+    </w:p>
+    <w:p>
+      <w:pPr>
+        <w:rPr>
+          <w:sz w:val="24"/>
+          <w:szCs w:val="24"/>
+        </w:rPr>
+      </w:pPr>
+      <w:r>
+        <w:rPr>
+          <w:sz w:val="24"/>
+          <w:szCs w:val="24"/>
+        </w:rPr>
+        <w:t>Es el segundo enemigo que encontraremos en Project Hell. Al contrario de los anteriormente presentados, este demonio se moverá por el mapa volando, siendo igualmente visibles para el jugador.</w:t>
+      </w:r>
+    </w:p>
+    <w:p>
+      <w:pPr>
+        <w:rPr>
+          <w:sz w:val="24"/>
+          <w:szCs w:val="24"/>
+        </w:rPr>
+      </w:pPr>
+      <w:r>
+        <w:rPr>
+          <w:sz w:val="24"/>
+          <w:szCs w:val="24"/>
+        </w:rPr>
+        <w:t>Su misión será acercarse a los turistas y dejar caer sobre ellos una roca. Si esta les golpea, les matará automáticamente.</w:t>
+      </w:r>
+    </w:p>
+    <w:p>
+      <w:pPr>
+        <w:ind w:firstLine="0"/>
+      </w:pPr>
+    </w:p>
+    <w:p>
+      <w:pPr>
+        <w:pStyle w:val="Ttulo2"/>
+      </w:pPr>
+      <w:bookmarkStart w:id="9" w:name="_Toc61359878"/>
+      <w:r>
+        <w:t>Puntuación</w:t>
+      </w:r>
+      <w:bookmarkEnd w:id="9"/>
+    </w:p>
+    <w:p>
+      <w:pPr>
+        <w:rPr>
+          <w:sz w:val="24"/>
+          <w:szCs w:val="24"/>
+        </w:rPr>
+      </w:pPr>
+      <w:r>
+        <w:rPr>
+          <w:sz w:val="24"/>
+          <w:szCs w:val="24"/>
+        </w:rPr>
+        <w:t>En cada nivel, el jugador es valorado por los turistas dependiendo del número de preguntas contestadas correcta e incorrectamente, y de las no contestadas. Su valoración va de 0 a 5 estrellas. Además, cada turista deja un comentario junto a su puntación individual. Esta puntuación se muestra al final del nivel y en la pantalla de selección de niveles al posicionarse sobre el mismo.</w:t>
+      </w:r>
+    </w:p>
+    <w:p>
+      <w:pPr>
+        <w:rPr>
+          <w:rFonts w:asciiTheme="majorHAnsi" w:eastAsiaTheme="majorEastAsia" w:hAnsiTheme="majorHAnsi" w:cstheme="majorBidi"/>
+          <w:b/>
+          <w:color w:val="000000" w:themeColor="text1"/>
+          <w:sz w:val="36"/>
+          <w:szCs w:val="26"/>
+        </w:rPr>
+      </w:pPr>
+      <w:r>
+        <w:rPr>
+          <w:sz w:val="24"/>
+          <w:szCs w:val="24"/>
+        </w:rPr>
+        <w:t xml:space="preserve"> Las puntuaciones, internamente, van de 0 a 100 (invisible al jugador). Tras cada nivel, el jugador recibe tantas monedas como puntos tenga.</w:t>
+      </w:r>
+      <w:r>
+        <w:br w:type="page"/>
+      </w:r>
+    </w:p>
+    <w:p>
+      <w:pPr>
+        <w:pStyle w:val="Ttulo1"/>
+      </w:pPr>
+      <w:bookmarkStart w:id="10" w:name="_Toc61359879"/>
+      <w:r>
+        <w:lastRenderedPageBreak/>
+        <w:t>Movimiento y físicas</w:t>
+      </w:r>
+      <w:bookmarkEnd w:id="10"/>
+      <w:r>
+        <w:t xml:space="preserve"> </w:t>
+      </w:r>
+    </w:p>
+    <w:p/>
+    <w:p>
+      <w:pPr>
+        <w:pStyle w:val="Ttulo2"/>
+        <w:numPr>
+          <w:ilvl w:val="0"/>
+          <w:numId w:val="11"/>
+        </w:numPr>
+      </w:pPr>
+      <w:bookmarkStart w:id="11" w:name="_Toc61359880"/>
+      <w:r>
+        <w:t>Interacción entre elementos</w:t>
+      </w:r>
+      <w:bookmarkEnd w:id="11"/>
+    </w:p>
+    <w:p>
+      <w:pPr>
+        <w:rPr>
+          <w:sz w:val="24"/>
+          <w:szCs w:val="24"/>
+        </w:rPr>
+      </w:pPr>
+      <w:r>
+        <w:rPr>
+          <w:sz w:val="24"/>
+          <w:szCs w:val="24"/>
+        </w:rPr>
+        <w:t xml:space="preserve">Project Hell se </w:t>
+      </w:r>
+      <w:r>
+        <w:rPr>
+          <w:sz w:val="24"/>
+          <w:szCs w:val="24"/>
+        </w:rPr>
+        <w:t>desarrolla</w:t>
+      </w:r>
+      <w:r>
+        <w:rPr>
+          <w:sz w:val="24"/>
+          <w:szCs w:val="24"/>
+        </w:rPr>
+        <w:t xml:space="preserve"> en niveles cerrados que estarán delimitados por paredes con las que colisionaran los jugadores. No se dará una salida de las salas hasta que no se complete el nivel o se </w:t>
+      </w:r>
+      <w:r>
+        <w:rPr>
+          <w:sz w:val="24"/>
+          <w:szCs w:val="24"/>
+        </w:rPr>
+        <w:t>dé</w:t>
+      </w:r>
+      <w:r>
+        <w:rPr>
+          <w:sz w:val="24"/>
+          <w:szCs w:val="24"/>
+        </w:rPr>
+        <w:t xml:space="preserve"> la condición de derrota, que se nos redirigirá a otra pantalla. </w:t>
+      </w:r>
+    </w:p>
+    <w:p>
+      <w:pPr>
+        <w:rPr>
+          <w:sz w:val="24"/>
+          <w:szCs w:val="24"/>
+        </w:rPr>
+      </w:pPr>
+      <w:r>
+        <w:rPr>
+          <w:sz w:val="24"/>
+          <w:szCs w:val="24"/>
+        </w:rPr>
+        <w:t xml:space="preserve">Para el movimiento de los personajes terrestres por la escena se dispone de una NavMesh pre bakeada que permitirá a los personajes calcular sus rutas sin que los obstáculos les dificulten el camino ya que los rodearan. </w:t>
+      </w:r>
+    </w:p>
+    <w:p>
+      <w:pPr>
+        <w:rPr>
+          <w:sz w:val="24"/>
+          <w:szCs w:val="24"/>
+        </w:rPr>
+      </w:pPr>
+      <w:r>
+        <w:rPr>
+          <w:sz w:val="24"/>
+          <w:szCs w:val="24"/>
+        </w:rPr>
+        <w:t>Para los personajes voladores esto no será necesario ya que no tendrán ningún obstáculo.</w:t>
+      </w:r>
+    </w:p>
+    <w:p>
+      <w:pPr>
+        <w:rPr>
+          <w:sz w:val="24"/>
+          <w:szCs w:val="24"/>
+        </w:rPr>
+      </w:pPr>
+      <w:r>
+        <w:rPr>
+          <w:sz w:val="24"/>
+          <w:szCs w:val="24"/>
+        </w:rPr>
+        <w:t>Los enemigos que atacan cuerpo a cuerpo, disponen de una distancia de ataque que se calculara en función de la distancia entre los enemigos y su objetivo</w:t>
+      </w:r>
+      <w:r>
+        <w:rPr>
+          <w:sz w:val="24"/>
+          <w:szCs w:val="24"/>
+        </w:rPr>
+        <w:t>, evitando así el uso de colliders que podrían suponer un problema en ciertas ocasiones.</w:t>
+      </w:r>
+    </w:p>
+    <w:p>
+      <w:pPr>
+        <w:rPr>
+          <w:sz w:val="24"/>
+          <w:szCs w:val="24"/>
+        </w:rPr>
+      </w:pPr>
+      <w:r>
+        <w:rPr>
+          <w:sz w:val="24"/>
+          <w:szCs w:val="24"/>
+        </w:rPr>
+        <w:t>Para los enemigos voladores se usaría la misma técnica ya que solo dejaran caer la piedra cuando su distancia sea una especifica que coincidirá cuando se encuentre encima de su objetivo. De esta manera cuando suelte la piedra, si el turista no la esquiva, debería matar al turista.</w:t>
+      </w:r>
+    </w:p>
+    <w:p/>
+    <w:p>
+      <w:pPr>
+        <w:pStyle w:val="Ttulo2"/>
+      </w:pPr>
+      <w:bookmarkStart w:id="12" w:name="_Toc61359881"/>
+      <w:r>
+        <w:t>Controles</w:t>
+      </w:r>
+      <w:bookmarkEnd w:id="12"/>
+    </w:p>
+    <w:p>
+      <w:pPr>
+        <w:rPr>
+          <w:sz w:val="24"/>
+          <w:szCs w:val="24"/>
+        </w:rPr>
+      </w:pPr>
+      <w:r>
+        <w:rPr>
+          <w:sz w:val="24"/>
+          <w:szCs w:val="24"/>
+        </w:rPr>
+        <w:t xml:space="preserve">Término </w:t>
+      </w:r>
+      <w:r>
+        <w:rPr>
+          <w:b/>
+          <w:bCs/>
+          <w:sz w:val="24"/>
+          <w:szCs w:val="24"/>
+        </w:rPr>
+        <w:t>TAP:</w:t>
+      </w:r>
+      <w:r>
+        <w:rPr>
+          <w:sz w:val="24"/>
+          <w:szCs w:val="24"/>
+        </w:rPr>
+        <w:t xml:space="preserve"> Click izquierdo del ratón o toque en la patalla táctil. </w:t>
+      </w:r>
+    </w:p>
+    <w:p>
+      <w:pPr>
+        <w:ind w:firstLine="0"/>
+        <w:rPr>
+          <w:sz w:val="24"/>
+          <w:szCs w:val="24"/>
+        </w:rPr>
+      </w:pPr>
+      <w:r>
+        <w:rPr>
+          <w:sz w:val="24"/>
+          <w:szCs w:val="24"/>
+        </w:rPr>
+        <w:t xml:space="preserve">El jugador podrá: </w:t>
+      </w:r>
+    </w:p>
+    <w:p>
+      <w:pPr>
+        <w:pStyle w:val="Prrafodelista"/>
+        <w:numPr>
+          <w:ilvl w:val="0"/>
+          <w:numId w:val="17"/>
+        </w:numPr>
+        <w:rPr>
+          <w:sz w:val="24"/>
+          <w:szCs w:val="24"/>
+        </w:rPr>
+      </w:pPr>
+      <w:r>
+        <w:rPr>
+          <w:sz w:val="24"/>
+          <w:szCs w:val="24"/>
+        </w:rPr>
+        <w:t xml:space="preserve">Moverse por el escenario: TAP al punto al que se quiera mover. </w:t>
+      </w:r>
+    </w:p>
+    <w:p>
+      <w:pPr>
+        <w:pStyle w:val="Prrafodelista"/>
+        <w:numPr>
+          <w:ilvl w:val="0"/>
+          <w:numId w:val="17"/>
+        </w:numPr>
+        <w:rPr>
+          <w:sz w:val="24"/>
+          <w:szCs w:val="24"/>
+        </w:rPr>
+      </w:pPr>
+      <w:r>
+        <w:rPr>
+          <w:sz w:val="24"/>
+          <w:szCs w:val="24"/>
+        </w:rPr>
+        <w:t xml:space="preserve">Contestar a una pregunta: TAP a la respuesta. </w:t>
+      </w:r>
+    </w:p>
+    <w:p>
+      <w:pPr>
+        <w:pStyle w:val="Prrafodelista"/>
+        <w:numPr>
+          <w:ilvl w:val="0"/>
+          <w:numId w:val="17"/>
+        </w:numPr>
+        <w:rPr>
+          <w:sz w:val="24"/>
+          <w:szCs w:val="24"/>
+        </w:rPr>
+      </w:pPr>
+      <w:r>
+        <w:rPr>
+          <w:sz w:val="24"/>
+          <w:szCs w:val="24"/>
+        </w:rPr>
+        <w:t xml:space="preserve">Interactuar con demonios para atacarlos o con otros objetos: TAP a los objetos, que estarán iluminados en caso de posicionar el ratón encima de ellos. El jugador, en primer lugar, se moverá hacia ellos y, cuando llegue, interactuará. </w:t>
+      </w:r>
+    </w:p>
+    <w:p>
+      <w:pPr>
+        <w:pStyle w:val="Prrafodelista"/>
+        <w:numPr>
+          <w:ilvl w:val="0"/>
+          <w:numId w:val="17"/>
+        </w:numPr>
+        <w:rPr>
+          <w:sz w:val="24"/>
+          <w:szCs w:val="24"/>
+        </w:rPr>
+      </w:pPr>
+      <w:r>
+        <w:rPr>
+          <w:sz w:val="24"/>
+          <w:szCs w:val="24"/>
+        </w:rPr>
+        <w:t xml:space="preserve">Indicar a los turistas que se paren o que le sigan: TAP al botón de comunicarse con los turistas. </w:t>
+      </w:r>
+    </w:p>
+    <w:p>
+      <w:pPr>
+        <w:pStyle w:val="Prrafodelista"/>
+        <w:numPr>
+          <w:ilvl w:val="0"/>
+          <w:numId w:val="17"/>
+        </w:numPr>
+        <w:rPr>
+          <w:sz w:val="24"/>
+          <w:szCs w:val="24"/>
+        </w:rPr>
+      </w:pPr>
+      <w:r>
+        <w:rPr>
+          <w:sz w:val="24"/>
+          <w:szCs w:val="24"/>
+        </w:rPr>
+        <w:t xml:space="preserve">Usar una mejora: arrastrar la mejora al centro de la pantalla. </w:t>
+      </w:r>
+    </w:p>
+    <w:p>
+      <w:pPr>
+        <w:ind w:firstLine="0"/>
+      </w:pPr>
+    </w:p>
+    <w:p>
+      <w:pPr>
+        <w:ind w:firstLine="0"/>
+        <w:jc w:val="center"/>
+      </w:pPr>
+      <w:bookmarkStart w:id="13" w:name="_Toc61359882"/>
+      <w:r>
+        <w:rPr>
+          <w:rStyle w:val="Ttulo1Car"/>
+        </w:rPr>
+        <w:lastRenderedPageBreak/>
+        <w:t>Interfaz</w:t>
+      </w:r>
+      <w:bookmarkEnd w:id="13"/>
+    </w:p>
+    <w:p>
+      <w:pPr>
+        <w:rPr>
+          <w:sz w:val="24"/>
+          <w:szCs w:val="24"/>
+        </w:rPr>
+      </w:pPr>
+      <w:r>
+        <w:rPr>
+          <w:sz w:val="24"/>
+          <w:szCs w:val="24"/>
+        </w:rPr>
+        <w:t xml:space="preserve">Para el diseño de interfaces y el flujo de escenas se optarían por diseños sencillos y pocas interfaces ya que no serán </w:t>
+      </w:r>
+      <w:r>
+        <w:rPr>
+          <w:sz w:val="24"/>
+          <w:szCs w:val="24"/>
+        </w:rPr>
+        <w:t>necesarias</w:t>
+      </w:r>
+      <w:r>
+        <w:rPr>
+          <w:sz w:val="24"/>
+          <w:szCs w:val="24"/>
+        </w:rPr>
+        <w:t>.</w:t>
+      </w:r>
+    </w:p>
+    <w:p>
+      <w:pPr>
+        <w:rPr>
+          <w:sz w:val="24"/>
+          <w:szCs w:val="24"/>
+        </w:rPr>
+      </w:pPr>
+      <w:r>
+        <w:rPr>
+          <w:sz w:val="24"/>
+          <w:szCs w:val="24"/>
+        </w:rPr>
+        <w:t xml:space="preserve">Se dispondrán de </w:t>
+      </w:r>
+      <w:r>
+        <w:rPr>
+          <w:sz w:val="24"/>
+          <w:szCs w:val="24"/>
+        </w:rPr>
+        <w:t>seis interfaces.</w:t>
+      </w:r>
+      <w:r>
+        <w:rPr>
+          <w:sz w:val="24"/>
+          <w:szCs w:val="24"/>
+        </w:rPr>
+        <w:t xml:space="preserve"> </w:t>
+      </w:r>
+    </w:p>
+    <w:p>
+      <w:pPr>
+        <w:ind w:firstLine="0"/>
+      </w:pPr>
+    </w:p>
+    <w:p>
+      <w:pPr>
+        <w:pStyle w:val="Ttulo2"/>
+        <w:numPr>
+          <w:ilvl w:val="0"/>
+          <w:numId w:val="12"/>
+        </w:numPr>
+      </w:pPr>
+      <w:bookmarkStart w:id="14" w:name="_Toc61359883"/>
+      <w:r>
+        <w:t>Diagrama de flujo</w:t>
+      </w:r>
+      <w:bookmarkEnd w:id="14"/>
+      <w:r>
+        <w:t xml:space="preserve"> </w:t>
+      </w:r>
+    </w:p>
+    <w:p>
+      <w:pPr>
+        <w:ind w:firstLine="0"/>
+      </w:pPr>
+      <w:r>
+        <w:rPr>
+          <w:noProof/>
+        </w:rPr>
+        <w:drawing>
+          <wp:inline distT="0" distB="0" distL="0" distR="0" wp14:anchorId="25D8D4D1" wp14:editId="73285A02">
+            <wp:extent cx="5400675" cy="3810000"/>
+            <wp:effectExtent l="0" t="0" r="9525" b="0"/>
+            <wp:docPr id="1" name="Imagen 1"/>
+            <wp:cNvGraphicFramePr>
+              <a:graphicFrameLocks xmlns:a="http://schemas.openxmlformats.org/drawingml/2006/main" noChangeAspect="1"/>
+            </wp:cNvGraphicFramePr>
+            <a:graphic xmlns:a="http://schemas.openxmlformats.org/drawingml/2006/main">
+              <a:graphicData uri="http://schemas.openxmlformats.org/drawingml/2006/picture">
+                <pic:pic xmlns:pic="http://schemas.openxmlformats.org/drawingml/2006/picture">
+                  <pic:nvPicPr>
+                    <pic:cNvPr id="0" name="Picture 1"/>
+                    <pic:cNvPicPr>
+                      <a:picLocks noChangeAspect="1" noChangeArrowheads="1"/>
+                    </pic:cNvPicPr>
+                  </pic:nvPicPr>
+                  <pic:blipFill>
+                    <a:blip r:embed="rId16">
+                      <a:extLst>
+                        <a:ext uri="{28A0092B-C50C-407E-A947-70E740481C1C}">
+                          <a14:useLocalDpi xmlns:a14="http://schemas.microsoft.com/office/drawing/2010/main" val="0"/>
+                        </a:ext>
+                      </a:extLst>
+                    </a:blip>
+                    <a:srcRect/>
+                    <a:stretch>
+                      <a:fillRect/>
+                    </a:stretch>
+                  </pic:blipFill>
+                  <pic:spPr bwMode="auto">
+                    <a:xfrm>
+                      <a:off x="0" y="0"/>
+                      <a:ext cx="5400675" cy="3810000"/>
                     </a:xfrm>
                     <a:prstGeom prst="rect">
                       <a:avLst/>
@@ -4785,25 +5089,907 @@
         <w:t>Se nos redirigirá a esta pantalla cuando salgamos de un nivel, después de haber visto la puntuación final.</w:t>
       </w:r>
     </w:p>
+    <w:p>
+      <w:pPr>
+        <w:rPr>
+          <w:sz w:val="24"/>
+          <w:szCs w:val="24"/>
+        </w:rPr>
+      </w:pPr>
+      <w:r>
+        <w:rPr>
+          <w:sz w:val="24"/>
+          <w:szCs w:val="24"/>
+        </w:rPr>
+        <w:lastRenderedPageBreak/>
+        <w:drawing>
+          <wp:anchor distT="0" distB="0" distL="114300" distR="114300" simplePos="0" relativeHeight="251660288" behindDoc="0" locked="0" layoutInCell="1" allowOverlap="1" wp14:anchorId="24FF7915" wp14:editId="70562848">
+            <wp:simplePos x="0" y="0"/>
+            <wp:positionH relativeFrom="margin">
+              <wp:posOffset>123825</wp:posOffset>
+            </wp:positionH>
+            <wp:positionV relativeFrom="paragraph">
+              <wp:posOffset>38100</wp:posOffset>
+            </wp:positionV>
+            <wp:extent cx="5400040" cy="3209290"/>
+            <wp:effectExtent l="0" t="0" r="0" b="0"/>
+            <wp:wrapSquare wrapText="bothSides"/>
+            <wp:docPr id="2" name="Imagen 2"/>
+            <wp:cNvGraphicFramePr>
+              <a:graphicFrameLocks xmlns:a="http://schemas.openxmlformats.org/drawingml/2006/main" noChangeAspect="1"/>
+            </wp:cNvGraphicFramePr>
+            <a:graphic xmlns:a="http://schemas.openxmlformats.org/drawingml/2006/main">
+              <a:graphicData uri="http://schemas.openxmlformats.org/drawingml/2006/picture">
+                <pic:pic xmlns:pic="http://schemas.openxmlformats.org/drawingml/2006/picture">
+                  <pic:nvPicPr>
+                    <pic:cNvPr id="1" name=""/>
+                    <pic:cNvPicPr/>
+                  </pic:nvPicPr>
+                  <pic:blipFill>
+                    <a:blip r:embed="rId17">
+                      <a:extLst>
+                        <a:ext uri="{28A0092B-C50C-407E-A947-70E740481C1C}">
+                          <a14:useLocalDpi xmlns:a14="http://schemas.microsoft.com/office/drawing/2010/main" val="0"/>
+                        </a:ext>
+                      </a:extLst>
+                    </a:blip>
+                    <a:stretch>
+                      <a:fillRect/>
+                    </a:stretch>
+                  </pic:blipFill>
+                  <pic:spPr>
+                    <a:xfrm>
+                      <a:off x="0" y="0"/>
+                      <a:ext cx="5400040" cy="3209290"/>
+                    </a:xfrm>
+                    <a:prstGeom prst="rect">
+                      <a:avLst/>
+                    </a:prstGeom>
+                  </pic:spPr>
+                </pic:pic>
+              </a:graphicData>
+            </a:graphic>
+            <wp14:sizeRelH relativeFrom="page">
+              <wp14:pctWidth>0</wp14:pctWidth>
+            </wp14:sizeRelH>
+            <wp14:sizeRelV relativeFrom="page">
+              <wp14:pctHeight>0</wp14:pctHeight>
+            </wp14:sizeRelV>
+          </wp:anchor>
+        </w:drawing>
+      </w:r>
+      <w:r>
+        <w:rPr>
+          <w:noProof/>
+          <w:sz w:val="24"/>
+          <w:szCs w:val="24"/>
+        </w:rPr>
+        <mc:AlternateContent>
+          <mc:Choice Requires="wps">
+            <w:drawing>
+              <wp:anchor distT="0" distB="0" distL="114300" distR="114300" simplePos="0" relativeHeight="251659264" behindDoc="0" locked="0" layoutInCell="1" allowOverlap="1" wp14:anchorId="6A6FD0CB" wp14:editId="29657F88">
+                <wp:simplePos x="0" y="0"/>
+                <wp:positionH relativeFrom="margin">
+                  <wp:posOffset>-70485</wp:posOffset>
+                </wp:positionH>
+                <wp:positionV relativeFrom="paragraph">
+                  <wp:posOffset>14605</wp:posOffset>
+                </wp:positionV>
+                <wp:extent cx="5772150" cy="3257550"/>
+                <wp:effectExtent l="19050" t="19050" r="19050" b="19050"/>
+                <wp:wrapNone/>
+                <wp:docPr id="3" name="Rectángulo 3"/>
+                <wp:cNvGraphicFramePr/>
+                <a:graphic xmlns:a="http://schemas.openxmlformats.org/drawingml/2006/main">
+                  <a:graphicData uri="http://schemas.microsoft.com/office/word/2010/wordprocessingShape">
+                    <wps:wsp>
+                      <wps:cNvSpPr/>
+                      <wps:spPr>
+                        <a:xfrm>
+                          <a:off x="0" y="0"/>
+                          <a:ext cx="5772150" cy="3257550"/>
+                        </a:xfrm>
+                        <a:prstGeom prst="rect">
+                          <a:avLst/>
+                        </a:prstGeom>
+                        <a:solidFill>
+                          <a:schemeClr val="bg1"/>
+                        </a:solidFill>
+                        <a:ln w="38100">
+                          <a:solidFill>
+                            <a:schemeClr val="tx1"/>
+                          </a:solidFill>
+                        </a:ln>
+                      </wps:spPr>
+                      <wps:style>
+                        <a:lnRef idx="2">
+                          <a:schemeClr val="accent1">
+                            <a:shade val="50000"/>
+                          </a:schemeClr>
+                        </a:lnRef>
+                        <a:fillRef idx="1">
+                          <a:schemeClr val="accent1"/>
+                        </a:fillRef>
+                        <a:effectRef idx="0">
+                          <a:schemeClr val="accent1"/>
+                        </a:effectRef>
+                        <a:fontRef idx="minor">
+                          <a:schemeClr val="lt1"/>
+                        </a:fontRef>
+                      </wps:style>
+                      <wps:bodyPr rot="0" spcFirstLastPara="0" vertOverflow="overflow" horzOverflow="overflow" vert="horz" wrap="square" lIns="91440" tIns="45720" rIns="91440" bIns="45720" numCol="1" spcCol="0" rtlCol="0" fromWordArt="0" anchor="ctr" anchorCtr="0" forceAA="0" compatLnSpc="1">
+                        <a:prstTxWarp prst="textNoShape">
+                          <a:avLst/>
+                        </a:prstTxWarp>
+                        <a:noAutofit/>
+                      </wps:bodyPr>
+                    </wps:wsp>
+                  </a:graphicData>
+                </a:graphic>
+                <wp14:sizeRelH relativeFrom="margin">
+                  <wp14:pctWidth>0</wp14:pctWidth>
+                </wp14:sizeRelH>
+              </wp:anchor>
+            </w:drawing>
+          </mc:Choice>
+          <mc:Fallback>
+            <w:pict>
+              <v:rect w14:anchorId="7902FB94" id="Rectángulo 3" o:spid="_x0000_s1026" style="position:absolute;margin-left:-5.55pt;margin-top:1.15pt;width:454.5pt;height:256.5pt;z-index:251659264;visibility:visible;mso-wrap-style:square;mso-width-percent:0;mso-wrap-distance-left:9pt;mso-wrap-distance-top:0;mso-wrap-distance-right:9pt;mso-wrap-distance-bottom:0;mso-position-horizontal:absolute;mso-position-horizontal-relative:margin;mso-position-vertical:absolute;mso-position-vertical-relative:text;mso-width-percent:0;mso-width-relative:margin;v-text-anchor:middle" o:gfxdata="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" fillcolor="white [3212]" strokecolor="black [3213]" strokeweight="3pt">
+                <w10:wrap anchorx="margin"/>
+              </v:rect>
+            </w:pict>
+          </mc:Fallback>
+        </mc:AlternateContent>
+      </w:r>
+    </w:p>
+    <w:p>
+      <w:pPr>
+        <w:pStyle w:val="Ttulo2"/>
+      </w:pPr>
+      <w:bookmarkStart w:id="16" w:name="_Toc61359885"/>
+      <w:r>
+        <w:t>Tienda</w:t>
+      </w:r>
+    </w:p>
+    <w:p>
+      <w:pPr>
+        <w:rPr>
+          <w:sz w:val="24"/>
+          <w:szCs w:val="24"/>
+        </w:rPr>
+      </w:pPr>
+      <w:r>
+        <w:rPr>
+          <w:sz w:val="24"/>
+          <w:szCs w:val="24"/>
+        </w:rPr>
+        <w:t xml:space="preserve">Podremos acceder a ella únicamente desde el menú </w:t>
+      </w:r>
+      <w:r>
+        <w:rPr>
+          <w:sz w:val="24"/>
+          <w:szCs w:val="24"/>
+        </w:rPr>
+        <w:t>de selección de nivel</w:t>
+      </w:r>
+      <w:r>
+        <w:rPr>
+          <w:sz w:val="24"/>
+          <w:szCs w:val="24"/>
+        </w:rPr>
+        <w:t xml:space="preserve"> y desde ella podremos acceder a comprar mejoras con los recursos de los que dispongamos en ese momento, los cuales encontraremos en la parte superior de la pantalla.</w:t>
+      </w:r>
+      <w:r>
+        <w:rPr>
+          <w:noProof/>
+        </w:rPr>
+        <w:t xml:space="preserve"> </w:t>
+      </w:r>
+    </w:p>
+    <w:p>
+      <w:r>
+        <w:rPr>
+          <w:sz w:val="24"/>
+          <w:szCs w:val="24"/>
+        </w:rPr>
+        <w:drawing>
+          <wp:anchor distT="0" distB="0" distL="114300" distR="114300" simplePos="0" relativeHeight="251666432" behindDoc="0" locked="0" layoutInCell="1" allowOverlap="1" wp14:anchorId="5EAC724F" wp14:editId="7FB5D314">
+            <wp:simplePos x="0" y="0"/>
+            <wp:positionH relativeFrom="margin">
+              <wp:posOffset>128905</wp:posOffset>
+            </wp:positionH>
+            <wp:positionV relativeFrom="paragraph">
+              <wp:posOffset>259715</wp:posOffset>
+            </wp:positionV>
+            <wp:extent cx="5595620" cy="2992120"/>
+            <wp:effectExtent l="0" t="0" r="5080" b="0"/>
+            <wp:wrapSquare wrapText="bothSides"/>
+            <wp:docPr id="7" name="Imagen 7"/>
+            <wp:cNvGraphicFramePr>
+              <a:graphicFrameLocks xmlns:a="http://schemas.openxmlformats.org/drawingml/2006/main" noChangeAspect="1"/>
+            </wp:cNvGraphicFramePr>
+            <a:graphic xmlns:a="http://schemas.openxmlformats.org/drawingml/2006/main">
+              <a:graphicData uri="http://schemas.openxmlformats.org/drawingml/2006/picture">
+                <pic:pic xmlns:pic="http://schemas.openxmlformats.org/drawingml/2006/picture">
+                  <pic:nvPicPr>
+                    <pic:cNvPr id="1" name=""/>
+                    <pic:cNvPicPr/>
+                  </pic:nvPicPr>
+                  <pic:blipFill>
+                    <a:blip r:embed="rId18">
+                      <a:extLst>
+                        <a:ext uri="{28A0092B-C50C-407E-A947-70E740481C1C}">
+                          <a14:useLocalDpi xmlns:a14="http://schemas.microsoft.com/office/drawing/2010/main" val="0"/>
+                        </a:ext>
+                      </a:extLst>
+                    </a:blip>
+                    <a:stretch>
+                      <a:fillRect/>
+                    </a:stretch>
+                  </pic:blipFill>
+                  <pic:spPr>
+                    <a:xfrm>
+                      <a:off x="0" y="0"/>
+                      <a:ext cx="5595620" cy="2992120"/>
+                    </a:xfrm>
+                    <a:prstGeom prst="rect">
+                      <a:avLst/>
+                    </a:prstGeom>
+                  </pic:spPr>
+                </pic:pic>
+              </a:graphicData>
+            </a:graphic>
+            <wp14:sizeRelH relativeFrom="margin">
+              <wp14:pctWidth>0</wp14:pctWidth>
+            </wp14:sizeRelH>
+            <wp14:sizeRelV relativeFrom="margin">
+              <wp14:pctHeight>0</wp14:pctHeight>
+            </wp14:sizeRelV>
+          </wp:anchor>
+        </w:drawing>
+      </w:r>
+      <w:r>
+        <w:rPr>
+          <w:noProof/>
+          <w:sz w:val="24"/>
+          <w:szCs w:val="24"/>
+        </w:rPr>
+        <mc:AlternateContent>
+          <mc:Choice Requires="wps">
+            <w:drawing>
+              <wp:anchor distT="0" distB="0" distL="114300" distR="114300" simplePos="0" relativeHeight="251665408" behindDoc="0" locked="0" layoutInCell="1" allowOverlap="1" wp14:anchorId="01D4EFA6" wp14:editId="74371228">
+                <wp:simplePos x="0" y="0"/>
+                <wp:positionH relativeFrom="margin">
+                  <wp:align>left</wp:align>
+                </wp:positionH>
+                <wp:positionV relativeFrom="paragraph">
+                  <wp:posOffset>181610</wp:posOffset>
+                </wp:positionV>
+                <wp:extent cx="5772150" cy="3257550"/>
+                <wp:effectExtent l="19050" t="19050" r="19050" b="19050"/>
+                <wp:wrapNone/>
+                <wp:docPr id="6" name="Rectángulo 6"/>
+                <wp:cNvGraphicFramePr/>
+                <a:graphic xmlns:a="http://schemas.openxmlformats.org/drawingml/2006/main">
+                  <a:graphicData uri="http://schemas.microsoft.com/office/word/2010/wordprocessingShape">
+                    <wps:wsp>
+                      <wps:cNvSpPr/>
+                      <wps:spPr>
+                        <a:xfrm>
+                          <a:off x="0" y="0"/>
+                          <a:ext cx="5772150" cy="3257550"/>
+                        </a:xfrm>
+                        <a:prstGeom prst="rect">
+                          <a:avLst/>
+                        </a:prstGeom>
+                        <a:solidFill>
+                          <a:schemeClr val="bg1"/>
+                        </a:solidFill>
+                        <a:ln w="38100">
+                          <a:solidFill>
+                            <a:schemeClr val="tx1"/>
+                          </a:solidFill>
+                        </a:ln>
+                      </wps:spPr>
+                      <wps:style>
+                        <a:lnRef idx="2">
+                          <a:schemeClr val="accent1">
+                            <a:shade val="50000"/>
+                          </a:schemeClr>
+                        </a:lnRef>
+                        <a:fillRef idx="1">
+                          <a:schemeClr val="accent1"/>
+                        </a:fillRef>
+                        <a:effectRef idx="0">
+                          <a:schemeClr val="accent1"/>
+                        </a:effectRef>
+                        <a:fontRef idx="minor">
+                          <a:schemeClr val="lt1"/>
+                        </a:fontRef>
+                      </wps:style>
+                      <wps:bodyPr rot="0" spcFirstLastPara="0" vertOverflow="overflow" horzOverflow="overflow" vert="horz" wrap="square" lIns="91440" tIns="45720" rIns="91440" bIns="45720" numCol="1" spcCol="0" rtlCol="0" fromWordArt="0" anchor="ctr" anchorCtr="0" forceAA="0" compatLnSpc="1">
+                        <a:prstTxWarp prst="textNoShape">
+                          <a:avLst/>
+                        </a:prstTxWarp>
+                        <a:noAutofit/>
+                      </wps:bodyPr>
+                    </wps:wsp>
+                  </a:graphicData>
+                </a:graphic>
+                <wp14:sizeRelH relativeFrom="margin">
+                  <wp14:pctWidth>0</wp14:pctWidth>
+                </wp14:sizeRelH>
+              </wp:anchor>
+            </w:drawing>
+          </mc:Choice>
+          <mc:Fallback>
+            <w:pict>
+              <v:rect w14:anchorId="0E3B90F4" id="Rectángulo 6" o:spid="_x0000_s1026" style="position:absolute;margin-left:0;margin-top:14.3pt;width:454.5pt;height:256.5pt;z-index:251665408;visibility:visible;mso-wrap-style:square;mso-width-percent:0;mso-wrap-distance-left:9pt;mso-wrap-distance-top:0;mso-wrap-distance-right:9pt;mso-wrap-distance-bottom:0;mso-position-horizontal:left;mso-position-horizontal-relative:margin;mso-position-vertical:absolute;mso-position-vertical-relative:text;mso-width-percent:0;mso-width-relative:margin;v-text-anchor:middle" o:gfxdata="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" fillcolor="white [3212]" strokecolor="black [3213]" strokeweight="3pt">
+                <w10:wrap anchorx="margin"/>
+              </v:rect>
+            </w:pict>
+          </mc:Fallback>
+        </mc:AlternateContent>
+      </w:r>
+    </w:p>
+    <w:p>
+      <w:pPr>
+        <w:pStyle w:val="Ttulo2"/>
+      </w:pPr>
+      <w:r>
+        <w:lastRenderedPageBreak/>
+        <w:t>Créditos</w:t>
+      </w:r>
+      <w:bookmarkEnd w:id="16"/>
+      <w:r>
+        <w:t xml:space="preserve"> </w:t>
+      </w:r>
+    </w:p>
+    <w:p>
+      <w:r>
+        <w:rPr>
+          <w:noProof/>
+          <w:sz w:val="24"/>
+          <w:szCs w:val="24"/>
+        </w:rPr>
+        <mc:AlternateContent>
+          <mc:Choice Requires="wps">
+            <w:drawing>
+              <wp:anchor distT="0" distB="0" distL="114300" distR="114300" simplePos="0" relativeHeight="251662336" behindDoc="0" locked="0" layoutInCell="1" allowOverlap="1" wp14:anchorId="2FF279AF" wp14:editId="12FE32CC">
+                <wp:simplePos x="0" y="0"/>
+                <wp:positionH relativeFrom="margin">
+                  <wp:align>right</wp:align>
+                </wp:positionH>
+                <wp:positionV relativeFrom="paragraph">
+                  <wp:posOffset>551815</wp:posOffset>
+                </wp:positionV>
+                <wp:extent cx="5362575" cy="2809875"/>
+                <wp:effectExtent l="19050" t="19050" r="28575" b="28575"/>
+                <wp:wrapNone/>
+                <wp:docPr id="5" name="Rectángulo 5"/>
+                <wp:cNvGraphicFramePr/>
+                <a:graphic xmlns:a="http://schemas.openxmlformats.org/drawingml/2006/main">
+                  <a:graphicData uri="http://schemas.microsoft.com/office/word/2010/wordprocessingShape">
+                    <wps:wsp>
+                      <wps:cNvSpPr/>
+                      <wps:spPr>
+                        <a:xfrm>
+                          <a:off x="0" y="0"/>
+                          <a:ext cx="5362575" cy="2809875"/>
+                        </a:xfrm>
+                        <a:prstGeom prst="rect">
+                          <a:avLst/>
+                        </a:prstGeom>
+                        <a:solidFill>
+                          <a:schemeClr val="bg1"/>
+                        </a:solidFill>
+                        <a:ln w="38100">
+                          <a:solidFill>
+                            <a:schemeClr val="tx1"/>
+                          </a:solidFill>
+                        </a:ln>
+                      </wps:spPr>
+                      <wps:style>
+                        <a:lnRef idx="2">
+                          <a:schemeClr val="accent1">
+                            <a:shade val="50000"/>
+                          </a:schemeClr>
+                        </a:lnRef>
+                        <a:fillRef idx="1">
+                          <a:schemeClr val="accent1"/>
+                        </a:fillRef>
+                        <a:effectRef idx="0">
+                          <a:schemeClr val="accent1"/>
+                        </a:effectRef>
+                        <a:fontRef idx="minor">
+                          <a:schemeClr val="lt1"/>
+                        </a:fontRef>
+                      </wps:style>
+                      <wps:bodyPr rot="0" spcFirstLastPara="0" vertOverflow="overflow" horzOverflow="overflow" vert="horz" wrap="square" lIns="91440" tIns="45720" rIns="91440" bIns="45720" numCol="1" spcCol="0" rtlCol="0" fromWordArt="0" anchor="ctr" anchorCtr="0" forceAA="0" compatLnSpc="1">
+                        <a:prstTxWarp prst="textNoShape">
+                          <a:avLst/>
+                        </a:prstTxWarp>
+                        <a:noAutofit/>
+                      </wps:bodyPr>
+                    </wps:wsp>
+                  </a:graphicData>
+                </a:graphic>
+                <wp14:sizeRelH relativeFrom="margin">
+                  <wp14:pctWidth>0</wp14:pctWidth>
+                </wp14:sizeRelH>
+                <wp14:sizeRelV relativeFrom="margin">
+                  <wp14:pctHeight>0</wp14:pctHeight>
+                </wp14:sizeRelV>
+              </wp:anchor>
+            </w:drawing>
+          </mc:Choice>
+          <mc:Fallback>
+            <w:pict>
+              <v:rect w14:anchorId="59D5F1AD" id="Rectángulo 5" o:spid="_x0000_s1026" style="position:absolute;margin-left:371.05pt;margin-top:43.45pt;width:422.25pt;height:221.25pt;z-index:251662336;visibility:visible;mso-wrap-style:square;mso-width-percent:0;mso-height-percent:0;mso-wrap-distance-left:9pt;mso-wrap-distance-top:0;mso-wrap-distance-right:9pt;mso-wrap-distance-bottom:0;mso-position-horizontal:right;mso-position-horizontal-relative:margin;mso-position-vertical:absolute;mso-position-vertical-relative:text;mso-width-percent:0;mso-height-percent:0;mso-width-relative:margin;mso-height-relative:margin;v-text-anchor:middle" o:gfxdata="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" fillcolor="white [3212]" strokecolor="black [3213]" strokeweight="3pt">
+                <w10:wrap anchorx="margin"/>
+              </v:rect>
+            </w:pict>
+          </mc:Fallback>
+        </mc:AlternateContent>
+      </w:r>
+      <w:r>
+        <w:drawing>
+          <wp:anchor distT="0" distB="0" distL="114300" distR="114300" simplePos="0" relativeHeight="251663360" behindDoc="0" locked="0" layoutInCell="1" allowOverlap="1" wp14:anchorId="5E4FA253" wp14:editId="4D7EB128">
+            <wp:simplePos x="0" y="0"/>
+            <wp:positionH relativeFrom="margin">
+              <wp:posOffset>158115</wp:posOffset>
+            </wp:positionH>
+            <wp:positionV relativeFrom="paragraph">
+              <wp:posOffset>599440</wp:posOffset>
+            </wp:positionV>
+            <wp:extent cx="5038725" cy="2645410"/>
+            <wp:effectExtent l="0" t="0" r="9525" b="2540"/>
+            <wp:wrapSquare wrapText="bothSides"/>
+            <wp:docPr id="4" name="Imagen 4"/>
+            <wp:cNvGraphicFramePr>
+              <a:graphicFrameLocks xmlns:a="http://schemas.openxmlformats.org/drawingml/2006/main" noChangeAspect="1"/>
+            </wp:cNvGraphicFramePr>
+            <a:graphic xmlns:a="http://schemas.openxmlformats.org/drawingml/2006/main">
+              <a:graphicData uri="http://schemas.openxmlformats.org/drawingml/2006/picture">
+                <pic:pic xmlns:pic="http://schemas.openxmlformats.org/drawingml/2006/picture">
+                  <pic:nvPicPr>
+                    <pic:cNvPr id="1" name=""/>
+                    <pic:cNvPicPr/>
+                  </pic:nvPicPr>
+                  <pic:blipFill>
+                    <a:blip r:embed="rId19">
+                      <a:extLst>
+                        <a:ext uri="{28A0092B-C50C-407E-A947-70E740481C1C}">
+                          <a14:useLocalDpi xmlns:a14="http://schemas.microsoft.com/office/drawing/2010/main" val="0"/>
+                        </a:ext>
+                      </a:extLst>
+                    </a:blip>
+                    <a:stretch>
+                      <a:fillRect/>
+                    </a:stretch>
+                  </pic:blipFill>
+                  <pic:spPr>
+                    <a:xfrm>
+                      <a:off x="0" y="0"/>
+                      <a:ext cx="5038725" cy="2645410"/>
+                    </a:xfrm>
+                    <a:prstGeom prst="rect">
+                      <a:avLst/>
+                    </a:prstGeom>
+                  </pic:spPr>
+                </pic:pic>
+              </a:graphicData>
+            </a:graphic>
+            <wp14:sizeRelH relativeFrom="margin">
+              <wp14:pctWidth>0</wp14:pctWidth>
+            </wp14:sizeRelH>
+            <wp14:sizeRelV relativeFrom="margin">
+              <wp14:pctHeight>0</wp14:pctHeight>
+            </wp14:sizeRelV>
+          </wp:anchor>
+        </w:drawing>
+      </w:r>
+      <w:r>
+        <w:rPr>
+          <w:sz w:val="24"/>
+          <w:szCs w:val="24"/>
+        </w:rPr>
+        <w:t>En esta pantalla encontraremos los nombres de los desarrolladores del juego y los diferentes métodos de contacto con el estudio y redes sociales</w:t>
+      </w:r>
+      <w:r>
+        <w:t>.</w:t>
+      </w:r>
+      <w:bookmarkStart w:id="17" w:name="_Toc61359886"/>
+    </w:p>
     <w:p/>
+    <w:p/>
     <w:p>
       <w:pPr>
         <w:pStyle w:val="Ttulo2"/>
       </w:pPr>
-      <w:bookmarkStart w:id="16" w:name="_Toc61359885"/>
-      <w:r>
-        <w:t>Tienda</w:t>
-      </w:r>
-    </w:p>
-    <w:p>
-      <w:r>
-        <w:t xml:space="preserve">Podremos acceder a ella únicamente desde el menú </w:t>
-      </w:r>
-      <w:r>
-        <w:t>de selección de nivel</w:t>
-      </w:r>
-      <w:r>
-        <w:t xml:space="preserve"> y desde ella podremos acceder a comprar mejoras con los recursos de los que dispongamos en ese momento, los cuales encontraremos en la parte superior de la pantalla.</w:t>
+      <w:r>
+        <w:t>Selección de nivel</w:t>
+      </w:r>
+      <w:bookmarkEnd w:id="17"/>
+      <w:r>
+        <w:t xml:space="preserve"> </w:t>
+      </w:r>
+    </w:p>
+    <w:p>
+      <w:pPr>
+        <w:rPr>
+          <w:sz w:val="24"/>
+          <w:szCs w:val="24"/>
+        </w:rPr>
+      </w:pPr>
+      <w:r>
+        <w:rPr>
+          <w:sz w:val="24"/>
+          <w:szCs w:val="24"/>
+        </w:rPr>
+        <w:t xml:space="preserve">Una vez que decidamos jugar desde el nivel principal se nos redirigirá a esta pantalla, mostrándonos aquellos capítulos que tengamos disponibles. Inicialmente solo dispondremos del primero y se podrán comprar </w:t>
+      </w:r>
+      <w:r>
+        <w:rPr>
+          <w:sz w:val="24"/>
+          <w:szCs w:val="24"/>
+        </w:rPr>
+        <w:t>en la tienda más.</w:t>
+      </w:r>
+    </w:p>
+    <w:p>
+      <w:pPr>
+        <w:rPr>
+          <w:sz w:val="24"/>
+          <w:szCs w:val="24"/>
+        </w:rPr>
+      </w:pPr>
+      <w:r>
+        <w:rPr>
+          <w:sz w:val="24"/>
+          <w:szCs w:val="24"/>
+        </w:rPr>
+        <w:t>Una vez seleccionamos el nivel que queramos jugar se nos redirigirá a el.</w:t>
+      </w:r>
+    </w:p>
+    <w:p>
+      <w:pPr>
+        <w:rPr>
+          <w:sz w:val="24"/>
+          <w:szCs w:val="24"/>
+        </w:rPr>
+      </w:pPr>
+      <w:r>
+        <w:rPr>
+          <w:noProof/>
+          <w:sz w:val="24"/>
+          <w:szCs w:val="24"/>
+        </w:rPr>
+        <mc:AlternateContent>
+          <mc:Choice Requires="wps">
+            <w:drawing>
+              <wp:anchor distT="0" distB="0" distL="114300" distR="114300" simplePos="0" relativeHeight="251668480" behindDoc="0" locked="0" layoutInCell="1" allowOverlap="1" wp14:anchorId="650B8E4F" wp14:editId="07996F9A">
+                <wp:simplePos x="0" y="0"/>
+                <wp:positionH relativeFrom="margin">
+                  <wp:align>right</wp:align>
+                </wp:positionH>
+                <wp:positionV relativeFrom="paragraph">
+                  <wp:posOffset>217170</wp:posOffset>
+                </wp:positionV>
+                <wp:extent cx="5362575" cy="2809875"/>
+                <wp:effectExtent l="19050" t="19050" r="28575" b="28575"/>
+                <wp:wrapNone/>
+                <wp:docPr id="9" name="Rectángulo 9"/>
+                <wp:cNvGraphicFramePr/>
+                <a:graphic xmlns:a="http://schemas.openxmlformats.org/drawingml/2006/main">
+                  <a:graphicData uri="http://schemas.microsoft.com/office/word/2010/wordprocessingShape">
+                    <wps:wsp>
+                      <wps:cNvSpPr/>
+                      <wps:spPr>
+                        <a:xfrm>
+                          <a:off x="0" y="0"/>
+                          <a:ext cx="5362575" cy="2809875"/>
+                        </a:xfrm>
+                        <a:prstGeom prst="rect">
+                          <a:avLst/>
+                        </a:prstGeom>
+                        <a:solidFill>
+                          <a:schemeClr val="bg1"/>
+                        </a:solidFill>
+                        <a:ln w="38100">
+                          <a:solidFill>
+                            <a:schemeClr val="tx1"/>
+                          </a:solidFill>
+                        </a:ln>
+                      </wps:spPr>
+                      <wps:style>
+                        <a:lnRef idx="2">
+                          <a:schemeClr val="accent1">
+                            <a:shade val="50000"/>
+                          </a:schemeClr>
+                        </a:lnRef>
+                        <a:fillRef idx="1">
+                          <a:schemeClr val="accent1"/>
+                        </a:fillRef>
+                        <a:effectRef idx="0">
+                          <a:schemeClr val="accent1"/>
+                        </a:effectRef>
+                        <a:fontRef idx="minor">
+                          <a:schemeClr val="lt1"/>
+                        </a:fontRef>
+                      </wps:style>
+                      <wps:bodyPr rot="0" spcFirstLastPara="0" vertOverflow="overflow" horzOverflow="overflow" vert="horz" wrap="square" lIns="91440" tIns="45720" rIns="91440" bIns="45720" numCol="1" spcCol="0" rtlCol="0" fromWordArt="0" anchor="ctr" anchorCtr="0" forceAA="0" compatLnSpc="1">
+                        <a:prstTxWarp prst="textNoShape">
+                          <a:avLst/>
+                        </a:prstTxWarp>
+                        <a:noAutofit/>
+                      </wps:bodyPr>
+                    </wps:wsp>
+                  </a:graphicData>
+                </a:graphic>
+                <wp14:sizeRelH relativeFrom="margin">
+                  <wp14:pctWidth>0</wp14:pctWidth>
+                </wp14:sizeRelH>
+                <wp14:sizeRelV relativeFrom="margin">
+                  <wp14:pctHeight>0</wp14:pctHeight>
+                </wp14:sizeRelV>
+              </wp:anchor>
+            </w:drawing>
+          </mc:Choice>
+          <mc:Fallback>
+            <w:pict>
+              <v:rect w14:anchorId="185BE40F" id="Rectángulo 9" o:spid="_x0000_s1026" style="position:absolute;margin-left:371.05pt;margin-top:17.1pt;width:422.25pt;height:221.25pt;z-index:251668480;visibility:visible;mso-wrap-style:square;mso-width-percent:0;mso-height-percent:0;mso-wrap-distance-left:9pt;mso-wrap-distance-top:0;mso-wrap-distance-right:9pt;mso-wrap-distance-bottom:0;mso-position-horizontal:right;mso-position-horizontal-relative:margin;mso-position-vertical:absolute;mso-position-vertical-relative:text;mso-width-percent:0;mso-height-percent:0;mso-width-relative:margin;mso-height-relative:margin;v-text-anchor:middle" o:gfxdata="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" fillcolor="white [3212]" strokecolor="black [3213]" strokeweight="3pt">
+                <w10:wrap anchorx="margin"/>
+              </v:rect>
+            </w:pict>
+          </mc:Fallback>
+        </mc:AlternateContent>
+      </w:r>
+      <w:r>
+        <w:rPr>
+          <w:sz w:val="24"/>
+          <w:szCs w:val="24"/>
+        </w:rPr>
+        <w:drawing>
+          <wp:anchor distT="0" distB="0" distL="114300" distR="114300" simplePos="0" relativeHeight="251669504" behindDoc="0" locked="0" layoutInCell="1" allowOverlap="1" wp14:anchorId="2A3A6F56" wp14:editId="6FA22C8F">
+            <wp:simplePos x="0" y="0"/>
+            <wp:positionH relativeFrom="margin">
+              <wp:align>center</wp:align>
+            </wp:positionH>
+            <wp:positionV relativeFrom="paragraph">
+              <wp:posOffset>312420</wp:posOffset>
+            </wp:positionV>
+            <wp:extent cx="4948652" cy="2457450"/>
+            <wp:effectExtent l="0" t="0" r="4445" b="0"/>
+            <wp:wrapSquare wrapText="bothSides"/>
+            <wp:docPr id="8" name="Imagen 8"/>
+            <wp:cNvGraphicFramePr>
+              <a:graphicFrameLocks xmlns:a="http://schemas.openxmlformats.org/drawingml/2006/main" noChangeAspect="1"/>
+            </wp:cNvGraphicFramePr>
+            <a:graphic xmlns:a="http://schemas.openxmlformats.org/drawingml/2006/main">
+              <a:graphicData uri="http://schemas.openxmlformats.org/drawingml/2006/picture">
+                <pic:pic xmlns:pic="http://schemas.openxmlformats.org/drawingml/2006/picture">
+                  <pic:nvPicPr>
+                    <pic:cNvPr id="1" name=""/>
+                    <pic:cNvPicPr/>
+                  </pic:nvPicPr>
+                  <pic:blipFill>
+                    <a:blip r:embed="rId20" cstate="print">
+                      <a:extLst>
+                        <a:ext uri="{28A0092B-C50C-407E-A947-70E740481C1C}">
+                          <a14:useLocalDpi xmlns:a14="http://schemas.microsoft.com/office/drawing/2010/main" val="0"/>
+                        </a:ext>
+                      </a:extLst>
+                    </a:blip>
+                    <a:stretch>
+                      <a:fillRect/>
+                    </a:stretch>
+                  </pic:blipFill>
+                  <pic:spPr>
+                    <a:xfrm>
+                      <a:off x="0" y="0"/>
+                      <a:ext cx="4948652" cy="2457450"/>
+                    </a:xfrm>
+                    <a:prstGeom prst="rect">
+                      <a:avLst/>
+                    </a:prstGeom>
+                  </pic:spPr>
+                </pic:pic>
+              </a:graphicData>
+            </a:graphic>
+          </wp:anchor>
+        </w:drawing>
+      </w:r>
+      <w:r>
+        <w:rPr>
+          <w:sz w:val="24"/>
+          <w:szCs w:val="24"/>
+        </w:rPr>
+        <w:t>También tendremos la opción de volver al menú de inicio.</w:t>
+      </w:r>
+    </w:p>
+    <w:p>
+      <w:pPr>
+        <w:pStyle w:val="Ttulo2"/>
+      </w:pPr>
+      <w:bookmarkStart w:id="18" w:name="_Toc61359887"/>
+      <w:r>
+        <w:lastRenderedPageBreak/>
+        <w:t>Nivel</w:t>
+      </w:r>
+      <w:bookmarkEnd w:id="18"/>
+      <w:r>
+        <w:t xml:space="preserve"> </w:t>
+      </w:r>
+    </w:p>
+    <w:p>
+      <w:pPr>
+        <w:rPr>
+          <w:sz w:val="24"/>
+          <w:szCs w:val="24"/>
+        </w:rPr>
+      </w:pPr>
+      <w:r>
+        <w:rPr>
+          <w:noProof/>
+          <w:sz w:val="24"/>
+          <w:szCs w:val="24"/>
+        </w:rPr>
+        <mc:AlternateContent>
+          <mc:Choice Requires="wps">
+            <w:drawing>
+              <wp:anchor distT="0" distB="0" distL="114300" distR="114300" simplePos="0" relativeHeight="251671552" behindDoc="0" locked="0" layoutInCell="1" allowOverlap="1" wp14:anchorId="0B02331F" wp14:editId="23C04AFF">
+                <wp:simplePos x="0" y="0"/>
+                <wp:positionH relativeFrom="margin">
+                  <wp:posOffset>5715</wp:posOffset>
+                </wp:positionH>
+                <wp:positionV relativeFrom="paragraph">
+                  <wp:posOffset>699770</wp:posOffset>
+                </wp:positionV>
+                <wp:extent cx="5705475" cy="2952750"/>
+                <wp:effectExtent l="19050" t="19050" r="28575" b="19050"/>
+                <wp:wrapNone/>
+                <wp:docPr id="11" name="Rectángulo 11"/>
+                <wp:cNvGraphicFramePr/>
+                <a:graphic xmlns:a="http://schemas.openxmlformats.org/drawingml/2006/main">
+                  <a:graphicData uri="http://schemas.microsoft.com/office/word/2010/wordprocessingShape">
+                    <wps:wsp>
+                      <wps:cNvSpPr/>
+                      <wps:spPr>
+                        <a:xfrm>
+                          <a:off x="0" y="0"/>
+                          <a:ext cx="5705475" cy="2952750"/>
+                        </a:xfrm>
+                        <a:prstGeom prst="rect">
+                          <a:avLst/>
+                        </a:prstGeom>
+                        <a:solidFill>
+                          <a:schemeClr val="bg1"/>
+                        </a:solidFill>
+                        <a:ln w="38100">
+                          <a:solidFill>
+                            <a:schemeClr val="tx1"/>
+                          </a:solidFill>
+                        </a:ln>
+                      </wps:spPr>
+                      <wps:style>
+                        <a:lnRef idx="2">
+                          <a:schemeClr val="accent1">
+                            <a:shade val="50000"/>
+                          </a:schemeClr>
+                        </a:lnRef>
+                        <a:fillRef idx="1">
+                          <a:schemeClr val="accent1"/>
+                        </a:fillRef>
+                        <a:effectRef idx="0">
+                          <a:schemeClr val="accent1"/>
+                        </a:effectRef>
+                        <a:fontRef idx="minor">
+                          <a:schemeClr val="lt1"/>
+                        </a:fontRef>
+                      </wps:style>
+                      <wps:bodyPr rot="0" spcFirstLastPara="0" vertOverflow="overflow" horzOverflow="overflow" vert="horz" wrap="square" lIns="91440" tIns="45720" rIns="91440" bIns="45720" numCol="1" spcCol="0" rtlCol="0" fromWordArt="0" anchor="ctr" anchorCtr="0" forceAA="0" compatLnSpc="1">
+                        <a:prstTxWarp prst="textNoShape">
+                          <a:avLst/>
+                        </a:prstTxWarp>
+                        <a:noAutofit/>
+                      </wps:bodyPr>
+                    </wps:wsp>
+                  </a:graphicData>
+                </a:graphic>
+                <wp14:sizeRelH relativeFrom="margin">
+                  <wp14:pctWidth>0</wp14:pctWidth>
+                </wp14:sizeRelH>
+                <wp14:sizeRelV relativeFrom="margin">
+                  <wp14:pctHeight>0</wp14:pctHeight>
+                </wp14:sizeRelV>
+              </wp:anchor>
+            </w:drawing>
+          </mc:Choice>
+          <mc:Fallback>
+            <w:pict>
+              <v:rect w14:anchorId="0813E36C" id="Rectángulo 11" o:spid="_x0000_s1026" style="position:absolute;margin-left:.45pt;margin-top:55.1pt;width:449.25pt;height:232.5pt;z-index:251671552;visibility:visible;mso-wrap-style:square;mso-width-percent:0;mso-height-percent:0;mso-wrap-distance-left:9pt;mso-wrap-distance-top:0;mso-wrap-distance-right:9pt;mso-wrap-distance-bottom:0;mso-position-horizontal:absolute;mso-position-horizontal-relative:margin;mso-position-vertical:absolute;mso-position-vertical-relative:text;mso-width-percent:0;mso-height-percent:0;mso-width-relative:margin;mso-height-relative:margin;v-text-anchor:middle" o:gfxdata="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" fillcolor="white [3212]" strokecolor="black [3213]" strokeweight="3pt">
+                <w10:wrap anchorx="margin"/>
+              </v:rect>
+            </w:pict>
+          </mc:Fallback>
+        </mc:AlternateContent>
+      </w:r>
+      <w:r>
+        <w:rPr>
+          <w:sz w:val="24"/>
+          <w:szCs w:val="24"/>
+        </w:rPr>
+        <w:t>Cuando elijamos el capitulo que queremos jugar se nos redirigirá a eta pantalla en la que dispondremos de una interfaz sencilla en la que se nos mostrará el tiempo que resta de nivel y un escenario adaptado al capitulo.</w:t>
+      </w:r>
+    </w:p>
+    <w:p>
+      <w:pPr>
+        <w:rPr>
+          <w:sz w:val="24"/>
+          <w:szCs w:val="24"/>
+        </w:rPr>
+      </w:pPr>
+      <w:r>
+        <w:rPr>
+          <w:sz w:val="24"/>
+          <w:szCs w:val="24"/>
+        </w:rPr>
+        <w:drawing>
+          <wp:anchor distT="0" distB="0" distL="114300" distR="114300" simplePos="0" relativeHeight="251672576" behindDoc="0" locked="0" layoutInCell="1" allowOverlap="1" wp14:anchorId="1112B3FE" wp14:editId="461061B6">
+            <wp:simplePos x="0" y="0"/>
+            <wp:positionH relativeFrom="column">
+              <wp:posOffset>128905</wp:posOffset>
+            </wp:positionH>
+            <wp:positionV relativeFrom="paragraph">
+              <wp:posOffset>214630</wp:posOffset>
+            </wp:positionV>
+            <wp:extent cx="5496560" cy="2701925"/>
+            <wp:effectExtent l="0" t="0" r="8890" b="3175"/>
+            <wp:wrapSquare wrapText="bothSides"/>
+            <wp:docPr id="10" name="Imagen 10"/>
+            <wp:cNvGraphicFramePr>
+              <a:graphicFrameLocks xmlns:a="http://schemas.openxmlformats.org/drawingml/2006/main" noChangeAspect="1"/>
+            </wp:cNvGraphicFramePr>
+            <a:graphic xmlns:a="http://schemas.openxmlformats.org/drawingml/2006/main">
+              <a:graphicData uri="http://schemas.openxmlformats.org/drawingml/2006/picture">
+                <pic:pic xmlns:pic="http://schemas.openxmlformats.org/drawingml/2006/picture">
+                  <pic:nvPicPr>
+                    <pic:cNvPr id="1" name=""/>
+                    <pic:cNvPicPr/>
+                  </pic:nvPicPr>
+                  <pic:blipFill>
+                    <a:blip r:embed="rId21" cstate="print">
+                      <a:extLst>
+                        <a:ext uri="{28A0092B-C50C-407E-A947-70E740481C1C}">
+                          <a14:useLocalDpi xmlns:a14="http://schemas.microsoft.com/office/drawing/2010/main" val="0"/>
+                        </a:ext>
+                      </a:extLst>
+                    </a:blip>
+                    <a:stretch>
+                      <a:fillRect/>
+                    </a:stretch>
+                  </pic:blipFill>
+                  <pic:spPr>
+                    <a:xfrm>
+                      <a:off x="0" y="0"/>
+                      <a:ext cx="5496560" cy="2701925"/>
+                    </a:xfrm>
+                    <a:prstGeom prst="rect">
+                      <a:avLst/>
+                    </a:prstGeom>
+                  </pic:spPr>
+                </pic:pic>
+              </a:graphicData>
+            </a:graphic>
+            <wp14:sizeRelH relativeFrom="margin">
+              <wp14:pctWidth>0</wp14:pctWidth>
+            </wp14:sizeRelH>
+            <wp14:sizeRelV relativeFrom="margin">
+              <wp14:pctHeight>0</wp14:pctHeight>
+            </wp14:sizeRelV>
+          </wp:anchor>
+        </w:drawing>
       </w:r>
     </w:p>
     <w:p/>
@@ -4811,86 +5997,27 @@
       <w:pPr>
         <w:pStyle w:val="Ttulo2"/>
       </w:pPr>
-      <w:r>
-        <w:t>Créditos</w:t>
-      </w:r>
-      <w:bookmarkEnd w:id="16"/>
+      <w:bookmarkStart w:id="19" w:name="_Toc61359888"/>
+      <w:r>
+        <w:t>Fin de nivel</w:t>
+      </w:r>
+      <w:bookmarkEnd w:id="19"/>
       <w:r>
         <w:t xml:space="preserve"> </w:t>
       </w:r>
     </w:p>
     <w:p>
-      <w:r>
-        <w:t>En esta pantalla encontraremos los nombres de los desarrolladores del juego y los diferentes métodos de contacto con el estudio y redes sociales.</w:t>
-      </w:r>
-    </w:p>
-    <w:p/>
-    <w:p>
-      <w:pPr>
-        <w:pStyle w:val="Ttulo2"/>
-      </w:pPr>
-      <w:bookmarkStart w:id="17" w:name="_Toc61359886"/>
-      <w:r>
-        <w:t>Selección de nivel</w:t>
-      </w:r>
-      <w:bookmarkEnd w:id="17"/>
-      <w:r>
-        <w:t xml:space="preserve"> </w:t>
-      </w:r>
-    </w:p>
-    <w:p>
-      <w:r>
-        <w:t xml:space="preserve">Una vez que decidamos jugar desde el nivel principal se nos redirigirá a esta pantalla, mostrándonos aquellos capítulos que tengamos disponibles. Inicialmente solo dispondremos del primero y se podrán comprar </w:t>
-      </w:r>
-      <w:r>
-        <w:t>en la tienda más.</w:t>
-      </w:r>
-    </w:p>
-    <w:p>
-      <w:r>
-        <w:t>Una vez seleccionamos el nivel que queramos jugar se nos redirigirá a el.</w:t>
-      </w:r>
-    </w:p>
-    <w:p>
-      <w:r>
-        <w:t>También tendremos la opción de volver al menú de inicio.</w:t>
-      </w:r>
-    </w:p>
-    <w:p/>
-    <w:p>
-      <w:pPr>
-        <w:pStyle w:val="Ttulo2"/>
-      </w:pPr>
-      <w:bookmarkStart w:id="18" w:name="_Toc61359887"/>
-      <w:r>
-        <w:t>Nivel</w:t>
-      </w:r>
-      <w:bookmarkEnd w:id="18"/>
-      <w:r>
-        <w:t xml:space="preserve"> </w:t>
-      </w:r>
-    </w:p>
-    <w:p>
-      <w:r>
-        <w:t>Cuando elijamos el capitulo que queremos jugar se nos redirigirá a eta pantalla en la que dispondremos de una interfaz sencilla en la que se nos mostrará el tiempo que resta de nivel y un escenario adaptado al capitulo.</w:t>
-      </w:r>
-    </w:p>
-    <w:p/>
-    <w:p>
-      <w:pPr>
-        <w:pStyle w:val="Ttulo2"/>
-      </w:pPr>
-      <w:bookmarkStart w:id="19" w:name="_Toc61359888"/>
-      <w:r>
-        <w:t>Fin de nivel</w:t>
-      </w:r>
-      <w:bookmarkEnd w:id="19"/>
-      <w:r>
-        <w:t xml:space="preserve"> </w:t>
-      </w:r>
-    </w:p>
-    <w:p>
-      <w:r>
+      <w:pPr>
+        <w:rPr>
+          <w:sz w:val="24"/>
+          <w:szCs w:val="24"/>
+        </w:rPr>
+      </w:pPr>
+      <w:r>
+        <w:rPr>
+          <w:sz w:val="24"/>
+          <w:szCs w:val="24"/>
+        </w:rPr>
         <w:t>Esta pantalla nos mostrará la puntuación obtenida una vez finalizado el nivel. Desde esta solo tendremos la opción de volver al menú principal.</w:t>
       </w:r>
     </w:p>
@@ -4922,21 +6049,32 @@
       </w:r>
     </w:p>
     <w:p>
-      <w:r>
-        <w:t xml:space="preserve">Project Hell es un juego </w:t>
-      </w:r>
-      <w:r>
-        <w:t>3D</w:t>
-      </w:r>
-      <w:r>
-        <w:t xml:space="preserve"> po</w:t>
-      </w:r>
-      <w:r>
-        <w:t>r lo que todo el arte in game será de este estilo. Sin embargo, se usara arte 2D para el diseño de interfaces.</w:t>
-      </w:r>
-    </w:p>
-    <w:p>
-      <w:r>
+      <w:pPr>
+        <w:rPr>
+          <w:sz w:val="24"/>
+          <w:szCs w:val="24"/>
+        </w:rPr>
+      </w:pPr>
+      <w:r>
+        <w:rPr>
+          <w:sz w:val="24"/>
+          <w:szCs w:val="24"/>
+        </w:rPr>
+        <w:t>Project Hell es un juego 3D por lo que todo el arte in game será de este estilo. Sin embargo, se usara arte 2D para el diseño de interfaces.</w:t>
+      </w:r>
+    </w:p>
+    <w:p>
+      <w:pPr>
+        <w:rPr>
+          <w:sz w:val="24"/>
+          <w:szCs w:val="24"/>
+        </w:rPr>
+      </w:pPr>
+      <w:r>
+        <w:rPr>
+          <w:sz w:val="24"/>
+          <w:szCs w:val="24"/>
+        </w:rPr>
         <w:t>Se utilizaran shaders para la mejora visual.</w:t>
       </w:r>
     </w:p>
@@ -4959,11 +6097,293 @@
       </w:r>
     </w:p>
     <w:p>
-      <w:r>
+      <w:pPr>
+        <w:rPr>
+          <w:sz w:val="24"/>
+          <w:szCs w:val="24"/>
+        </w:rPr>
+      </w:pPr>
+      <w:r>
+        <w:rPr>
+          <w:sz w:val="24"/>
+          <w:szCs w:val="24"/>
+        </w:rPr>
         <w:t>Todas las interfaces estarán diseñadas en 2D y tendrán un estilo armónico y relacionado con el resto de elementos del juego.</w:t>
       </w:r>
     </w:p>
+    <w:p>
+      <w:pPr>
+        <w:rPr>
+          <w:sz w:val="24"/>
+          <w:szCs w:val="24"/>
+        </w:rPr>
+      </w:pPr>
+      <w:r>
+        <w:rPr>
+          <w:noProof/>
+          <w:sz w:val="24"/>
+          <w:szCs w:val="24"/>
+        </w:rPr>
+        <w:drawing>
+          <wp:inline distT="0" distB="0" distL="0" distR="0" wp14:anchorId="6F0C4074" wp14:editId="7CAB7E61">
+            <wp:extent cx="4752975" cy="2774664"/>
+            <wp:effectExtent l="0" t="0" r="0" b="6985"/>
+            <wp:docPr id="19" name="Imagen 19"/>
+            <wp:cNvGraphicFramePr>
+              <a:graphicFrameLocks xmlns:a="http://schemas.openxmlformats.org/drawingml/2006/main" noChangeAspect="1"/>
+            </wp:cNvGraphicFramePr>
+            <a:graphic xmlns:a="http://schemas.openxmlformats.org/drawingml/2006/main">
+              <a:graphicData uri="http://schemas.openxmlformats.org/drawingml/2006/picture">
+                <pic:pic xmlns:pic="http://schemas.openxmlformats.org/drawingml/2006/picture">
+                  <pic:nvPicPr>
+                    <pic:cNvPr id="0" name="Picture 5"/>
+                    <pic:cNvPicPr>
+                      <a:picLocks noChangeAspect="1" noChangeArrowheads="1"/>
+                    </pic:cNvPicPr>
+                  </pic:nvPicPr>
+                  <pic:blipFill>
+                    <a:blip r:embed="rId22">
+                      <a:extLst>
+                        <a:ext uri="{28A0092B-C50C-407E-A947-70E740481C1C}">
+                          <a14:useLocalDpi xmlns:a14="http://schemas.microsoft.com/office/drawing/2010/main" val="0"/>
+                        </a:ext>
+                      </a:extLst>
+                    </a:blip>
+                    <a:srcRect/>
+                    <a:stretch>
+                      <a:fillRect/>
+                    </a:stretch>
+                  </pic:blipFill>
+                  <pic:spPr bwMode="auto">
+                    <a:xfrm>
+                      <a:off x="0" y="0"/>
+                      <a:ext cx="4777619" cy="2789051"/>
+                    </a:xfrm>
+                    <a:prstGeom prst="rect">
+                      <a:avLst/>
+                    </a:prstGeom>
+                    <a:noFill/>
+                    <a:ln>
+                      <a:noFill/>
+                    </a:ln>
+                  </pic:spPr>
+                </pic:pic>
+              </a:graphicData>
+            </a:graphic>
+          </wp:inline>
+        </w:drawing>
+      </w:r>
+    </w:p>
+    <w:p>
+      <w:pPr>
+        <w:rPr>
+          <w:sz w:val="24"/>
+          <w:szCs w:val="24"/>
+        </w:rPr>
+      </w:pPr>
+      <w:r>
+        <w:rPr>
+          <w:noProof/>
+          <w:sz w:val="24"/>
+          <w:szCs w:val="24"/>
+        </w:rPr>
+        <w:drawing>
+          <wp:inline distT="0" distB="0" distL="0" distR="0" wp14:anchorId="54940A25" wp14:editId="4B8A8194">
+            <wp:extent cx="4724400" cy="2712774"/>
+            <wp:effectExtent l="0" t="0" r="0" b="0"/>
+            <wp:docPr id="18" name="Imagen 18"/>
+            <wp:cNvGraphicFramePr>
+              <a:graphicFrameLocks xmlns:a="http://schemas.openxmlformats.org/drawingml/2006/main" noChangeAspect="1"/>
+            </wp:cNvGraphicFramePr>
+            <a:graphic xmlns:a="http://schemas.openxmlformats.org/drawingml/2006/main">
+              <a:graphicData uri="http://schemas.openxmlformats.org/drawingml/2006/picture">
+                <pic:pic xmlns:pic="http://schemas.openxmlformats.org/drawingml/2006/picture">
+                  <pic:nvPicPr>
+                    <pic:cNvPr id="0" name="Picture 4"/>
+                    <pic:cNvPicPr>
+                      <a:picLocks noChangeAspect="1" noChangeArrowheads="1"/>
+                    </pic:cNvPicPr>
+                  </pic:nvPicPr>
+                  <pic:blipFill>
+                    <a:blip r:embed="rId23" cstate="print">
+                      <a:extLst>
+                        <a:ext uri="{28A0092B-C50C-407E-A947-70E740481C1C}">
+                          <a14:useLocalDpi xmlns:a14="http://schemas.microsoft.com/office/drawing/2010/main" val="0"/>
+                        </a:ext>
+                      </a:extLst>
+                    </a:blip>
+                    <a:srcRect/>
+                    <a:stretch>
+                      <a:fillRect/>
+                    </a:stretch>
+                  </pic:blipFill>
+                  <pic:spPr bwMode="auto">
+                    <a:xfrm>
+                      <a:off x="0" y="0"/>
+                      <a:ext cx="4730628" cy="2716350"/>
+                    </a:xfrm>
+                    <a:prstGeom prst="rect">
+                      <a:avLst/>
+                    </a:prstGeom>
+                    <a:noFill/>
+                    <a:ln>
+                      <a:noFill/>
+                    </a:ln>
+                  </pic:spPr>
+                </pic:pic>
+              </a:graphicData>
+            </a:graphic>
+          </wp:inline>
+        </w:drawing>
+      </w:r>
+    </w:p>
+    <w:p>
+      <w:pPr>
+        <w:rPr>
+          <w:sz w:val="24"/>
+          <w:szCs w:val="24"/>
+        </w:rPr>
+      </w:pPr>
+    </w:p>
+    <w:p>
+      <w:pPr>
+        <w:rPr>
+          <w:sz w:val="24"/>
+          <w:szCs w:val="24"/>
+        </w:rPr>
+      </w:pPr>
+    </w:p>
+    <w:p>
+      <w:pPr>
+        <w:rPr>
+          <w:sz w:val="24"/>
+          <w:szCs w:val="24"/>
+        </w:rPr>
+      </w:pPr>
+    </w:p>
+    <w:p>
+      <w:pPr>
+        <w:rPr>
+          <w:sz w:val="24"/>
+          <w:szCs w:val="24"/>
+        </w:rPr>
+      </w:pPr>
+    </w:p>
+    <w:p>
+      <w:pPr>
+        <w:rPr>
+          <w:sz w:val="24"/>
+          <w:szCs w:val="24"/>
+        </w:rPr>
+      </w:pPr>
+      <w:r>
+        <w:rPr>
+          <w:noProof/>
+          <w:sz w:val="24"/>
+          <w:szCs w:val="24"/>
+        </w:rPr>
+        <w:drawing>
+          <wp:anchor distT="0" distB="0" distL="114300" distR="114300" simplePos="0" relativeHeight="251677696" behindDoc="0" locked="0" layoutInCell="1" allowOverlap="1" wp14:anchorId="4FB1769D" wp14:editId="14613776">
+            <wp:simplePos x="1533525" y="1600200"/>
+            <wp:positionH relativeFrom="margin">
+              <wp:align>left</wp:align>
+            </wp:positionH>
+            <wp:positionV relativeFrom="margin">
+              <wp:align>top</wp:align>
+            </wp:positionV>
+            <wp:extent cx="1962150" cy="2612390"/>
+            <wp:effectExtent l="0" t="0" r="0" b="0"/>
+            <wp:wrapSquare wrapText="bothSides"/>
+            <wp:docPr id="20" name="Imagen 20"/>
+            <wp:cNvGraphicFramePr>
+              <a:graphicFrameLocks xmlns:a="http://schemas.openxmlformats.org/drawingml/2006/main" noChangeAspect="1"/>
+            </wp:cNvGraphicFramePr>
+            <a:graphic xmlns:a="http://schemas.openxmlformats.org/drawingml/2006/main">
+              <a:graphicData uri="http://schemas.openxmlformats.org/drawingml/2006/picture">
+                <pic:pic xmlns:pic="http://schemas.openxmlformats.org/drawingml/2006/picture">
+                  <pic:nvPicPr>
+                    <pic:cNvPr id="0" name="Picture 6"/>
+                    <pic:cNvPicPr>
+                      <a:picLocks noChangeAspect="1" noChangeArrowheads="1"/>
+                    </pic:cNvPicPr>
+                  </pic:nvPicPr>
+                  <pic:blipFill>
+                    <a:blip r:embed="rId24" cstate="print">
+                      <a:extLst>
+                        <a:ext uri="{28A0092B-C50C-407E-A947-70E740481C1C}">
+                          <a14:useLocalDpi xmlns:a14="http://schemas.microsoft.com/office/drawing/2010/main" val="0"/>
+                        </a:ext>
+                      </a:extLst>
+                    </a:blip>
+                    <a:srcRect/>
+                    <a:stretch>
+                      <a:fillRect/>
+                    </a:stretch>
+                  </pic:blipFill>
+                  <pic:spPr bwMode="auto">
+                    <a:xfrm>
+                      <a:off x="0" y="0"/>
+                      <a:ext cx="1968489" cy="2621181"/>
+                    </a:xfrm>
+                    <a:prstGeom prst="rect">
+                      <a:avLst/>
+                    </a:prstGeom>
+                    <a:noFill/>
+                    <a:ln>
+                      <a:noFill/>
+                    </a:ln>
+                  </pic:spPr>
+                </pic:pic>
+              </a:graphicData>
+            </a:graphic>
+            <wp14:sizeRelH relativeFrom="margin">
+              <wp14:pctWidth>0</wp14:pctWidth>
+            </wp14:sizeRelH>
+            <wp14:sizeRelV relativeFrom="margin">
+              <wp14:pctHeight>0</wp14:pctHeight>
+            </wp14:sizeRelV>
+          </wp:anchor>
+        </w:drawing>
+      </w:r>
+      <w:r>
+        <w:rPr>
+          <w:sz w:val="24"/>
+          <w:szCs w:val="24"/>
+        </w:rPr>
+        <w:t xml:space="preserve">Además se realizaría un diseño elaborado de nuestro guía protagonista que encontraremos en el menú de inicio y en la parte superior izquierda en </w:t>
+      </w:r>
+      <w:r>
+        <w:rPr>
+          <w:sz w:val="24"/>
+          <w:szCs w:val="24"/>
+        </w:rPr>
+        <w:t>algunas de las interfaces.</w:t>
+      </w:r>
+    </w:p>
+    <w:p>
+      <w:pPr>
+        <w:rPr>
+          <w:sz w:val="24"/>
+          <w:szCs w:val="24"/>
+        </w:rPr>
+      </w:pPr>
+    </w:p>
+    <w:p>
+      <w:pPr>
+        <w:rPr>
+          <w:sz w:val="24"/>
+          <w:szCs w:val="24"/>
+        </w:rPr>
+      </w:pPr>
+    </w:p>
     <w:p/>
+    <w:p/>
+    <w:p>
+      <w:r>
+        <w:t>Por ultimo para la lava del fondo, se desarrollaría un sprite de lava tileable para simular el fondo.</w:t>
+      </w:r>
+    </w:p>
+    <w:p/>
     <w:p>
       <w:pPr>
         <w:pStyle w:val="Ttulo2"/>
@@ -4978,23 +6398,172 @@
       <w:bookmarkEnd w:id="22"/>
     </w:p>
     <w:p>
-      <w:r>
+      <w:pPr>
+        <w:rPr>
+          <w:sz w:val="24"/>
+          <w:szCs w:val="24"/>
+        </w:rPr>
+      </w:pPr>
+      <w:r>
+        <w:rPr>
+          <w:sz w:val="24"/>
+          <w:szCs w:val="24"/>
+        </w:rPr>
         <w:t>Se usara para el diseño de los niveles.</w:t>
       </w:r>
     </w:p>
     <w:p>
-      <w:r>
+      <w:pPr>
+        <w:rPr>
+          <w:sz w:val="24"/>
+          <w:szCs w:val="24"/>
+        </w:rPr>
+      </w:pPr>
+      <w:r>
+        <w:rPr>
+          <w:sz w:val="24"/>
+          <w:szCs w:val="24"/>
+        </w:rPr>
         <w:t xml:space="preserve">Todos los personajes han sido modelados, texturizados y hecho el rigging por el equipo de arte. </w:t>
       </w:r>
       <w:r>
+        <w:rPr>
+          <w:sz w:val="24"/>
+          <w:szCs w:val="24"/>
+        </w:rPr>
         <w:t>Dispondrán además de diferentes animaciones dependiendo de la acción que realicen.</w:t>
       </w:r>
     </w:p>
     <w:p>
-      <w:r>
+      <w:pPr>
+        <w:rPr>
+          <w:sz w:val="24"/>
+          <w:szCs w:val="24"/>
+        </w:rPr>
+      </w:pPr>
+      <w:r>
+        <w:rPr>
+          <w:sz w:val="24"/>
+          <w:szCs w:val="24"/>
+        </w:rPr>
         <w:t>Referido a las texturas de los personajes, se han utilizado bitmaps de 64 bits que consisten en colores planos o degradados.</w:t>
       </w:r>
     </w:p>
+    <w:p>
+      <w:pPr>
+        <w:rPr>
+          <w:sz w:val="24"/>
+          <w:szCs w:val="24"/>
+        </w:rPr>
+      </w:pPr>
+      <w:r>
+        <w:rPr>
+          <w:sz w:val="24"/>
+          <w:szCs w:val="24"/>
+        </w:rPr>
+        <w:t>Además, se han modelado distintos tipos de rocas que después serán utilizadas para construir los escenarios.</w:t>
+      </w:r>
+    </w:p>
+    <w:p>
+      <w:pPr>
+        <w:ind w:firstLine="0"/>
+        <w:rPr>
+          <w:sz w:val="24"/>
+          <w:szCs w:val="24"/>
+        </w:rPr>
+      </w:pPr>
+      <w:r>
+        <w:rPr>
+          <w:sz w:val="24"/>
+          <w:szCs w:val="24"/>
+        </w:rPr>
+        <w:drawing>
+          <wp:inline distT="0" distB="0" distL="0" distR="0" wp14:anchorId="789EAF9C" wp14:editId="60C05278">
+            <wp:extent cx="5400040" cy="2365375"/>
+            <wp:effectExtent l="0" t="0" r="0" b="0"/>
+            <wp:docPr id="22" name="Imagen 22"/>
+            <wp:cNvGraphicFramePr>
+              <a:graphicFrameLocks xmlns:a="http://schemas.openxmlformats.org/drawingml/2006/main" noChangeAspect="1"/>
+            </wp:cNvGraphicFramePr>
+            <a:graphic xmlns:a="http://schemas.openxmlformats.org/drawingml/2006/main">
+              <a:graphicData uri="http://schemas.openxmlformats.org/drawingml/2006/picture">
+                <pic:pic xmlns:pic="http://schemas.openxmlformats.org/drawingml/2006/picture">
+                  <pic:nvPicPr>
+                    <pic:cNvPr id="1" name=""/>
+                    <pic:cNvPicPr/>
+                  </pic:nvPicPr>
+                  <pic:blipFill>
+                    <a:blip r:embed="rId25"/>
+                    <a:stretch>
+                      <a:fillRect/>
+                    </a:stretch>
+                  </pic:blipFill>
+                  <pic:spPr>
+                    <a:xfrm>
+                      <a:off x="0" y="0"/>
+                      <a:ext cx="5400040" cy="2365375"/>
+                    </a:xfrm>
+                    <a:prstGeom prst="rect">
+                      <a:avLst/>
+                    </a:prstGeom>
+                  </pic:spPr>
+                </pic:pic>
+              </a:graphicData>
+            </a:graphic>
+          </wp:inline>
+        </w:drawing>
+      </w:r>
+    </w:p>
+    <w:p>
+      <w:pPr>
+        <w:rPr>
+          <w:sz w:val="24"/>
+          <w:szCs w:val="24"/>
+        </w:rPr>
+      </w:pPr>
+      <w:r>
+        <w:rPr>
+          <w:sz w:val="24"/>
+          <w:szCs w:val="24"/>
+        </w:rPr>
+        <w:lastRenderedPageBreak/>
+        <w:drawing>
+          <wp:inline distT="0" distB="0" distL="0" distR="0" wp14:anchorId="0B7C55DA" wp14:editId="4D3B586F">
+            <wp:extent cx="4038600" cy="2965313"/>
+            <wp:effectExtent l="0" t="0" r="0" b="6985"/>
+            <wp:docPr id="21" name="Imagen 21"/>
+            <wp:cNvGraphicFramePr>
+              <a:graphicFrameLocks xmlns:a="http://schemas.openxmlformats.org/drawingml/2006/main" noChangeAspect="1"/>
+            </wp:cNvGraphicFramePr>
+            <a:graphic xmlns:a="http://schemas.openxmlformats.org/drawingml/2006/main">
+              <a:graphicData uri="http://schemas.openxmlformats.org/drawingml/2006/picture">
+                <pic:pic xmlns:pic="http://schemas.openxmlformats.org/drawingml/2006/picture">
+                  <pic:nvPicPr>
+                    <pic:cNvPr id="1" name=""/>
+                    <pic:cNvPicPr/>
+                  </pic:nvPicPr>
+                  <pic:blipFill>
+                    <a:blip r:embed="rId26"/>
+                    <a:stretch>
+                      <a:fillRect/>
+                    </a:stretch>
+                  </pic:blipFill>
+                  <pic:spPr>
+                    <a:xfrm>
+                      <a:off x="0" y="0"/>
+                      <a:ext cx="4044128" cy="2969372"/>
+                    </a:xfrm>
+                    <a:prstGeom prst="rect">
+                      <a:avLst/>
+                    </a:prstGeom>
+                  </pic:spPr>
+                </pic:pic>
+              </a:graphicData>
+            </a:graphic>
+          </wp:inline>
+        </w:drawing>
+      </w:r>
+    </w:p>
     <w:p/>
     <w:p>
       <w:pPr>
@@ -5007,12 +6576,32 @@
       <w:bookmarkEnd w:id="23"/>
     </w:p>
     <w:p>
-      <w:r>
+      <w:pPr>
+        <w:rPr>
+          <w:sz w:val="24"/>
+          <w:szCs w:val="24"/>
+        </w:rPr>
+      </w:pPr>
+      <w:r>
+        <w:rPr>
+          <w:sz w:val="24"/>
+          <w:szCs w:val="24"/>
+        </w:rPr>
         <w:t>Para la introducción del audio en el juego, hemos tenido que recurrir a librerías de sonido sin copyright.</w:t>
       </w:r>
     </w:p>
     <w:p>
-      <w:r>
+      <w:pPr>
+        <w:rPr>
+          <w:sz w:val="24"/>
+          <w:szCs w:val="24"/>
+        </w:rPr>
+      </w:pPr>
+      <w:r>
+        <w:rPr>
+          <w:sz w:val="24"/>
+          <w:szCs w:val="24"/>
+        </w:rPr>
         <w:t>Se han recopilado tanto efectos de sonido para las diferentes acciones como múltiples canciones que se reproducirán durante el desarrollo de los capítulos.</w:t>
       </w:r>
     </w:p>
@@ -5898,7 +7487,7 @@
       <w:lvlText w:val="%1."/>
       <w:lvlJc w:val="left"/>
       <w:pPr>
-        <w:ind w:left="720" w:hanging="360"/>
+        <w:ind w:left="785" w:hanging="360"/>
       </w:pPr>
     </w:lvl>
     <w:lvl w:ilvl="1">
@@ -7374,6 +8963,7 @@
         <w:numId w:val="7"/>
       </w:numPr>
       <w:spacing w:before="40" w:after="0" w:line="480" w:lineRule="auto"/>
+      <w:ind w:left="720"/>
       <w:outlineLvl w:val="1"/>
     </w:pPr>
     <w:rPr>

</xml_diff>

<commit_message>
GDD terminado a falta de pequeños cambios
</commit_message>
<xml_diff>
--- a/Disenyo/ProjectHellGDD.docx
+++ b/Disenyo/ProjectHellGDD.docx
@@ -255,7 +255,15 @@
         <w:jc w:val="center"/>
       </w:pPr>
       <w:r>
-        <w:t>Mariam Baradi Del Álamo</w:t>
+        <w:t xml:space="preserve">Mariam </w:t>
+      </w:r>
+      <w:proofErr w:type="spellStart"/>
+      <w:r>
+        <w:t>Baradi</w:t>
+      </w:r>
+      <w:proofErr w:type="spellEnd"/>
+      <w:r>
+        <w:t xml:space="preserve"> Del Álamo</w:t>
       </w:r>
     </w:p>
     <w:p>
@@ -264,7 +272,15 @@
         <w:jc w:val="center"/>
       </w:pPr>
       <w:r>
-        <w:t>Daniel Brenlla Gómez</w:t>
+        <w:t xml:space="preserve">Daniel </w:t>
+      </w:r>
+      <w:proofErr w:type="spellStart"/>
+      <w:r>
+        <w:t>Brenlla</w:t>
+      </w:r>
+      <w:proofErr w:type="spellEnd"/>
+      <w:r>
+        <w:t xml:space="preserve"> Gómez</w:t>
       </w:r>
     </w:p>
     <w:p>
@@ -425,7 +441,7 @@
           <w:r>
             <w:fldChar w:fldCharType="separate"/>
           </w:r>
-          <w:hyperlink w:anchor="_Toc61359869" w:history="1">
+          <w:hyperlink w:anchor="_Toc61458214" w:history="1">
             <w:r>
               <w:rPr>
                 <w:rStyle w:val="Hipervnculo"/>
@@ -452,7 +468,7 @@
                 <w:noProof/>
                 <w:webHidden/>
               </w:rPr>
-              <w:instrText xml:space="preserve"> PAGEREF _Toc61359869 \h </w:instrText>
+              <w:instrText xml:space="preserve"> PAGEREF _Toc61458214 \h </w:instrText>
             </w:r>
             <w:r>
               <w:rPr>
@@ -495,7 +511,7 @@
               <w:lang w:eastAsia="es-ES"/>
             </w:rPr>
           </w:pPr>
-          <w:hyperlink w:anchor="_Toc61359870" w:history="1">
+          <w:hyperlink w:anchor="_Toc61458215" w:history="1">
             <w:r>
               <w:rPr>
                 <w:rStyle w:val="Hipervnculo"/>
@@ -522,7 +538,7 @@
                 <w:noProof/>
                 <w:webHidden/>
               </w:rPr>
-              <w:instrText xml:space="preserve"> PAGEREF _Toc61359870 \h </w:instrText>
+              <w:instrText xml:space="preserve"> PAGEREF _Toc61458215 \h </w:instrText>
             </w:r>
             <w:r>
               <w:rPr>
@@ -565,7 +581,7 @@
               <w:lang w:eastAsia="es-ES"/>
             </w:rPr>
           </w:pPr>
-          <w:hyperlink w:anchor="_Toc61359871" w:history="1">
+          <w:hyperlink w:anchor="_Toc61458216" w:history="1">
             <w:r>
               <w:rPr>
                 <w:rStyle w:val="Hipervnculo"/>
@@ -592,7 +608,7 @@
                 <w:noProof/>
                 <w:webHidden/>
               </w:rPr>
-              <w:instrText xml:space="preserve"> PAGEREF _Toc61359871 \h </w:instrText>
+              <w:instrText xml:space="preserve"> PAGEREF _Toc61458216 \h </w:instrText>
             </w:r>
             <w:r>
               <w:rPr>
@@ -636,7 +652,7 @@
               <w:lang w:eastAsia="es-ES"/>
             </w:rPr>
           </w:pPr>
-          <w:hyperlink w:anchor="_Toc61359872" w:history="1">
+          <w:hyperlink w:anchor="_Toc61458217" w:history="1">
             <w:r>
               <w:rPr>
                 <w:rStyle w:val="Hipervnculo"/>
@@ -678,7 +694,7 @@
                 <w:noProof/>
                 <w:webHidden/>
               </w:rPr>
-              <w:instrText xml:space="preserve"> PAGEREF _Toc61359872 \h </w:instrText>
+              <w:instrText xml:space="preserve"> PAGEREF _Toc61458217 \h </w:instrText>
             </w:r>
             <w:r>
               <w:rPr>
@@ -722,7 +738,7 @@
               <w:lang w:eastAsia="es-ES"/>
             </w:rPr>
           </w:pPr>
-          <w:hyperlink w:anchor="_Toc61359873" w:history="1">
+          <w:hyperlink w:anchor="_Toc61458218" w:history="1">
             <w:r>
               <w:rPr>
                 <w:rStyle w:val="Hipervnculo"/>
@@ -772,7 +788,7 @@
                 <w:noProof/>
                 <w:webHidden/>
               </w:rPr>
-              <w:instrText xml:space="preserve"> PAGEREF _Toc61359873 \h </w:instrText>
+              <w:instrText xml:space="preserve"> PAGEREF _Toc61458218 \h </w:instrText>
             </w:r>
             <w:r>
               <w:rPr>
@@ -792,7 +808,7 @@
                 <w:noProof/>
                 <w:webHidden/>
               </w:rPr>
-              <w:t>5</w:t>
+              <w:t>4</w:t>
             </w:r>
             <w:r>
               <w:rPr>
@@ -816,7 +832,7 @@
               <w:lang w:eastAsia="es-ES"/>
             </w:rPr>
           </w:pPr>
-          <w:hyperlink w:anchor="_Toc61359874" w:history="1">
+          <w:hyperlink w:anchor="_Toc61458219" w:history="1">
             <w:r>
               <w:rPr>
                 <w:rStyle w:val="Hipervnculo"/>
@@ -858,7 +874,7 @@
                 <w:noProof/>
                 <w:webHidden/>
               </w:rPr>
-              <w:instrText xml:space="preserve"> PAGEREF _Toc61359874 \h </w:instrText>
+              <w:instrText xml:space="preserve"> PAGEREF _Toc61458219 \h </w:instrText>
             </w:r>
             <w:r>
               <w:rPr>
@@ -878,7 +894,7 @@
                 <w:noProof/>
                 <w:webHidden/>
               </w:rPr>
-              <w:t>6</w:t>
+              <w:t>5</w:t>
             </w:r>
             <w:r>
               <w:rPr>
@@ -902,7 +918,7 @@
               <w:lang w:eastAsia="es-ES"/>
             </w:rPr>
           </w:pPr>
-          <w:hyperlink w:anchor="_Toc61359875" w:history="1">
+          <w:hyperlink w:anchor="_Toc61458220" w:history="1">
             <w:r>
               <w:rPr>
                 <w:rStyle w:val="Hipervnculo"/>
@@ -944,7 +960,7 @@
                 <w:noProof/>
                 <w:webHidden/>
               </w:rPr>
-              <w:instrText xml:space="preserve"> PAGEREF _Toc61359875 \h </w:instrText>
+              <w:instrText xml:space="preserve"> PAGEREF _Toc61458220 \h </w:instrText>
             </w:r>
             <w:r>
               <w:rPr>
@@ -964,7 +980,7 @@
                 <w:noProof/>
                 <w:webHidden/>
               </w:rPr>
-              <w:t>7</w:t>
+              <w:t>5</w:t>
             </w:r>
             <w:r>
               <w:rPr>
@@ -988,7 +1004,7 @@
               <w:lang w:eastAsia="es-ES"/>
             </w:rPr>
           </w:pPr>
-          <w:hyperlink w:anchor="_Toc61359876" w:history="1">
+          <w:hyperlink w:anchor="_Toc61458221" w:history="1">
             <w:r>
               <w:rPr>
                 <w:rStyle w:val="Hipervnculo"/>
@@ -1009,7 +1025,7 @@
                 <w:rStyle w:val="Hipervnculo"/>
                 <w:noProof/>
               </w:rPr>
-              <w:t>Demonios terrestres</w:t>
+              <w:t xml:space="preserve"> Demonios terrestres</w:t>
             </w:r>
             <w:r>
               <w:rPr>
@@ -1030,7 +1046,7 @@
                 <w:noProof/>
                 <w:webHidden/>
               </w:rPr>
-              <w:instrText xml:space="preserve"> PAGEREF _Toc61359876 \h </w:instrText>
+              <w:instrText xml:space="preserve"> PAGEREF _Toc61458221 \h </w:instrText>
             </w:r>
             <w:r>
               <w:rPr>
@@ -1050,7 +1066,7 @@
                 <w:noProof/>
                 <w:webHidden/>
               </w:rPr>
-              <w:t>8</w:t>
+              <w:t>6</w:t>
             </w:r>
             <w:r>
               <w:rPr>
@@ -1074,13 +1090,13 @@
               <w:lang w:eastAsia="es-ES"/>
             </w:rPr>
           </w:pPr>
-          <w:hyperlink w:anchor="_Toc61359877" w:history="1">
+          <w:hyperlink w:anchor="_Toc61458222" w:history="1">
             <w:r>
               <w:rPr>
                 <w:rStyle w:val="Hipervnculo"/>
                 <w:noProof/>
               </w:rPr>
-              <w:t>3.4</w:t>
+              <w:t>2.4</w:t>
             </w:r>
             <w:r>
               <w:rPr>
@@ -1095,7 +1111,7 @@
                 <w:rStyle w:val="Hipervnculo"/>
                 <w:noProof/>
               </w:rPr>
-              <w:t xml:space="preserve"> Demonios voladores</w:t>
+              <w:t>Demonios voladores</w:t>
             </w:r>
             <w:r>
               <w:rPr>
@@ -1116,7 +1132,7 @@
                 <w:noProof/>
                 <w:webHidden/>
               </w:rPr>
-              <w:instrText xml:space="preserve"> PAGEREF _Toc61359877 \h </w:instrText>
+              <w:instrText xml:space="preserve"> PAGEREF _Toc61458222 \h </w:instrText>
             </w:r>
             <w:r>
               <w:rPr>
@@ -1136,7 +1152,7 @@
                 <w:noProof/>
                 <w:webHidden/>
               </w:rPr>
-              <w:t>9</w:t>
+              <w:t>6</w:t>
             </w:r>
             <w:r>
               <w:rPr>
@@ -1160,7 +1176,7 @@
               <w:lang w:eastAsia="es-ES"/>
             </w:rPr>
           </w:pPr>
-          <w:hyperlink w:anchor="_Toc61359878" w:history="1">
+          <w:hyperlink w:anchor="_Toc61458223" w:history="1">
             <w:r>
               <w:rPr>
                 <w:rStyle w:val="Hipervnculo"/>
@@ -1202,7 +1218,7 @@
                 <w:noProof/>
                 <w:webHidden/>
               </w:rPr>
-              <w:instrText xml:space="preserve"> PAGEREF _Toc61359878 \h </w:instrText>
+              <w:instrText xml:space="preserve"> PAGEREF _Toc61458223 \h </w:instrText>
             </w:r>
             <w:r>
               <w:rPr>
@@ -1222,7 +1238,7 @@
                 <w:noProof/>
                 <w:webHidden/>
               </w:rPr>
-              <w:t>10</w:t>
+              <w:t>6</w:t>
             </w:r>
             <w:r>
               <w:rPr>
@@ -1245,7 +1261,7 @@
               <w:lang w:eastAsia="es-ES"/>
             </w:rPr>
           </w:pPr>
-          <w:hyperlink w:anchor="_Toc61359879" w:history="1">
+          <w:hyperlink w:anchor="_Toc61458224" w:history="1">
             <w:r>
               <w:rPr>
                 <w:rStyle w:val="Hipervnculo"/>
@@ -1272,7 +1288,7 @@
                 <w:noProof/>
                 <w:webHidden/>
               </w:rPr>
-              <w:instrText xml:space="preserve"> PAGEREF _Toc61359879 \h </w:instrText>
+              <w:instrText xml:space="preserve"> PAGEREF _Toc61458224 \h </w:instrText>
             </w:r>
             <w:r>
               <w:rPr>
@@ -1292,7 +1308,7 @@
                 <w:noProof/>
                 <w:webHidden/>
               </w:rPr>
-              <w:t>11</w:t>
+              <w:t>7</w:t>
             </w:r>
             <w:r>
               <w:rPr>
@@ -1316,7 +1332,7 @@
               <w:lang w:eastAsia="es-ES"/>
             </w:rPr>
           </w:pPr>
-          <w:hyperlink w:anchor="_Toc61359880" w:history="1">
+          <w:hyperlink w:anchor="_Toc61458225" w:history="1">
             <w:r>
               <w:rPr>
                 <w:rStyle w:val="Hipervnculo"/>
@@ -1358,7 +1374,7 @@
                 <w:noProof/>
                 <w:webHidden/>
               </w:rPr>
-              <w:instrText xml:space="preserve"> PAGEREF _Toc61359880 \h </w:instrText>
+              <w:instrText xml:space="preserve"> PAGEREF _Toc61458225 \h </w:instrText>
             </w:r>
             <w:r>
               <w:rPr>
@@ -1378,7 +1394,7 @@
                 <w:noProof/>
                 <w:webHidden/>
               </w:rPr>
-              <w:t>12</w:t>
+              <w:t>7</w:t>
             </w:r>
             <w:r>
               <w:rPr>
@@ -1402,7 +1418,7 @@
               <w:lang w:eastAsia="es-ES"/>
             </w:rPr>
           </w:pPr>
-          <w:hyperlink w:anchor="_Toc61359881" w:history="1">
+          <w:hyperlink w:anchor="_Toc61458226" w:history="1">
             <w:r>
               <w:rPr>
                 <w:rStyle w:val="Hipervnculo"/>
@@ -1444,7 +1460,7 @@
                 <w:noProof/>
                 <w:webHidden/>
               </w:rPr>
-              <w:instrText xml:space="preserve"> PAGEREF _Toc61359881 \h </w:instrText>
+              <w:instrText xml:space="preserve"> PAGEREF _Toc61458226 \h </w:instrText>
             </w:r>
             <w:r>
               <w:rPr>
@@ -1464,7 +1480,7 @@
                 <w:noProof/>
                 <w:webHidden/>
               </w:rPr>
-              <w:t>13</w:t>
+              <w:t>7</w:t>
             </w:r>
             <w:r>
               <w:rPr>
@@ -1487,7 +1503,7 @@
               <w:lang w:eastAsia="es-ES"/>
             </w:rPr>
           </w:pPr>
-          <w:hyperlink w:anchor="_Toc61359882" w:history="1">
+          <w:hyperlink w:anchor="_Toc61458227" w:history="1">
             <w:r>
               <w:rPr>
                 <w:rStyle w:val="Hipervnculo"/>
@@ -1514,7 +1530,7 @@
                 <w:noProof/>
                 <w:webHidden/>
               </w:rPr>
-              <w:instrText xml:space="preserve"> PAGEREF _Toc61359882 \h </w:instrText>
+              <w:instrText xml:space="preserve"> PAGEREF _Toc61458227 \h </w:instrText>
             </w:r>
             <w:r>
               <w:rPr>
@@ -1534,7 +1550,7 @@
                 <w:noProof/>
                 <w:webHidden/>
               </w:rPr>
-              <w:t>14</w:t>
+              <w:t>8</w:t>
             </w:r>
             <w:r>
               <w:rPr>
@@ -1558,7 +1574,7 @@
               <w:lang w:eastAsia="es-ES"/>
             </w:rPr>
           </w:pPr>
-          <w:hyperlink w:anchor="_Toc61359883" w:history="1">
+          <w:hyperlink w:anchor="_Toc61458228" w:history="1">
             <w:r>
               <w:rPr>
                 <w:rStyle w:val="Hipervnculo"/>
@@ -1600,7 +1616,7 @@
                 <w:noProof/>
                 <w:webHidden/>
               </w:rPr>
-              <w:instrText xml:space="preserve"> PAGEREF _Toc61359883 \h </w:instrText>
+              <w:instrText xml:space="preserve"> PAGEREF _Toc61458228 \h </w:instrText>
             </w:r>
             <w:r>
               <w:rPr>
@@ -1620,7 +1636,7 @@
                 <w:noProof/>
                 <w:webHidden/>
               </w:rPr>
-              <w:t>15</w:t>
+              <w:t>8</w:t>
             </w:r>
             <w:r>
               <w:rPr>
@@ -1644,7 +1660,7 @@
               <w:lang w:eastAsia="es-ES"/>
             </w:rPr>
           </w:pPr>
-          <w:hyperlink w:anchor="_Toc61359884" w:history="1">
+          <w:hyperlink w:anchor="_Toc61458229" w:history="1">
             <w:r>
               <w:rPr>
                 <w:rStyle w:val="Hipervnculo"/>
@@ -1686,7 +1702,7 @@
                 <w:noProof/>
                 <w:webHidden/>
               </w:rPr>
-              <w:instrText xml:space="preserve"> PAGEREF _Toc61359884 \h </w:instrText>
+              <w:instrText xml:space="preserve"> PAGEREF _Toc61458229 \h </w:instrText>
             </w:r>
             <w:r>
               <w:rPr>
@@ -1706,7 +1722,7 @@
                 <w:noProof/>
                 <w:webHidden/>
               </w:rPr>
-              <w:t>16</w:t>
+              <w:t>8</w:t>
             </w:r>
             <w:r>
               <w:rPr>
@@ -1730,7 +1746,7 @@
               <w:lang w:eastAsia="es-ES"/>
             </w:rPr>
           </w:pPr>
-          <w:hyperlink w:anchor="_Toc61359885" w:history="1">
+          <w:hyperlink w:anchor="_Toc61458230" w:history="1">
             <w:r>
               <w:rPr>
                 <w:rStyle w:val="Hipervnculo"/>
@@ -1751,7 +1767,7 @@
                 <w:rStyle w:val="Hipervnculo"/>
                 <w:noProof/>
               </w:rPr>
-              <w:t>Créditos</w:t>
+              <w:t>Tienda</w:t>
             </w:r>
             <w:r>
               <w:rPr>
@@ -1772,7 +1788,7 @@
                 <w:noProof/>
                 <w:webHidden/>
               </w:rPr>
-              <w:instrText xml:space="preserve"> PAGEREF _Toc61359885 \h </w:instrText>
+              <w:instrText xml:space="preserve"> PAGEREF _Toc61458230 \h </w:instrText>
             </w:r>
             <w:r>
               <w:rPr>
@@ -1792,7 +1808,7 @@
                 <w:noProof/>
                 <w:webHidden/>
               </w:rPr>
-              <w:t>17</w:t>
+              <w:t>9</w:t>
             </w:r>
             <w:r>
               <w:rPr>
@@ -1816,7 +1832,7 @@
               <w:lang w:eastAsia="es-ES"/>
             </w:rPr>
           </w:pPr>
-          <w:hyperlink w:anchor="_Toc61359886" w:history="1">
+          <w:hyperlink w:anchor="_Toc61458231" w:history="1">
             <w:r>
               <w:rPr>
                 <w:rStyle w:val="Hipervnculo"/>
@@ -1837,7 +1853,7 @@
                 <w:rStyle w:val="Hipervnculo"/>
                 <w:noProof/>
               </w:rPr>
-              <w:t>Selección de nivel</w:t>
+              <w:t>Créditos</w:t>
             </w:r>
             <w:r>
               <w:rPr>
@@ -1858,7 +1874,7 @@
                 <w:noProof/>
                 <w:webHidden/>
               </w:rPr>
-              <w:instrText xml:space="preserve"> PAGEREF _Toc61359886 \h </w:instrText>
+              <w:instrText xml:space="preserve"> PAGEREF _Toc61458231 \h </w:instrText>
             </w:r>
             <w:r>
               <w:rPr>
@@ -1878,7 +1894,7 @@
                 <w:noProof/>
                 <w:webHidden/>
               </w:rPr>
-              <w:t>18</w:t>
+              <w:t>10</w:t>
             </w:r>
             <w:r>
               <w:rPr>
@@ -1902,7 +1918,7 @@
               <w:lang w:eastAsia="es-ES"/>
             </w:rPr>
           </w:pPr>
-          <w:hyperlink w:anchor="_Toc61359887" w:history="1">
+          <w:hyperlink w:anchor="_Toc61458232" w:history="1">
             <w:r>
               <w:rPr>
                 <w:rStyle w:val="Hipervnculo"/>
@@ -1923,7 +1939,7 @@
                 <w:rStyle w:val="Hipervnculo"/>
                 <w:noProof/>
               </w:rPr>
-              <w:t>Nivel</w:t>
+              <w:t>Selección de nivel</w:t>
             </w:r>
             <w:r>
               <w:rPr>
@@ -1944,7 +1960,7 @@
                 <w:noProof/>
                 <w:webHidden/>
               </w:rPr>
-              <w:instrText xml:space="preserve"> PAGEREF _Toc61359887 \h </w:instrText>
+              <w:instrText xml:space="preserve"> PAGEREF _Toc61458232 \h </w:instrText>
             </w:r>
             <w:r>
               <w:rPr>
@@ -1964,7 +1980,7 @@
                 <w:noProof/>
                 <w:webHidden/>
               </w:rPr>
-              <w:t>19</w:t>
+              <w:t>10</w:t>
             </w:r>
             <w:r>
               <w:rPr>
@@ -1988,7 +2004,7 @@
               <w:lang w:eastAsia="es-ES"/>
             </w:rPr>
           </w:pPr>
-          <w:hyperlink w:anchor="_Toc61359888" w:history="1">
+          <w:hyperlink w:anchor="_Toc61458233" w:history="1">
             <w:r>
               <w:rPr>
                 <w:rStyle w:val="Hipervnculo"/>
@@ -2009,7 +2025,7 @@
                 <w:rStyle w:val="Hipervnculo"/>
                 <w:noProof/>
               </w:rPr>
-              <w:t>Fin de nivel</w:t>
+              <w:t>Nivel</w:t>
             </w:r>
             <w:r>
               <w:rPr>
@@ -2030,7 +2046,7 @@
                 <w:noProof/>
                 <w:webHidden/>
               </w:rPr>
-              <w:instrText xml:space="preserve"> PAGEREF _Toc61359888 \h </w:instrText>
+              <w:instrText xml:space="preserve"> PAGEREF _Toc61458233 \h </w:instrText>
             </w:r>
             <w:r>
               <w:rPr>
@@ -2050,77 +2066,7 @@
                 <w:noProof/>
                 <w:webHidden/>
               </w:rPr>
-              <w:t>20</w:t>
-            </w:r>
-            <w:r>
-              <w:rPr>
-                <w:noProof/>
-                <w:webHidden/>
-              </w:rPr>
-              <w:fldChar w:fldCharType="end"/>
-            </w:r>
-          </w:hyperlink>
-        </w:p>
-        <w:p>
-          <w:pPr>
-            <w:pStyle w:val="TDC1"/>
-            <w:tabs>
-              <w:tab w:val="right" w:leader="dot" w:pos="8494"/>
-            </w:tabs>
-            <w:rPr>
-              <w:rFonts w:eastAsiaTheme="minorEastAsia"/>
-              <w:noProof/>
-              <w:lang w:eastAsia="es-ES"/>
-            </w:rPr>
-          </w:pPr>
-          <w:hyperlink w:anchor="_Toc61359889" w:history="1">
-            <w:r>
-              <w:rPr>
-                <w:rStyle w:val="Hipervnculo"/>
-                <w:noProof/>
-              </w:rPr>
-              <w:t>Arte</w:t>
-            </w:r>
-            <w:r>
-              <w:rPr>
-                <w:noProof/>
-                <w:webHidden/>
-              </w:rPr>
-              <w:tab/>
-            </w:r>
-            <w:r>
-              <w:rPr>
-                <w:noProof/>
-                <w:webHidden/>
-              </w:rPr>
-              <w:fldChar w:fldCharType="begin"/>
-            </w:r>
-            <w:r>
-              <w:rPr>
-                <w:noProof/>
-                <w:webHidden/>
-              </w:rPr>
-              <w:instrText xml:space="preserve"> PAGEREF _Toc61359889 \h </w:instrText>
-            </w:r>
-            <w:r>
-              <w:rPr>
-                <w:noProof/>
-                <w:webHidden/>
-              </w:rPr>
-            </w:r>
-            <w:r>
-              <w:rPr>
-                <w:noProof/>
-                <w:webHidden/>
-              </w:rPr>
-              <w:fldChar w:fldCharType="separate"/>
-            </w:r>
-            <w:r>
-              <w:rPr>
-                <w:noProof/>
-                <w:webHidden/>
-              </w:rPr>
-              <w:t>21</w:t>
+              <w:t>11</w:t>
             </w:r>
             <w:r>
               <w:rPr>
@@ -2144,13 +2090,13 @@
               <w:lang w:eastAsia="es-ES"/>
             </w:rPr>
           </w:pPr>
-          <w:hyperlink w:anchor="_Toc61359890" w:history="1">
+          <w:hyperlink w:anchor="_Toc61458234" w:history="1">
             <w:r>
               <w:rPr>
                 <w:rStyle w:val="Hipervnculo"/>
                 <w:noProof/>
               </w:rPr>
-              <w:t>1.</w:t>
+              <w:t>7.</w:t>
             </w:r>
             <w:r>
               <w:rPr>
@@ -2165,7 +2111,7 @@
                 <w:rStyle w:val="Hipervnculo"/>
                 <w:noProof/>
               </w:rPr>
-              <w:t>Arte 2D</w:t>
+              <w:t>Fin de nivel</w:t>
             </w:r>
             <w:r>
               <w:rPr>
@@ -2186,7 +2132,7 @@
                 <w:noProof/>
                 <w:webHidden/>
               </w:rPr>
-              <w:instrText xml:space="preserve"> PAGEREF _Toc61359890 \h </w:instrText>
+              <w:instrText xml:space="preserve"> PAGEREF _Toc61458234 \h </w:instrText>
             </w:r>
             <w:r>
               <w:rPr>
@@ -2206,7 +2152,77 @@
                 <w:noProof/>
                 <w:webHidden/>
               </w:rPr>
-              <w:t>22</w:t>
+              <w:t>11</w:t>
+            </w:r>
+            <w:r>
+              <w:rPr>
+                <w:noProof/>
+                <w:webHidden/>
+              </w:rPr>
+              <w:fldChar w:fldCharType="end"/>
+            </w:r>
+          </w:hyperlink>
+        </w:p>
+        <w:p>
+          <w:pPr>
+            <w:pStyle w:val="TDC1"/>
+            <w:tabs>
+              <w:tab w:val="right" w:leader="dot" w:pos="8494"/>
+            </w:tabs>
+            <w:rPr>
+              <w:rFonts w:eastAsiaTheme="minorEastAsia"/>
+              <w:noProof/>
+              <w:lang w:eastAsia="es-ES"/>
+            </w:rPr>
+          </w:pPr>
+          <w:hyperlink w:anchor="_Toc61458235" w:history="1">
+            <w:r>
+              <w:rPr>
+                <w:rStyle w:val="Hipervnculo"/>
+                <w:noProof/>
+              </w:rPr>
+              <w:t>Arte</w:t>
+            </w:r>
+            <w:r>
+              <w:rPr>
+                <w:noProof/>
+                <w:webHidden/>
+              </w:rPr>
+              <w:tab/>
+            </w:r>
+            <w:r>
+              <w:rPr>
+                <w:noProof/>
+                <w:webHidden/>
+              </w:rPr>
+              <w:fldChar w:fldCharType="begin"/>
+            </w:r>
+            <w:r>
+              <w:rPr>
+                <w:noProof/>
+                <w:webHidden/>
+              </w:rPr>
+              <w:instrText xml:space="preserve"> PAGEREF _Toc61458235 \h </w:instrText>
+            </w:r>
+            <w:r>
+              <w:rPr>
+                <w:noProof/>
+                <w:webHidden/>
+              </w:rPr>
+            </w:r>
+            <w:r>
+              <w:rPr>
+                <w:noProof/>
+                <w:webHidden/>
+              </w:rPr>
+              <w:fldChar w:fldCharType="separate"/>
+            </w:r>
+            <w:r>
+              <w:rPr>
+                <w:noProof/>
+                <w:webHidden/>
+              </w:rPr>
+              <w:t>12</w:t>
             </w:r>
             <w:r>
               <w:rPr>
@@ -2230,13 +2246,13 @@
               <w:lang w:eastAsia="es-ES"/>
             </w:rPr>
           </w:pPr>
-          <w:hyperlink w:anchor="_Toc61359891" w:history="1">
+          <w:hyperlink w:anchor="_Toc61458236" w:history="1">
             <w:r>
               <w:rPr>
                 <w:rStyle w:val="Hipervnculo"/>
                 <w:noProof/>
               </w:rPr>
-              <w:t>2.</w:t>
+              <w:t>1.</w:t>
             </w:r>
             <w:r>
               <w:rPr>
@@ -2251,7 +2267,7 @@
                 <w:rStyle w:val="Hipervnculo"/>
                 <w:noProof/>
               </w:rPr>
-              <w:t>Arte 3D</w:t>
+              <w:t>Arte 2D</w:t>
             </w:r>
             <w:r>
               <w:rPr>
@@ -2272,7 +2288,7 @@
                 <w:noProof/>
                 <w:webHidden/>
               </w:rPr>
-              <w:instrText xml:space="preserve"> PAGEREF _Toc61359891 \h </w:instrText>
+              <w:instrText xml:space="preserve"> PAGEREF _Toc61458236 \h </w:instrText>
             </w:r>
             <w:r>
               <w:rPr>
@@ -2292,7 +2308,7 @@
                 <w:noProof/>
                 <w:webHidden/>
               </w:rPr>
-              <w:t>23</w:t>
+              <w:t>12</w:t>
             </w:r>
             <w:r>
               <w:rPr>
@@ -2316,12 +2332,98 @@
               <w:lang w:eastAsia="es-ES"/>
             </w:rPr>
           </w:pPr>
-          <w:hyperlink w:anchor="_Toc61359892" w:history="1">
+          <w:hyperlink w:anchor="_Toc61458237" w:history="1">
             <w:r>
               <w:rPr>
                 <w:rStyle w:val="Hipervnculo"/>
                 <w:noProof/>
               </w:rPr>
+              <w:t>2.</w:t>
+            </w:r>
+            <w:r>
+              <w:rPr>
+                <w:rFonts w:eastAsiaTheme="minorEastAsia"/>
+                <w:noProof/>
+                <w:lang w:eastAsia="es-ES"/>
+              </w:rPr>
+              <w:tab/>
+            </w:r>
+            <w:r>
+              <w:rPr>
+                <w:rStyle w:val="Hipervnculo"/>
+                <w:noProof/>
+              </w:rPr>
+              <w:t>Arte 3D</w:t>
+            </w:r>
+            <w:r>
+              <w:rPr>
+                <w:noProof/>
+                <w:webHidden/>
+              </w:rPr>
+              <w:tab/>
+            </w:r>
+            <w:r>
+              <w:rPr>
+                <w:noProof/>
+                <w:webHidden/>
+              </w:rPr>
+              <w:fldChar w:fldCharType="begin"/>
+            </w:r>
+            <w:r>
+              <w:rPr>
+                <w:noProof/>
+                <w:webHidden/>
+              </w:rPr>
+              <w:instrText xml:space="preserve"> PAGEREF _Toc61458237 \h </w:instrText>
+            </w:r>
+            <w:r>
+              <w:rPr>
+                <w:noProof/>
+                <w:webHidden/>
+              </w:rPr>
+            </w:r>
+            <w:r>
+              <w:rPr>
+                <w:noProof/>
+                <w:webHidden/>
+              </w:rPr>
+              <w:fldChar w:fldCharType="separate"/>
+            </w:r>
+            <w:r>
+              <w:rPr>
+                <w:noProof/>
+                <w:webHidden/>
+              </w:rPr>
+              <w:t>13</w:t>
+            </w:r>
+            <w:r>
+              <w:rPr>
+                <w:noProof/>
+                <w:webHidden/>
+              </w:rPr>
+              <w:fldChar w:fldCharType="end"/>
+            </w:r>
+          </w:hyperlink>
+        </w:p>
+        <w:p>
+          <w:pPr>
+            <w:pStyle w:val="TDC2"/>
+            <w:tabs>
+              <w:tab w:val="left" w:pos="1320"/>
+              <w:tab w:val="right" w:leader="dot" w:pos="8494"/>
+            </w:tabs>
+            <w:rPr>
+              <w:rFonts w:eastAsiaTheme="minorEastAsia"/>
+              <w:noProof/>
+              <w:lang w:eastAsia="es-ES"/>
+            </w:rPr>
+          </w:pPr>
+          <w:hyperlink w:anchor="_Toc61458238" w:history="1">
+            <w:r>
+              <w:rPr>
+                <w:rStyle w:val="Hipervnculo"/>
+                <w:noProof/>
+              </w:rPr>
               <w:t>3.</w:t>
             </w:r>
             <w:r>
@@ -2358,7 +2460,7 @@
                 <w:noProof/>
                 <w:webHidden/>
               </w:rPr>
-              <w:instrText xml:space="preserve"> PAGEREF _Toc61359892 \h </w:instrText>
+              <w:instrText xml:space="preserve"> PAGEREF _Toc61458238 \h </w:instrText>
             </w:r>
             <w:r>
               <w:rPr>
@@ -2378,7 +2480,7 @@
                 <w:noProof/>
                 <w:webHidden/>
               </w:rPr>
-              <w:t>24</w:t>
+              <w:t>14</w:t>
             </w:r>
             <w:r>
               <w:rPr>
@@ -2401,7 +2503,7 @@
               <w:lang w:eastAsia="es-ES"/>
             </w:rPr>
           </w:pPr>
-          <w:hyperlink w:anchor="_Toc61359893" w:history="1">
+          <w:hyperlink w:anchor="_Toc61458239" w:history="1">
             <w:r>
               <w:rPr>
                 <w:rStyle w:val="Hipervnculo"/>
@@ -2428,7 +2530,7 @@
                 <w:noProof/>
                 <w:webHidden/>
               </w:rPr>
-              <w:instrText xml:space="preserve"> PAGEREF _Toc61359893 \h </w:instrText>
+              <w:instrText xml:space="preserve"> PAGEREF _Toc61458239 \h </w:instrText>
             </w:r>
             <w:r>
               <w:rPr>
@@ -2448,7 +2550,7 @@
                 <w:noProof/>
                 <w:webHidden/>
               </w:rPr>
-              <w:t>25</w:t>
+              <w:t>15</w:t>
             </w:r>
             <w:r>
               <w:rPr>
@@ -2491,7 +2593,7 @@
         <w:ind w:firstLine="0"/>
         <w:jc w:val="left"/>
       </w:pPr>
-      <w:bookmarkStart w:id="0" w:name="_Toc61359869"/>
+      <w:bookmarkStart w:id="0" w:name="_Toc61458214"/>
       <w:r>
         <w:lastRenderedPageBreak/>
         <w:t>Historial de versiones</w:t>
@@ -2560,7 +2662,43 @@
           <w:sz w:val="24"/>
           <w:szCs w:val="24"/>
         </w:rPr>
-        <w:t>Vercion 0</w:t>
+        <w:t>Ver</w:t>
+      </w:r>
+      <w:r>
+        <w:rPr>
+          <w:b/>
+          <w:bCs/>
+          <w:sz w:val="24"/>
+          <w:szCs w:val="24"/>
+        </w:rPr>
+        <w:t>s</w:t>
+      </w:r>
+      <w:r>
+        <w:rPr>
+          <w:b/>
+          <w:bCs/>
+          <w:sz w:val="24"/>
+          <w:szCs w:val="24"/>
+        </w:rPr>
+        <w:t>i</w:t>
+      </w:r>
+      <w:r>
+        <w:rPr>
+          <w:b/>
+          <w:bCs/>
+          <w:sz w:val="24"/>
+          <w:szCs w:val="24"/>
+        </w:rPr>
+        <w:t>ó</w:t>
+      </w:r>
+      <w:r>
+        <w:rPr>
+          <w:b/>
+          <w:bCs/>
+          <w:sz w:val="24"/>
+          <w:szCs w:val="24"/>
+        </w:rPr>
+        <w:t>n 0</w:t>
       </w:r>
       <w:r>
         <w:rPr>
@@ -2680,7 +2818,7 @@
       <w:pPr>
         <w:pStyle w:val="Ttulo1"/>
       </w:pPr>
-      <w:bookmarkStart w:id="1" w:name="_Toc61359870"/>
+      <w:bookmarkStart w:id="1" w:name="_Toc61458215"/>
       <w:r>
         <w:lastRenderedPageBreak/>
         <w:t>Introducción</w:t>
@@ -2703,16 +2841,9 @@
           <w:sz w:val="24"/>
           <w:szCs w:val="24"/>
         </w:rPr>
-        <w:t xml:space="preserve">¿Qué es Project Hell? </w:t>
-      </w:r>
-    </w:p>
-    <w:p>
-      <w:pPr>
-        <w:rPr>
-          <w:sz w:val="24"/>
-          <w:szCs w:val="24"/>
-        </w:rPr>
-      </w:pPr>
+        <w:t xml:space="preserve">¿Qué es Project </w:t>
+      </w:r>
+      <w:proofErr w:type="spellStart"/>
       <w:r>
         <w:rPr>
           <w:b/>
@@ -2720,8 +2851,46 @@
           <w:sz w:val="24"/>
           <w:szCs w:val="24"/>
         </w:rPr>
-        <w:t>Project Hell</w:t>
-      </w:r>
+        <w:t>Hell</w:t>
+      </w:r>
+      <w:proofErr w:type="spellEnd"/>
+      <w:r>
+        <w:rPr>
+          <w:b/>
+          <w:bCs/>
+          <w:sz w:val="24"/>
+          <w:szCs w:val="24"/>
+        </w:rPr>
+        <w:t xml:space="preserve">? </w:t>
+      </w:r>
+    </w:p>
+    <w:p>
+      <w:pPr>
+        <w:rPr>
+          <w:sz w:val="24"/>
+          <w:szCs w:val="24"/>
+        </w:rPr>
+      </w:pPr>
+      <w:r>
+        <w:rPr>
+          <w:b/>
+          <w:bCs/>
+          <w:sz w:val="24"/>
+          <w:szCs w:val="24"/>
+        </w:rPr>
+        <w:t xml:space="preserve">Project </w:t>
+      </w:r>
+      <w:proofErr w:type="spellStart"/>
+      <w:r>
+        <w:rPr>
+          <w:b/>
+          <w:bCs/>
+          <w:sz w:val="24"/>
+          <w:szCs w:val="24"/>
+        </w:rPr>
+        <w:t>Hell</w:t>
+      </w:r>
+      <w:proofErr w:type="spellEnd"/>
       <w:r>
         <w:rPr>
           <w:sz w:val="24"/>
@@ -2736,8 +2905,59 @@
           <w:sz w:val="24"/>
           <w:szCs w:val="24"/>
         </w:rPr>
-        <w:t>acción-aventura single-player free-to-play</w:t>
-      </w:r>
+        <w:t>acción-aventura single-</w:t>
+      </w:r>
+      <w:proofErr w:type="spellStart"/>
+      <w:r>
+        <w:rPr>
+          <w:i/>
+          <w:iCs/>
+          <w:sz w:val="24"/>
+          <w:szCs w:val="24"/>
+        </w:rPr>
+        <w:t>player</w:t>
+      </w:r>
+      <w:proofErr w:type="spellEnd"/>
+      <w:r>
+        <w:rPr>
+          <w:i/>
+          <w:iCs/>
+          <w:sz w:val="24"/>
+          <w:szCs w:val="24"/>
+        </w:rPr>
+        <w:t xml:space="preserve"> free-</w:t>
+      </w:r>
+      <w:proofErr w:type="spellStart"/>
+      <w:r>
+        <w:rPr>
+          <w:i/>
+          <w:iCs/>
+          <w:sz w:val="24"/>
+          <w:szCs w:val="24"/>
+        </w:rPr>
+        <w:t>to</w:t>
+      </w:r>
+      <w:proofErr w:type="spellEnd"/>
+      <w:r>
+        <w:rPr>
+          <w:i/>
+          <w:iCs/>
+          <w:sz w:val="24"/>
+          <w:szCs w:val="24"/>
+        </w:rPr>
+        <w:t>-</w:t>
+      </w:r>
+      <w:proofErr w:type="spellStart"/>
+      <w:r>
+        <w:rPr>
+          <w:i/>
+          <w:iCs/>
+          <w:sz w:val="24"/>
+          <w:szCs w:val="24"/>
+        </w:rPr>
+        <w:t>play</w:t>
+      </w:r>
+      <w:proofErr w:type="spellEnd"/>
       <w:r>
         <w:rPr>
           <w:sz w:val="24"/>
@@ -2961,23 +3181,9 @@
           <w:sz w:val="24"/>
           <w:szCs w:val="24"/>
         </w:rPr>
-        <w:t xml:space="preserve">¿Quién va a jugar a Project Hell? </w:t>
-      </w:r>
-    </w:p>
-    <w:p>
-      <w:pPr>
-        <w:rPr>
-          <w:sz w:val="24"/>
-          <w:szCs w:val="24"/>
-        </w:rPr>
-      </w:pPr>
-      <w:r>
-        <w:rPr>
-          <w:sz w:val="24"/>
-          <w:szCs w:val="24"/>
-        </w:rPr>
-        <w:t xml:space="preserve">Project Hell es </w:t>
-      </w:r>
+        <w:t xml:space="preserve">¿Quién va a jugar a Project </w:t>
+      </w:r>
+      <w:proofErr w:type="spellStart"/>
       <w:r>
         <w:rPr>
           <w:b/>
@@ -2985,6 +3191,56 @@
           <w:sz w:val="24"/>
           <w:szCs w:val="24"/>
         </w:rPr>
+        <w:t>Hell</w:t>
+      </w:r>
+      <w:proofErr w:type="spellEnd"/>
+      <w:r>
+        <w:rPr>
+          <w:b/>
+          <w:bCs/>
+          <w:sz w:val="24"/>
+          <w:szCs w:val="24"/>
+        </w:rPr>
+        <w:t xml:space="preserve">? </w:t>
+      </w:r>
+    </w:p>
+    <w:p>
+      <w:pPr>
+        <w:rPr>
+          <w:sz w:val="24"/>
+          <w:szCs w:val="24"/>
+        </w:rPr>
+      </w:pPr>
+      <w:r>
+        <w:rPr>
+          <w:sz w:val="24"/>
+          <w:szCs w:val="24"/>
+        </w:rPr>
+        <w:t xml:space="preserve">Project </w:t>
+      </w:r>
+      <w:proofErr w:type="spellStart"/>
+      <w:r>
+        <w:rPr>
+          <w:sz w:val="24"/>
+          <w:szCs w:val="24"/>
+        </w:rPr>
+        <w:t>Hell</w:t>
+      </w:r>
+      <w:proofErr w:type="spellEnd"/>
+      <w:r>
+        <w:rPr>
+          <w:sz w:val="24"/>
+          <w:szCs w:val="24"/>
+        </w:rPr>
+        <w:t xml:space="preserve"> es </w:t>
+      </w:r>
+      <w:r>
+        <w:rPr>
+          <w:b/>
+          <w:bCs/>
+          <w:sz w:val="24"/>
+          <w:szCs w:val="24"/>
+        </w:rPr>
         <w:t>apto para mayores de 7 años</w:t>
       </w:r>
       <w:r>
@@ -3011,13 +3267,23 @@
         <w:t xml:space="preserve">. Según un estudio de </w:t>
       </w:r>
       <w:hyperlink r:id="rId11" w:history="1">
+        <w:proofErr w:type="spellStart"/>
         <w:r>
           <w:rPr>
             <w:rStyle w:val="Hipervnculo"/>
             <w:sz w:val="24"/>
             <w:szCs w:val="24"/>
           </w:rPr>
-          <w:t>Limelight Networks</w:t>
+          <w:t>Limelight</w:t>
+        </w:r>
+        <w:proofErr w:type="spellEnd"/>
+        <w:r>
+          <w:rPr>
+            <w:rStyle w:val="Hipervnculo"/>
+            <w:sz w:val="24"/>
+            <w:szCs w:val="24"/>
+          </w:rPr>
+          <w:t xml:space="preserve"> Networks</w:t>
         </w:r>
       </w:hyperlink>
       <w:r>
@@ -3025,7 +3291,23 @@
           <w:sz w:val="24"/>
           <w:szCs w:val="24"/>
         </w:rPr>
-        <w:t xml:space="preserve">, el mayor número de jugadores de juegos de un jugador se concentrá en esta franja. </w:t>
+        <w:t xml:space="preserve">, el mayor número de jugadores de juegos de un jugador se </w:t>
+      </w:r>
+      <w:proofErr w:type="spellStart"/>
+      <w:r>
+        <w:rPr>
+          <w:sz w:val="24"/>
+          <w:szCs w:val="24"/>
+        </w:rPr>
+        <w:t>concentrá</w:t>
+      </w:r>
+      <w:proofErr w:type="spellEnd"/>
+      <w:r>
+        <w:rPr>
+          <w:sz w:val="24"/>
+          <w:szCs w:val="24"/>
+        </w:rPr>
+        <w:t xml:space="preserve"> en esta franja. </w:t>
       </w:r>
     </w:p>
     <w:p>
@@ -3044,16 +3326,9 @@
           <w:sz w:val="24"/>
           <w:szCs w:val="24"/>
         </w:rPr>
-        <w:t xml:space="preserve">¿Por qué van jugar a Project Hell? </w:t>
-      </w:r>
-    </w:p>
-    <w:p>
-      <w:pPr>
-        <w:rPr>
-          <w:sz w:val="24"/>
-          <w:szCs w:val="24"/>
-        </w:rPr>
-      </w:pPr>
+        <w:t xml:space="preserve">¿Por qué van jugar a Project </w:t>
+      </w:r>
+      <w:proofErr w:type="spellStart"/>
       <w:r>
         <w:rPr>
           <w:b/>
@@ -3061,8 +3336,46 @@
           <w:sz w:val="24"/>
           <w:szCs w:val="24"/>
         </w:rPr>
-        <w:t>Project Hell</w:t>
-      </w:r>
+        <w:t>Hell</w:t>
+      </w:r>
+      <w:proofErr w:type="spellEnd"/>
+      <w:r>
+        <w:rPr>
+          <w:b/>
+          <w:bCs/>
+          <w:sz w:val="24"/>
+          <w:szCs w:val="24"/>
+        </w:rPr>
+        <w:t xml:space="preserve">? </w:t>
+      </w:r>
+    </w:p>
+    <w:p>
+      <w:pPr>
+        <w:rPr>
+          <w:sz w:val="24"/>
+          <w:szCs w:val="24"/>
+        </w:rPr>
+      </w:pPr>
+      <w:r>
+        <w:rPr>
+          <w:b/>
+          <w:bCs/>
+          <w:sz w:val="24"/>
+          <w:szCs w:val="24"/>
+        </w:rPr>
+        <w:t xml:space="preserve">Project </w:t>
+      </w:r>
+      <w:proofErr w:type="spellStart"/>
+      <w:r>
+        <w:rPr>
+          <w:b/>
+          <w:bCs/>
+          <w:sz w:val="24"/>
+          <w:szCs w:val="24"/>
+        </w:rPr>
+        <w:t>Hell</w:t>
+      </w:r>
+      <w:proofErr w:type="spellEnd"/>
       <w:r>
         <w:rPr>
           <w:sz w:val="24"/>
@@ -3125,7 +3438,23 @@
           <w:sz w:val="24"/>
           <w:szCs w:val="24"/>
         </w:rPr>
-        <w:t xml:space="preserve"> concreto con una personalidad disitintiva y un posible rol dentro de la historia. </w:t>
+        <w:t xml:space="preserve"> concreto con una personalidad </w:t>
+      </w:r>
+      <w:proofErr w:type="spellStart"/>
+      <w:r>
+        <w:rPr>
+          <w:sz w:val="24"/>
+          <w:szCs w:val="24"/>
+        </w:rPr>
+        <w:t>disitintiva</w:t>
+      </w:r>
+      <w:proofErr w:type="spellEnd"/>
+      <w:r>
+        <w:rPr>
+          <w:sz w:val="24"/>
+          <w:szCs w:val="24"/>
+        </w:rPr>
+        <w:t xml:space="preserve"> y un posible rol dentro de la historia. </w:t>
       </w:r>
     </w:p>
     <w:p>
@@ -3149,8 +3478,19 @@
           <w:sz w:val="24"/>
           <w:szCs w:val="24"/>
         </w:rPr>
-        <w:t>hace que el jugador quiera rejugarlo</w:t>
-      </w:r>
+        <w:t xml:space="preserve">hace que el jugador quiera </w:t>
+      </w:r>
+      <w:proofErr w:type="spellStart"/>
+      <w:r>
+        <w:rPr>
+          <w:b/>
+          <w:bCs/>
+          <w:sz w:val="24"/>
+          <w:szCs w:val="24"/>
+        </w:rPr>
+        <w:t>rejugarlo</w:t>
+      </w:r>
+      <w:proofErr w:type="spellEnd"/>
       <w:r>
         <w:rPr>
           <w:sz w:val="24"/>
@@ -3175,7 +3515,27 @@
           <w:sz w:val="24"/>
           <w:szCs w:val="24"/>
         </w:rPr>
-        <w:t>¿Dónde jugar Project Hell?</w:t>
+        <w:t xml:space="preserve">¿Dónde jugar Project </w:t>
+      </w:r>
+      <w:proofErr w:type="spellStart"/>
+      <w:r>
+        <w:rPr>
+          <w:b/>
+          <w:bCs/>
+          <w:sz w:val="24"/>
+          <w:szCs w:val="24"/>
+        </w:rPr>
+        <w:t>Hell</w:t>
+      </w:r>
+      <w:proofErr w:type="spellEnd"/>
+      <w:r>
+        <w:rPr>
+          <w:b/>
+          <w:bCs/>
+          <w:sz w:val="24"/>
+          <w:szCs w:val="24"/>
+        </w:rPr>
+        <w:t>?</w:t>
       </w:r>
     </w:p>
     <w:p>
@@ -3213,7 +3573,23 @@
           <w:sz w:val="24"/>
           <w:szCs w:val="24"/>
         </w:rPr>
-        <w:t xml:space="preserve">Project Hell es un juego </w:t>
+        <w:t xml:space="preserve">Project </w:t>
+      </w:r>
+      <w:proofErr w:type="spellStart"/>
+      <w:r>
+        <w:rPr>
+          <w:sz w:val="24"/>
+          <w:szCs w:val="24"/>
+        </w:rPr>
+        <w:t>Hell</w:t>
+      </w:r>
+      <w:proofErr w:type="spellEnd"/>
+      <w:r>
+        <w:rPr>
+          <w:sz w:val="24"/>
+          <w:szCs w:val="24"/>
+        </w:rPr>
+        <w:t xml:space="preserve"> es un juego </w:t>
       </w:r>
       <w:r>
         <w:rPr>
@@ -3326,7 +3702,7 @@
       <w:r>
         <w:br w:type="page"/>
       </w:r>
-      <w:bookmarkStart w:id="2" w:name="_Toc61359871"/>
+      <w:bookmarkStart w:id="2" w:name="_Toc61458216"/>
       <w:r>
         <w:lastRenderedPageBreak/>
         <w:t>Mecánicas de juego</w:t>
@@ -3349,7 +3725,23 @@
           <w:sz w:val="24"/>
           <w:szCs w:val="24"/>
         </w:rPr>
-        <w:t xml:space="preserve">Project Hell es un juego estructurado en </w:t>
+        <w:t xml:space="preserve">Project </w:t>
+      </w:r>
+      <w:proofErr w:type="spellStart"/>
+      <w:r>
+        <w:rPr>
+          <w:sz w:val="24"/>
+          <w:szCs w:val="24"/>
+        </w:rPr>
+        <w:t>Hell</w:t>
+      </w:r>
+      <w:proofErr w:type="spellEnd"/>
+      <w:r>
+        <w:rPr>
+          <w:sz w:val="24"/>
+          <w:szCs w:val="24"/>
+        </w:rPr>
+        <w:t xml:space="preserve"> es un juego estructurado en </w:t>
       </w:r>
       <w:r>
         <w:rPr>
@@ -3420,7 +3812,21 @@
           <w:sz w:val="24"/>
           <w:szCs w:val="24"/>
         </w:rPr>
-        <w:t>Nuestro guía protagonista tendrá que guiar a los turistas a través del nivel, con un movimiento totalmente libre a lo largo del escenario.</w:t>
+        <w:t xml:space="preserve">Nuestro guía protagonista tendrá que </w:t>
+      </w:r>
+      <w:r>
+        <w:rPr>
+          <w:sz w:val="24"/>
+          <w:szCs w:val="24"/>
+        </w:rPr>
+        <w:t>acompañar</w:t>
+      </w:r>
+      <w:r>
+        <w:rPr>
+          <w:sz w:val="24"/>
+          <w:szCs w:val="24"/>
+        </w:rPr>
+        <w:t xml:space="preserve"> a los turistas a través del nivel, con un movimiento totalmente libre a lo largo del escenario.</w:t>
       </w:r>
     </w:p>
     <w:p>
@@ -3484,7 +3890,28 @@
           <w:sz w:val="24"/>
           <w:szCs w:val="24"/>
         </w:rPr>
-        <w:t xml:space="preserve"> de los posibles ataques de los demonios que merodean por el escenario, ya sea huyendo o atacando a los propios demonios.</w:t>
+        <w:t xml:space="preserve"> de los posibles ataques de los demonios que merodean por el escenario, ya sea huyendo o </w:t>
+      </w:r>
+      <w:r>
+        <w:rPr>
+          <w:sz w:val="24"/>
+          <w:szCs w:val="24"/>
+        </w:rPr>
+        <w:t>atacánd</w:t>
+      </w:r>
+      <w:r>
+        <w:rPr>
+          <w:sz w:val="24"/>
+          <w:szCs w:val="24"/>
+        </w:rPr>
+        <w:t>oles</w:t>
+      </w:r>
+      <w:r>
+        <w:rPr>
+          <w:sz w:val="24"/>
+          <w:szCs w:val="24"/>
+        </w:rPr>
+        <w:t>.</w:t>
       </w:r>
     </w:p>
     <w:p>
@@ -3500,7 +3927,51 @@
           <w:sz w:val="24"/>
           <w:szCs w:val="24"/>
         </w:rPr>
-        <w:t xml:space="preserve">Durante un mismo nivel encontraremos distintas intensidades. </w:t>
+        <w:t>Durante un mismo nivel encontraremos distintas intensidades. Cuando el nivel comienza podremos pasear libremente sin encontrar amenazas, siempre que lo hagamos alejados de los monumentos</w:t>
+      </w:r>
+      <w:r>
+        <w:rPr>
+          <w:sz w:val="24"/>
+          <w:szCs w:val="24"/>
+        </w:rPr>
+        <w:t>.</w:t>
+      </w:r>
+      <w:r>
+        <w:rPr>
+          <w:sz w:val="24"/>
+          <w:szCs w:val="24"/>
+        </w:rPr>
+        <w:t xml:space="preserve"> </w:t>
+      </w:r>
+      <w:r>
+        <w:rPr>
+          <w:sz w:val="24"/>
+          <w:szCs w:val="24"/>
+        </w:rPr>
+        <w:t>E</w:t>
+      </w:r>
+      <w:r>
+        <w:rPr>
+          <w:sz w:val="24"/>
+          <w:szCs w:val="24"/>
+        </w:rPr>
+        <w:t xml:space="preserve">sto no nos permitirá avanzar en el nivel ya que no se activaran ninguna de las dos mecánicas de juego y </w:t>
+      </w:r>
+      <w:r>
+        <w:rPr>
+          <w:b/>
+          <w:bCs/>
+          <w:sz w:val="24"/>
+          <w:szCs w:val="24"/>
+        </w:rPr>
+        <w:t>el tiempo transcurre en nuestra contra</w:t>
+      </w:r>
+      <w:r>
+        <w:rPr>
+          <w:sz w:val="24"/>
+          <w:szCs w:val="24"/>
+        </w:rPr>
+        <w:t xml:space="preserve">, por lo que nos interesara acercarnos lo antes posible. </w:t>
       </w:r>
     </w:p>
     <w:p>
@@ -3516,35 +3987,21 @@
           <w:sz w:val="24"/>
           <w:szCs w:val="24"/>
         </w:rPr>
-        <w:t>Cuando el nivel comienza podremos pasear libremente sin encontrar amenazas, siempre que lo hagamos alejados de los monumentos</w:t>
-      </w:r>
-      <w:r>
-        <w:rPr>
-          <w:sz w:val="24"/>
-          <w:szCs w:val="24"/>
-        </w:rPr>
-        <w:t>.</w:t>
-      </w:r>
-      <w:r>
-        <w:rPr>
-          <w:sz w:val="24"/>
-          <w:szCs w:val="24"/>
-        </w:rPr>
-        <w:t xml:space="preserve"> </w:t>
-      </w:r>
-      <w:r>
-        <w:rPr>
-          <w:sz w:val="24"/>
-          <w:szCs w:val="24"/>
-        </w:rPr>
-        <w:t>E</w:t>
-      </w:r>
-      <w:r>
-        <w:rPr>
-          <w:sz w:val="24"/>
-          <w:szCs w:val="24"/>
-        </w:rPr>
-        <w:t xml:space="preserve">sto no nos permitirá avanzar en el nivel ya que no se activaran ninguna de las dos mecánicas de juego y </w:t>
+        <w:t xml:space="preserve">Una vez que </w:t>
+      </w:r>
+      <w:r>
+        <w:rPr>
+          <w:sz w:val="24"/>
+          <w:szCs w:val="24"/>
+        </w:rPr>
+        <w:t>l</w:t>
+      </w:r>
+      <w:r>
+        <w:rPr>
+          <w:sz w:val="24"/>
+          <w:szCs w:val="24"/>
+        </w:rPr>
+        <w:t xml:space="preserve">os monumentos se activan pasaremos a una intensidad mayor, al estar atentos de varios factores, como </w:t>
       </w:r>
       <w:r>
         <w:rPr>
@@ -3553,14 +4010,30 @@
           <w:sz w:val="24"/>
           <w:szCs w:val="24"/>
         </w:rPr>
-        <w:t>el tiempo transcurre en nuestra contra</w:t>
-      </w:r>
-      <w:r>
-        <w:rPr>
-          <w:sz w:val="24"/>
-          <w:szCs w:val="24"/>
-        </w:rPr>
-        <w:t xml:space="preserve">, por lo que nos interesara acercarnos lo antes posible. </w:t>
+        <w:t>mantener contentos a los turistas</w:t>
+      </w:r>
+      <w:r>
+        <w:rPr>
+          <w:sz w:val="24"/>
+          <w:szCs w:val="24"/>
+        </w:rPr>
+        <w:t xml:space="preserve"> al mismo tiempo que les </w:t>
+      </w:r>
+      <w:r>
+        <w:rPr>
+          <w:b/>
+          <w:bCs/>
+          <w:sz w:val="24"/>
+          <w:szCs w:val="24"/>
+        </w:rPr>
+        <w:t>mantenemos seguros de los ataques</w:t>
+      </w:r>
+      <w:r>
+        <w:rPr>
+          <w:sz w:val="24"/>
+          <w:szCs w:val="24"/>
+        </w:rPr>
+        <w:t>. Por lo que se podría decir que tanto la dificultad como la intensidad de los niveles aumenta linealmente.</w:t>
       </w:r>
     </w:p>
     <w:p>
@@ -3576,7 +4049,7 @@
           <w:sz w:val="24"/>
           <w:szCs w:val="24"/>
         </w:rPr>
-        <w:t xml:space="preserve">Una vez que os monumentos se activan pasaremos a una intensidad mayor, al estar atentos de varios factores, como </w:t>
+        <w:t xml:space="preserve">Respecto a los factores a tener en cuenta durante el nivel, hablábamos de satisfacción y seguridad. Estos dos factores provocaran un conflicto interno para el jugador en ciertas ocasiones, ya que tendrá que </w:t>
       </w:r>
       <w:r>
         <w:rPr>
@@ -3585,14 +4058,14 @@
           <w:sz w:val="24"/>
           <w:szCs w:val="24"/>
         </w:rPr>
-        <w:t>mantener contentos a los turistas</w:t>
-      </w:r>
-      <w:r>
-        <w:rPr>
-          <w:sz w:val="24"/>
-          <w:szCs w:val="24"/>
-        </w:rPr>
-        <w:t xml:space="preserve"> al mismo tiempo que les </w:t>
+        <w:t>priorizar</w:t>
+      </w:r>
+      <w:r>
+        <w:rPr>
+          <w:sz w:val="24"/>
+          <w:szCs w:val="24"/>
+        </w:rPr>
+        <w:t xml:space="preserve"> entre turistas que se encuentren en peligro u otros que no estén satisfechos con el tour. El objetivo será encontrar el </w:t>
       </w:r>
       <w:r>
         <w:rPr>
@@ -3601,54 +4074,6 @@
           <w:sz w:val="24"/>
           <w:szCs w:val="24"/>
         </w:rPr>
-        <w:t>mantenemos seguros de los ataques</w:t>
-      </w:r>
-      <w:r>
-        <w:rPr>
-          <w:sz w:val="24"/>
-          <w:szCs w:val="24"/>
-        </w:rPr>
-        <w:t>. Por lo que se podría decir que tanto la dificultad como la intensidad de los niveles aumenta linealmente.</w:t>
-      </w:r>
-    </w:p>
-    <w:p>
-      <w:pPr>
-        <w:ind w:firstLine="0"/>
-        <w:rPr>
-          <w:sz w:val="24"/>
-          <w:szCs w:val="24"/>
-        </w:rPr>
-      </w:pPr>
-      <w:r>
-        <w:rPr>
-          <w:sz w:val="24"/>
-          <w:szCs w:val="24"/>
-        </w:rPr>
-        <w:t xml:space="preserve">Respecto a los factores a tener en cuenta durante el nivel, hablábamos de satisfacción y seguridad. Estos dos factores provocaran un conflicto interno para el jugador en ciertas ocasiones, ya que tendrá que </w:t>
-      </w:r>
-      <w:r>
-        <w:rPr>
-          <w:b/>
-          <w:bCs/>
-          <w:sz w:val="24"/>
-          <w:szCs w:val="24"/>
-        </w:rPr>
-        <w:t>priorizar</w:t>
-      </w:r>
-      <w:r>
-        <w:rPr>
-          <w:sz w:val="24"/>
-          <w:szCs w:val="24"/>
-        </w:rPr>
-        <w:t xml:space="preserve"> entre turistas que se encuentren en peligro u otros que no estén satisfechos con el tour. El objetivo será encontrar el </w:t>
-      </w:r>
-      <w:r>
-        <w:rPr>
-          <w:b/>
-          <w:bCs/>
-          <w:sz w:val="24"/>
-          <w:szCs w:val="24"/>
-        </w:rPr>
         <w:t>equilibrio</w:t>
       </w:r>
       <w:r>
@@ -3656,7 +4081,21 @@
           <w:sz w:val="24"/>
           <w:szCs w:val="24"/>
         </w:rPr>
-        <w:t xml:space="preserve"> para poder completar el nivel de manera satisfactoria y con el mayor numero de turistas vivos y satisfechos.</w:t>
+        <w:t xml:space="preserve"> para poder completar el nivel de manera satisfactoria y con el mayor </w:t>
+      </w:r>
+      <w:r>
+        <w:rPr>
+          <w:sz w:val="24"/>
+          <w:szCs w:val="24"/>
+        </w:rPr>
+        <w:t>número</w:t>
+      </w:r>
+      <w:r>
+        <w:rPr>
+          <w:sz w:val="24"/>
+          <w:szCs w:val="24"/>
+        </w:rPr>
+        <w:t xml:space="preserve"> de turistas vivos y satisfechos.</w:t>
       </w:r>
     </w:p>
     <w:p>
@@ -3712,7 +4151,7 @@
           <w:numId w:val="14"/>
         </w:numPr>
       </w:pPr>
-      <w:bookmarkStart w:id="3" w:name="_Toc61359872"/>
+      <w:bookmarkStart w:id="3" w:name="_Toc61458217"/>
       <w:r>
         <w:lastRenderedPageBreak/>
         <w:t>Flujo de juego</w:t>
@@ -3766,8 +4205,17 @@
           <w:sz w:val="24"/>
           <w:szCs w:val="24"/>
         </w:rPr>
-        <w:t>de Project Hell</w:t>
-      </w:r>
+        <w:t xml:space="preserve">de Project </w:t>
+      </w:r>
+      <w:proofErr w:type="spellStart"/>
+      <w:r>
+        <w:rPr>
+          <w:sz w:val="24"/>
+          <w:szCs w:val="24"/>
+        </w:rPr>
+        <w:t>Hell</w:t>
+      </w:r>
+      <w:proofErr w:type="spellEnd"/>
       <w:r>
         <w:rPr>
           <w:sz w:val="24"/>
@@ -3912,7 +4360,21 @@
           <w:sz w:val="24"/>
           <w:szCs w:val="24"/>
         </w:rPr>
-        <w:t>jugar el siguiente nivel o ir a la tienda para gastar las monedas y gemas que han ganado en el nivel terminado.</w:t>
+        <w:t>jugar el siguiente nivel o ir a la tienda para gastar las monedas y gemas que ha</w:t>
+      </w:r>
+      <w:r>
+        <w:rPr>
+          <w:sz w:val="24"/>
+          <w:szCs w:val="24"/>
+        </w:rPr>
+        <w:t>ya</w:t>
+      </w:r>
+      <w:r>
+        <w:rPr>
+          <w:sz w:val="24"/>
+          <w:szCs w:val="24"/>
+        </w:rPr>
+        <w:t xml:space="preserve"> ganado.</w:t>
       </w:r>
     </w:p>
     <w:p>
@@ -3924,7 +4386,7 @@
       <w:pPr>
         <w:pStyle w:val="Ttulo2"/>
       </w:pPr>
-      <w:bookmarkStart w:id="4" w:name="_Toc61359873"/>
+      <w:bookmarkStart w:id="4" w:name="_Toc61458218"/>
       <w:r>
         <w:rPr>
           <w:rStyle w:val="Ttulo2Car"/>
@@ -3982,7 +4444,7 @@
         <w:lastRenderedPageBreak/>
         <w:tab/>
       </w:r>
-      <w:bookmarkStart w:id="5" w:name="_Toc61359874"/>
+      <w:bookmarkStart w:id="5" w:name="_Toc61458219"/>
       <w:r>
         <w:rPr>
           <w:szCs w:val="32"/>
@@ -4095,7 +4557,23 @@
           <w:sz w:val="24"/>
           <w:szCs w:val="24"/>
         </w:rPr>
-        <w:t>Será el único personaje controlable del juego, y por el cual nos tendremos que ir moviendo por el mapa para completar los objetivos del nivel.</w:t>
+        <w:t xml:space="preserve">Será el </w:t>
+      </w:r>
+      <w:r>
+        <w:rPr>
+          <w:b/>
+          <w:bCs/>
+          <w:sz w:val="24"/>
+          <w:szCs w:val="24"/>
+        </w:rPr>
+        <w:t>único personaje controlable</w:t>
+      </w:r>
+      <w:r>
+        <w:rPr>
+          <w:sz w:val="24"/>
+          <w:szCs w:val="24"/>
+        </w:rPr>
+        <w:t xml:space="preserve"> del juego, y por el cual nos tendremos que ir moviendo por el mapa para completar los objetivos del nivel.</w:t>
       </w:r>
     </w:p>
     <w:p>
@@ -4125,7 +4603,23 @@
           <w:sz w:val="24"/>
           <w:szCs w:val="24"/>
         </w:rPr>
-        <w:t>Dispondrá de un ataque con el que defender a los turistas y que se activara al hacer click sobre los enemigos. Además se encargara de responder las preguntas de los turistas cuando se dirija a las zonas de los monumentos.</w:t>
+        <w:t xml:space="preserve">Dispondrá de un ataque con el que defender a los turistas y que se activara al hacer </w:t>
+      </w:r>
+      <w:proofErr w:type="spellStart"/>
+      <w:r>
+        <w:rPr>
+          <w:sz w:val="24"/>
+          <w:szCs w:val="24"/>
+        </w:rPr>
+        <w:t>click</w:t>
+      </w:r>
+      <w:proofErr w:type="spellEnd"/>
+      <w:r>
+        <w:rPr>
+          <w:sz w:val="24"/>
+          <w:szCs w:val="24"/>
+        </w:rPr>
+        <w:t xml:space="preserve"> sobre los enemigos. Además se encargara de responder las preguntas de los turistas cuando se dirija a las zonas de los monumentos.</w:t>
       </w:r>
     </w:p>
     <w:p>
@@ -4148,7 +4642,7 @@
       <w:r>
         <w:tab/>
       </w:r>
-      <w:bookmarkStart w:id="6" w:name="_Toc61359875"/>
+      <w:bookmarkStart w:id="6" w:name="_Toc61458220"/>
       <w:r>
         <w:t>Turistas</w:t>
       </w:r>
@@ -4224,7 +4718,25 @@
           <w:sz w:val="24"/>
           <w:szCs w:val="24"/>
         </w:rPr>
-        <w:t>Serán NPCs que seguirán a nuestro guía durante toda la partida. Su curiosidad les hará hacer preguntas sobre los monumentos que se van encontrando. Estas preguntas serán diferentes en cada turista y se adaptaran a su personalidad.</w:t>
+        <w:t xml:space="preserve">Serán </w:t>
+      </w:r>
+      <w:proofErr w:type="spellStart"/>
+      <w:r>
+        <w:rPr>
+          <w:b/>
+          <w:bCs/>
+          <w:sz w:val="24"/>
+          <w:szCs w:val="24"/>
+        </w:rPr>
+        <w:t>NPCs</w:t>
+      </w:r>
+      <w:proofErr w:type="spellEnd"/>
+      <w:r>
+        <w:rPr>
+          <w:sz w:val="24"/>
+          <w:szCs w:val="24"/>
+        </w:rPr>
+        <w:t xml:space="preserve"> que seguirán a nuestro guía durante toda la partida. Su curiosidad les hará hacer preguntas sobre los monumentos que se van encontrando. Estas preguntas serán diferentes en cada turista y se adaptaran a su personalidad.</w:t>
       </w:r>
     </w:p>
     <w:p>
@@ -4308,6 +4820,7 @@
           <w:numId w:val="7"/>
         </w:numPr>
       </w:pPr>
+      <w:bookmarkStart w:id="7" w:name="_Toc61458221"/>
       <w:r>
         <w:rPr>
           <w:noProof/>
@@ -4379,7 +4892,6 @@
       <w:r>
         <w:tab/>
       </w:r>
-      <w:bookmarkStart w:id="7" w:name="_Toc61359876"/>
       <w:r>
         <w:t>Demonios</w:t>
       </w:r>
@@ -4395,13 +4907,28 @@
           <w:szCs w:val="24"/>
         </w:rPr>
       </w:pPr>
-      <w:bookmarkStart w:id="8" w:name="_Toc61359877"/>
-      <w:r>
-        <w:rPr>
-          <w:sz w:val="24"/>
-          <w:szCs w:val="24"/>
-        </w:rPr>
-        <w:t xml:space="preserve">Serán uno de los dos enemigos que encontraremos durante el juego. Estos demonios se moverán por tierra, dirigiéndose a por un turista que quieran secuestrar para posteriormente llevárselo y terminar por matarle. Sin embargo, serán vulnerables al ataque del guía, el cual hará lo posible por proteger a los turistas. </w:t>
+      <w:r>
+        <w:rPr>
+          <w:sz w:val="24"/>
+          <w:szCs w:val="24"/>
+        </w:rPr>
+        <w:t xml:space="preserve">Serán uno de los dos </w:t>
+      </w:r>
+      <w:r>
+        <w:rPr>
+          <w:b/>
+          <w:bCs/>
+          <w:sz w:val="24"/>
+          <w:szCs w:val="24"/>
+        </w:rPr>
+        <w:t>enemigos</w:t>
+      </w:r>
+      <w:r>
+        <w:rPr>
+          <w:sz w:val="24"/>
+          <w:szCs w:val="24"/>
+        </w:rPr>
+        <w:t xml:space="preserve"> que encontraremos durante el juego. Estos demonios se moverán por tierra, dirigiéndose a por un turista que quieran secuestrar para posteriormente llevárselo y terminar por matarle. Sin embargo, serán vulnerables al ataque del guía, el cual hará lo posible por proteger a los turistas. </w:t>
       </w:r>
     </w:p>
     <w:p/>
@@ -4414,6 +4941,7 @@
           <w:numId w:val="7"/>
         </w:numPr>
       </w:pPr>
+      <w:bookmarkStart w:id="8" w:name="_Toc61458222"/>
       <w:r>
         <w:rPr>
           <w:noProof/>
@@ -4498,7 +5026,39 @@
           <w:sz w:val="24"/>
           <w:szCs w:val="24"/>
         </w:rPr>
-        <w:t>Es el segundo enemigo que encontraremos en Project Hell. Al contrario de los anteriormente presentados, este demonio se moverá por el mapa volando, siendo igualmente visibles para el jugador.</w:t>
+        <w:t xml:space="preserve">Es el segundo </w:t>
+      </w:r>
+      <w:r>
+        <w:rPr>
+          <w:b/>
+          <w:bCs/>
+          <w:sz w:val="24"/>
+          <w:szCs w:val="24"/>
+        </w:rPr>
+        <w:t>enemigo</w:t>
+      </w:r>
+      <w:r>
+        <w:rPr>
+          <w:sz w:val="24"/>
+          <w:szCs w:val="24"/>
+        </w:rPr>
+        <w:t xml:space="preserve"> que encontraremos en Project </w:t>
+      </w:r>
+      <w:proofErr w:type="spellStart"/>
+      <w:r>
+        <w:rPr>
+          <w:sz w:val="24"/>
+          <w:szCs w:val="24"/>
+        </w:rPr>
+        <w:t>Hell</w:t>
+      </w:r>
+      <w:proofErr w:type="spellEnd"/>
+      <w:r>
+        <w:rPr>
+          <w:sz w:val="24"/>
+          <w:szCs w:val="24"/>
+        </w:rPr>
+        <w:t>. Al contrario de los anteriormente presentados, este demonio se moverá por el mapa volando, siendo igualmente visibles para el jugador.</w:t>
       </w:r>
     </w:p>
     <w:p>
@@ -4525,7 +5085,7 @@
       <w:pPr>
         <w:pStyle w:val="Ttulo2"/>
       </w:pPr>
-      <w:bookmarkStart w:id="9" w:name="_Toc61359878"/>
+      <w:bookmarkStart w:id="9" w:name="_Toc61458223"/>
       <w:r>
         <w:t>Puntuación</w:t>
       </w:r>
@@ -4543,7 +5103,23 @@
           <w:sz w:val="24"/>
           <w:szCs w:val="24"/>
         </w:rPr>
-        <w:t>En cada nivel, el jugador es valorado por los turistas dependiendo del número de preguntas contestadas correcta e incorrectamente, y de las no contestadas. Su valoración va de 0 a 5 estrellas. Además, cada turista deja un comentario junto a su puntación individual. Esta puntuación se muestra al final del nivel y en la pantalla de selección de niveles al posicionarse sobre el mismo.</w:t>
+        <w:t xml:space="preserve">En cada nivel, el jugador es valorado por los turistas dependiendo del número de preguntas contestadas correcta e incorrectamente, y de las no contestadas. Su </w:t>
+      </w:r>
+      <w:r>
+        <w:rPr>
+          <w:b/>
+          <w:bCs/>
+          <w:sz w:val="24"/>
+          <w:szCs w:val="24"/>
+        </w:rPr>
+        <w:t>valoración</w:t>
+      </w:r>
+      <w:r>
+        <w:rPr>
+          <w:sz w:val="24"/>
+          <w:szCs w:val="24"/>
+        </w:rPr>
+        <w:t xml:space="preserve"> va de 0 a 5 estrellas. Además, cada turista deja un comentario junto a su puntación individual. Esta puntuación se muestra al final del nivel y en la pantalla de selección de niveles al posicionarse sobre el mismo.</w:t>
       </w:r>
     </w:p>
     <w:p>
@@ -4571,7 +5147,7 @@
       <w:pPr>
         <w:pStyle w:val="Ttulo1"/>
       </w:pPr>
-      <w:bookmarkStart w:id="10" w:name="_Toc61359879"/>
+      <w:bookmarkStart w:id="10" w:name="_Toc61458224"/>
       <w:r>
         <w:lastRenderedPageBreak/>
         <w:t>Movimiento y físicas</w:t>
@@ -4590,7 +5166,7 @@
           <w:numId w:val="11"/>
         </w:numPr>
       </w:pPr>
-      <w:bookmarkStart w:id="11" w:name="_Toc61359880"/>
+      <w:bookmarkStart w:id="11" w:name="_Toc61458225"/>
       <w:r>
         <w:t>Interacción entre elementos</w:t>
       </w:r>
@@ -4608,7 +5184,23 @@
           <w:sz w:val="24"/>
           <w:szCs w:val="24"/>
         </w:rPr>
-        <w:t xml:space="preserve">Project Hell se </w:t>
+        <w:t xml:space="preserve">Project </w:t>
+      </w:r>
+      <w:proofErr w:type="spellStart"/>
+      <w:r>
+        <w:rPr>
+          <w:sz w:val="24"/>
+          <w:szCs w:val="24"/>
+        </w:rPr>
+        <w:t>Hell</w:t>
+      </w:r>
+      <w:proofErr w:type="spellEnd"/>
+      <w:r>
+        <w:rPr>
+          <w:sz w:val="24"/>
+          <w:szCs w:val="24"/>
+        </w:rPr>
+        <w:t xml:space="preserve"> se </w:t>
       </w:r>
       <w:r>
         <w:rPr>
@@ -4622,7 +5214,21 @@
           <w:sz w:val="24"/>
           <w:szCs w:val="24"/>
         </w:rPr>
-        <w:t xml:space="preserve"> en niveles cerrados que estarán delimitados por paredes con las que colisionaran los jugadores. No se dará una salida de las salas hasta que no se complete el nivel o se </w:t>
+        <w:t xml:space="preserve"> en niveles cerrados que estarán delimitados por paredes con las que colisionaran los jugadores</w:t>
+      </w:r>
+      <w:r>
+        <w:rPr>
+          <w:sz w:val="24"/>
+          <w:szCs w:val="24"/>
+        </w:rPr>
+        <w:t xml:space="preserve"> o lagos de lava que no serán accesibles</w:t>
+      </w:r>
+      <w:r>
+        <w:rPr>
+          <w:sz w:val="24"/>
+          <w:szCs w:val="24"/>
+        </w:rPr>
+        <w:t xml:space="preserve">. No se dará una salida de las salas hasta que no se complete el nivel o se </w:t>
       </w:r>
       <w:r>
         <w:rPr>
@@ -4651,7 +5257,53 @@
           <w:sz w:val="24"/>
           <w:szCs w:val="24"/>
         </w:rPr>
-        <w:t xml:space="preserve">Para el movimiento de los personajes terrestres por la escena se dispone de una NavMesh pre bakeada que permitirá a los personajes calcular sus rutas sin que los obstáculos les dificulten el camino ya que los rodearan. </w:t>
+        <w:t xml:space="preserve">Para el movimiento de los personajes terrestres por la escena se dispone de una </w:t>
+      </w:r>
+      <w:proofErr w:type="spellStart"/>
+      <w:r>
+        <w:rPr>
+          <w:sz w:val="24"/>
+          <w:szCs w:val="24"/>
+        </w:rPr>
+        <w:t>NavMesh</w:t>
+      </w:r>
+      <w:proofErr w:type="spellEnd"/>
+      <w:r>
+        <w:rPr>
+          <w:sz w:val="24"/>
+          <w:szCs w:val="24"/>
+        </w:rPr>
+        <w:t xml:space="preserve"> </w:t>
+      </w:r>
+      <w:proofErr w:type="spellStart"/>
+      <w:r>
+        <w:rPr>
+          <w:sz w:val="24"/>
+          <w:szCs w:val="24"/>
+        </w:rPr>
+        <w:t>pre</w:t>
+      </w:r>
+      <w:r>
+        <w:rPr>
+          <w:sz w:val="24"/>
+          <w:szCs w:val="24"/>
+        </w:rPr>
+        <w:t>-</w:t>
+      </w:r>
+      <w:r>
+        <w:rPr>
+          <w:sz w:val="24"/>
+          <w:szCs w:val="24"/>
+        </w:rPr>
+        <w:t>bakeada</w:t>
+      </w:r>
+      <w:proofErr w:type="spellEnd"/>
+      <w:r>
+        <w:rPr>
+          <w:sz w:val="24"/>
+          <w:szCs w:val="24"/>
+        </w:rPr>
+        <w:t xml:space="preserve"> que permitirá a los personajes calcular sus rutas sin que los obstáculos les dificulten el camino ya que los rodearan. </w:t>
       </w:r>
     </w:p>
     <w:p>
@@ -4688,22 +5340,61 @@
           <w:sz w:val="24"/>
           <w:szCs w:val="24"/>
         </w:rPr>
-        <w:t>, evitando así el uso de colliders que podrían suponer un problema en ciertas ocasiones.</w:t>
-      </w:r>
-    </w:p>
-    <w:p>
-      <w:pPr>
-        <w:rPr>
-          <w:sz w:val="24"/>
-          <w:szCs w:val="24"/>
-        </w:rPr>
-      </w:pPr>
-      <w:r>
-        <w:rPr>
-          <w:sz w:val="24"/>
-          <w:szCs w:val="24"/>
-        </w:rPr>
-        <w:t>Para los enemigos voladores se usaría la misma técnica ya que solo dejaran caer la piedra cuando su distancia sea una especifica que coincidirá cuando se encuentre encima de su objetivo. De esta manera cuando suelte la piedra, si el turista no la esquiva, debería matar al turista.</w:t>
+        <w:t xml:space="preserve">, evitando así el uso de </w:t>
+      </w:r>
+      <w:proofErr w:type="spellStart"/>
+      <w:r>
+        <w:rPr>
+          <w:sz w:val="24"/>
+          <w:szCs w:val="24"/>
+        </w:rPr>
+        <w:t>colliders</w:t>
+      </w:r>
+      <w:proofErr w:type="spellEnd"/>
+      <w:r>
+        <w:rPr>
+          <w:sz w:val="24"/>
+          <w:szCs w:val="24"/>
+        </w:rPr>
+        <w:t xml:space="preserve"> que podrían suponer un problema en ciertas ocasiones.</w:t>
+      </w:r>
+    </w:p>
+    <w:p>
+      <w:pPr>
+        <w:rPr>
+          <w:sz w:val="24"/>
+          <w:szCs w:val="24"/>
+        </w:rPr>
+      </w:pPr>
+      <w:r>
+        <w:rPr>
+          <w:sz w:val="24"/>
+          <w:szCs w:val="24"/>
+        </w:rPr>
+        <w:t xml:space="preserve">Para los enemigos voladores se usaría la misma técnica ya que solo dejaran caer la piedra cuando su distancia sea una especifica que coincidirá cuando se encuentre encima de su objetivo. De esta manera cuando suelte la piedra, si el turista no la esquiva, </w:t>
+      </w:r>
+      <w:r>
+        <w:rPr>
+          <w:sz w:val="24"/>
+          <w:szCs w:val="24"/>
+        </w:rPr>
+        <w:t xml:space="preserve">le caerá encima, </w:t>
+      </w:r>
+      <w:proofErr w:type="spellStart"/>
+      <w:r>
+        <w:rPr>
+          <w:sz w:val="24"/>
+          <w:szCs w:val="24"/>
+        </w:rPr>
+        <w:t>matandole</w:t>
+      </w:r>
+      <w:proofErr w:type="spellEnd"/>
+      <w:r>
+        <w:rPr>
+          <w:sz w:val="24"/>
+          <w:szCs w:val="24"/>
+        </w:rPr>
+        <w:t>.</w:t>
       </w:r>
     </w:p>
     <w:p/>
@@ -4711,7 +5402,7 @@
       <w:pPr>
         <w:pStyle w:val="Ttulo2"/>
       </w:pPr>
-      <w:bookmarkStart w:id="12" w:name="_Toc61359881"/>
+      <w:bookmarkStart w:id="12" w:name="_Toc61458226"/>
       <w:r>
         <w:t>Controles</w:t>
       </w:r>
@@ -4745,7 +5436,39 @@
           <w:sz w:val="24"/>
           <w:szCs w:val="24"/>
         </w:rPr>
-        <w:t xml:space="preserve"> Click izquierdo del ratón o toque en la patalla táctil. </w:t>
+        <w:t xml:space="preserve"> </w:t>
+      </w:r>
+      <w:proofErr w:type="spellStart"/>
+      <w:r>
+        <w:rPr>
+          <w:sz w:val="24"/>
+          <w:szCs w:val="24"/>
+        </w:rPr>
+        <w:t>Click</w:t>
+      </w:r>
+      <w:proofErr w:type="spellEnd"/>
+      <w:r>
+        <w:rPr>
+          <w:sz w:val="24"/>
+          <w:szCs w:val="24"/>
+        </w:rPr>
+        <w:t xml:space="preserve"> izquierdo del ratón o toque en la </w:t>
+      </w:r>
+      <w:proofErr w:type="spellStart"/>
+      <w:r>
+        <w:rPr>
+          <w:sz w:val="24"/>
+          <w:szCs w:val="24"/>
+        </w:rPr>
+        <w:t>patalla</w:t>
+      </w:r>
+      <w:proofErr w:type="spellEnd"/>
+      <w:r>
+        <w:rPr>
+          <w:sz w:val="24"/>
+          <w:szCs w:val="24"/>
+        </w:rPr>
+        <w:t xml:space="preserve"> táctil. </w:t>
       </w:r>
     </w:p>
     <w:p>
@@ -4874,7 +5597,7 @@
         <w:ind w:firstLine="0"/>
         <w:jc w:val="center"/>
       </w:pPr>
-      <w:bookmarkStart w:id="13" w:name="_Toc61359882"/>
+      <w:bookmarkStart w:id="13" w:name="_Toc61458227"/>
       <w:r>
         <w:rPr>
           <w:rStyle w:val="Ttulo1Car"/>
@@ -4955,7 +5678,7 @@
           <w:numId w:val="12"/>
         </w:numPr>
       </w:pPr>
-      <w:bookmarkStart w:id="14" w:name="_Toc61359883"/>
+      <w:bookmarkStart w:id="14" w:name="_Toc61458228"/>
       <w:r>
         <w:t>Diagrama de flujo</w:t>
       </w:r>
@@ -5031,7 +5754,7 @@
       <w:pPr>
         <w:pStyle w:val="Ttulo2"/>
       </w:pPr>
-      <w:bookmarkStart w:id="15" w:name="_Toc61359884"/>
+      <w:bookmarkStart w:id="15" w:name="_Toc61458229"/>
       <w:r>
         <w:t>Menú principal</w:t>
       </w:r>
@@ -5049,14 +5772,42 @@
           <w:sz w:val="24"/>
           <w:szCs w:val="24"/>
         </w:rPr>
-        <w:t>Será el menú en el que aparezcamos nada mas empezar el juego</w:t>
-      </w:r>
-      <w:r>
-        <w:rPr>
-          <w:sz w:val="24"/>
-          <w:szCs w:val="24"/>
-        </w:rPr>
-        <w:t>. Desde el tendremos la opción de ir al menú de selección de niveles en caso de querer comenzar una partida, a la tienda para utilizar los recursos de los que dispongas o a los créditos.</w:t>
+        <w:t>Será el menú en el que aparezcamos nada m</w:t>
+      </w:r>
+      <w:r>
+        <w:rPr>
+          <w:sz w:val="24"/>
+          <w:szCs w:val="24"/>
+        </w:rPr>
+        <w:t>á</w:t>
+      </w:r>
+      <w:r>
+        <w:rPr>
+          <w:sz w:val="24"/>
+          <w:szCs w:val="24"/>
+        </w:rPr>
+        <w:t>s empezar el juego</w:t>
+      </w:r>
+      <w:r>
+        <w:rPr>
+          <w:sz w:val="24"/>
+          <w:szCs w:val="24"/>
+        </w:rPr>
+        <w:t xml:space="preserve">. Desde </w:t>
+      </w:r>
+      <w:r>
+        <w:rPr>
+          <w:sz w:val="24"/>
+          <w:szCs w:val="24"/>
+        </w:rPr>
+        <w:t>é</w:t>
+      </w:r>
+      <w:r>
+        <w:rPr>
+          <w:sz w:val="24"/>
+          <w:szCs w:val="24"/>
+        </w:rPr>
+        <w:t>l tendremos la opción de ir al menú de selección de niveles en caso de querer comenzar una partida, a la tienda para utilizar los recursos de los que dispongas o a los créditos.</w:t>
       </w:r>
     </w:p>
     <w:p>
@@ -5234,7 +5985,7 @@
           </mc:Choice>
           <mc:Fallback>
             <w:pict>
-              <v:rect w14:anchorId="7902FB94" id="Rectángulo 3" o:spid="_x0000_s1026" style="position:absolute;margin-left:-5.55pt;margin-top:1.15pt;width:454.5pt;height:256.5pt;z-index:251659264;visibility:visible;mso-wrap-style:square;mso-width-percent:0;mso-wrap-distance-left:9pt;mso-wrap-distance-top:0;mso-wrap-distance-right:9pt;mso-wrap-distance-bottom:0;mso-position-horizontal:absolute;mso-position-horizontal-relative:margin;mso-position-vertical:absolute;mso-position-vertical-relative:text;mso-width-percent:0;mso-width-relative:margin;v-text-anchor:middle" o:gfxdata="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" fillcolor="white [3212]" strokecolor="black [3213]" strokeweight="3pt">
+              <v:rect w14:anchorId="5F9034C7" id="Rectángulo 3" o:spid="_x0000_s1026" style="position:absolute;margin-left:-5.55pt;margin-top:1.15pt;width:454.5pt;height:256.5pt;z-index:251659264;visibility:visible;mso-wrap-style:square;mso-width-percent:0;mso-wrap-distance-left:9pt;mso-wrap-distance-top:0;mso-wrap-distance-right:9pt;mso-wrap-distance-bottom:0;mso-position-horizontal:absolute;mso-position-horizontal-relative:margin;mso-position-vertical:absolute;mso-position-vertical-relative:text;mso-width-percent:0;mso-width-relative:margin;v-text-anchor:middle" o:gfxdata="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" fillcolor="white [3212]" strokecolor="black [3213]" strokeweight="3pt">
                 <w10:wrap anchorx="margin"/>
               </v:rect>
             </w:pict>
@@ -5246,10 +5997,11 @@
       <w:pPr>
         <w:pStyle w:val="Ttulo2"/>
       </w:pPr>
-      <w:bookmarkStart w:id="16" w:name="_Toc61359885"/>
+      <w:bookmarkStart w:id="16" w:name="_Toc61458230"/>
       <w:r>
         <w:t>Tienda</w:t>
       </w:r>
+      <w:bookmarkEnd w:id="16"/>
     </w:p>
     <w:p>
       <w:pPr>
@@ -5277,7 +6029,42 @@
           <w:sz w:val="24"/>
           <w:szCs w:val="24"/>
         </w:rPr>
-        <w:t xml:space="preserve"> y desde ella podremos acceder a comprar mejoras con los recursos de los que dispongamos en ese momento, los cuales encontraremos en la parte superior de la pantalla.</w:t>
+        <w:t>.</w:t>
+      </w:r>
+      <w:r>
+        <w:rPr>
+          <w:sz w:val="24"/>
+          <w:szCs w:val="24"/>
+        </w:rPr>
+        <w:t xml:space="preserve"> </w:t>
+      </w:r>
+      <w:r>
+        <w:rPr>
+          <w:sz w:val="24"/>
+          <w:szCs w:val="24"/>
+        </w:rPr>
+        <w:t>D</w:t>
+      </w:r>
+      <w:r>
+        <w:rPr>
+          <w:sz w:val="24"/>
+          <w:szCs w:val="24"/>
+        </w:rPr>
+        <w:t xml:space="preserve">esde </w:t>
+      </w:r>
+      <w:r>
+        <w:rPr>
+          <w:sz w:val="24"/>
+          <w:szCs w:val="24"/>
+        </w:rPr>
+        <w:t>aquí se podrá</w:t>
+      </w:r>
+      <w:r>
+        <w:rPr>
+          <w:sz w:val="24"/>
+          <w:szCs w:val="24"/>
+        </w:rPr>
+        <w:t xml:space="preserve"> acceder a comprar mejoras con los recursos de los que dispongamos en ese momento, los cuales encontraremos en la parte superior de la pantalla.</w:t>
       </w:r>
       <w:r>
         <w:rPr>
@@ -5424,7 +6211,7 @@
           </mc:Choice>
           <mc:Fallback>
             <w:pict>
-              <v:rect w14:anchorId="0E3B90F4" id="Rectángulo 6" o:spid="_x0000_s1026" style="position:absolute;margin-left:0;margin-top:14.3pt;width:454.5pt;height:256.5pt;z-index:251665408;visibility:visible;mso-wrap-style:square;mso-width-percent:0;mso-wrap-distance-left:9pt;mso-wrap-distance-top:0;mso-wrap-distance-right:9pt;mso-wrap-distance-bottom:0;mso-position-horizontal:left;mso-position-horizontal-relative:margin;mso-position-vertical:absolute;mso-position-vertical-relative:text;mso-width-percent:0;mso-width-relative:margin;v-text-anchor:middle" o:gfxdata="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" fillcolor="white [3212]" strokecolor="black [3213]" strokeweight="3pt">
+              <v:rect w14:anchorId="14FBC283" id="Rectángulo 6" o:spid="_x0000_s1026" style="position:absolute;margin-left:0;margin-top:14.3pt;width:454.5pt;height:256.5pt;z-index:251665408;visibility:visible;mso-wrap-style:square;mso-width-percent:0;mso-wrap-distance-left:9pt;mso-wrap-distance-top:0;mso-wrap-distance-right:9pt;mso-wrap-distance-bottom:0;mso-position-horizontal:left;mso-position-horizontal-relative:margin;mso-position-vertical:absolute;mso-position-vertical-relative:text;mso-width-percent:0;mso-width-relative:margin;v-text-anchor:middle" o:gfxdata="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" fillcolor="white [3212]" strokecolor="black [3213]" strokeweight="3pt">
                 <w10:wrap anchorx="margin"/>
               </v:rect>
             </w:pict>
@@ -5436,11 +6223,12 @@
       <w:pPr>
         <w:pStyle w:val="Ttulo2"/>
       </w:pPr>
+      <w:bookmarkStart w:id="17" w:name="_Toc61458231"/>
       <w:r>
         <w:lastRenderedPageBreak/>
         <w:t>Créditos</w:t>
       </w:r>
-      <w:bookmarkEnd w:id="16"/>
+      <w:bookmarkEnd w:id="17"/>
       <w:r>
         <w:t xml:space="preserve"> </w:t>
       </w:r>
@@ -5525,7 +6313,7 @@
           </mc:Choice>
           <mc:Fallback>
             <w:pict>
-              <v:rect w14:anchorId="59D5F1AD" id="Rectángulo 5" o:spid="_x0000_s1026" style="position:absolute;margin-left:371.05pt;margin-top:43.45pt;width:422.25pt;height:221.25pt;z-index:251662336;visibility:visible;mso-wrap-style:square;mso-width-percent:0;mso-height-percent:0;mso-wrap-distance-left:9pt;mso-wrap-distance-top:0;mso-wrap-distance-right:9pt;mso-wrap-distance-bottom:0;mso-position-horizontal:right;mso-position-horizontal-relative:margin;mso-position-vertical:absolute;mso-position-vertical-relative:text;mso-width-percent:0;mso-height-percent:0;mso-width-relative:margin;mso-height-relative:margin;v-text-anchor:middle" o:gfxdata="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" fillcolor="white [3212]" strokecolor="black [3213]" strokeweight="3pt">
+              <v:rect w14:anchorId="007E443F" id="Rectángulo 5" o:spid="_x0000_s1026" style="position:absolute;margin-left:371.05pt;margin-top:43.45pt;width:422.25pt;height:221.25pt;z-index:251662336;visibility:visible;mso-wrap-style:square;mso-width-percent:0;mso-height-percent:0;mso-wrap-distance-left:9pt;mso-wrap-distance-top:0;mso-wrap-distance-right:9pt;mso-wrap-distance-bottom:0;mso-position-horizontal:right;mso-position-horizontal-relative:margin;mso-position-vertical:absolute;mso-position-vertical-relative:text;mso-width-percent:0;mso-height-percent:0;mso-width-relative:margin;mso-height-relative:margin;v-text-anchor:middle" o:gfxdata="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" fillcolor="white [3212]" strokecolor="black [3213]" strokeweight="3pt">
                 <w10:wrap anchorx="margin"/>
               </v:rect>
             </w:pict>
@@ -5599,7 +6387,6 @@
       <w:r>
         <w:t>.</w:t>
       </w:r>
-      <w:bookmarkStart w:id="17" w:name="_Toc61359886"/>
     </w:p>
     <w:p/>
     <w:p/>
@@ -5607,10 +6394,11 @@
       <w:pPr>
         <w:pStyle w:val="Ttulo2"/>
       </w:pPr>
+      <w:bookmarkStart w:id="18" w:name="_Toc61458232"/>
       <w:r>
         <w:t>Selección de nivel</w:t>
       </w:r>
-      <w:bookmarkEnd w:id="17"/>
+      <w:bookmarkEnd w:id="18"/>
       <w:r>
         <w:t xml:space="preserve"> </w:t>
       </w:r>
@@ -5649,7 +6437,21 @@
           <w:sz w:val="24"/>
           <w:szCs w:val="24"/>
         </w:rPr>
-        <w:t>Una vez seleccionamos el nivel que queramos jugar se nos redirigirá a el.</w:t>
+        <w:t xml:space="preserve">Una vez seleccionamos el nivel que queramos jugar se nos redirigirá a </w:t>
+      </w:r>
+      <w:r>
+        <w:rPr>
+          <w:sz w:val="24"/>
+          <w:szCs w:val="24"/>
+        </w:rPr>
+        <w:t>é</w:t>
+      </w:r>
+      <w:r>
+        <w:rPr>
+          <w:sz w:val="24"/>
+          <w:szCs w:val="24"/>
+        </w:rPr>
+        <w:t>l.</w:t>
       </w:r>
     </w:p>
     <w:p>
@@ -5738,7 +6540,7 @@
           </mc:Choice>
           <mc:Fallback>
             <w:pict>
-              <v:rect w14:anchorId="185BE40F" id="Rectángulo 9" o:spid="_x0000_s1026" style="position:absolute;margin-left:371.05pt;margin-top:17.1pt;width:422.25pt;height:221.25pt;z-index:251668480;visibility:visible;mso-wrap-style:square;mso-width-percent:0;mso-height-percent:0;mso-wrap-distance-left:9pt;mso-wrap-distance-top:0;mso-wrap-distance-right:9pt;mso-wrap-distance-bottom:0;mso-position-horizontal:right;mso-position-horizontal-relative:margin;mso-position-vertical:absolute;mso-position-vertical-relative:text;mso-width-percent:0;mso-height-percent:0;mso-width-relative:margin;mso-height-relative:margin;v-text-anchor:middle" o:gfxdata="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" fillcolor="white [3212]" strokecolor="black [3213]" strokeweight="3pt">
+              <v:rect w14:anchorId="263EA7D2" id="Rectángulo 9" o:spid="_x0000_s1026" style="position:absolute;margin-left:371.05pt;margin-top:17.1pt;width:422.25pt;height:221.25pt;z-index:251668480;visibility:visible;mso-wrap-style:square;mso-width-percent:0;mso-height-percent:0;mso-wrap-distance-left:9pt;mso-wrap-distance-top:0;mso-wrap-distance-right:9pt;mso-wrap-distance-bottom:0;mso-position-horizontal:right;mso-position-horizontal-relative:margin;mso-position-vertical:absolute;mso-position-vertical-relative:text;mso-width-percent:0;mso-height-percent:0;mso-width-relative:margin;mso-height-relative:margin;v-text-anchor:middle" o:gfxdata="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" fillcolor="white [3212]" strokecolor="black [3213]" strokeweight="3pt">
                 <w10:wrap anchorx="margin"/>
               </v:rect>
             </w:pict>
@@ -5812,12 +6614,12 @@
       <w:pPr>
         <w:pStyle w:val="Ttulo2"/>
       </w:pPr>
-      <w:bookmarkStart w:id="18" w:name="_Toc61359887"/>
+      <w:bookmarkStart w:id="19" w:name="_Toc61458233"/>
       <w:r>
         <w:lastRenderedPageBreak/>
         <w:t>Nivel</w:t>
       </w:r>
-      <w:bookmarkEnd w:id="18"/>
+      <w:bookmarkEnd w:id="19"/>
       <w:r>
         <w:t xml:space="preserve"> </w:t>
       </w:r>
@@ -5829,6 +6631,67 @@
           <w:szCs w:val="24"/>
         </w:rPr>
       </w:pPr>
+      <w:r>
+        <w:rPr>
+          <w:sz w:val="24"/>
+          <w:szCs w:val="24"/>
+        </w:rPr>
+        <w:drawing>
+          <wp:anchor distT="0" distB="0" distL="114300" distR="114300" simplePos="0" relativeHeight="251678720" behindDoc="0" locked="0" layoutInCell="1" allowOverlap="1" wp14:anchorId="52013135" wp14:editId="707563C0">
+            <wp:simplePos x="0" y="0"/>
+            <wp:positionH relativeFrom="column">
+              <wp:posOffset>91440</wp:posOffset>
+            </wp:positionH>
+            <wp:positionV relativeFrom="paragraph">
+              <wp:posOffset>799465</wp:posOffset>
+            </wp:positionV>
+            <wp:extent cx="5529580" cy="2676525"/>
+            <wp:effectExtent l="0" t="0" r="0" b="9525"/>
+            <wp:wrapSquare wrapText="bothSides"/>
+            <wp:docPr id="23" name="Imagen 23"/>
+            <wp:cNvGraphicFramePr>
+              <a:graphicFrameLocks xmlns:a="http://schemas.openxmlformats.org/drawingml/2006/main" noChangeAspect="1"/>
+            </wp:cNvGraphicFramePr>
+            <a:graphic xmlns:a="http://schemas.openxmlformats.org/drawingml/2006/main">
+              <a:graphicData uri="http://schemas.openxmlformats.org/drawingml/2006/picture">
+                <pic:pic xmlns:pic="http://schemas.openxmlformats.org/drawingml/2006/picture">
+                  <pic:nvPicPr>
+                    <pic:cNvPr id="1" name=""/>
+                    <pic:cNvPicPr/>
+                  </pic:nvPicPr>
+                  <pic:blipFill>
+                    <a:blip r:embed="rId21" cstate="print">
+                      <a:extLst>
+                        <a:ext uri="{28A0092B-C50C-407E-A947-70E740481C1C}">
+                          <a14:useLocalDpi xmlns:a14="http://schemas.microsoft.com/office/drawing/2010/main" val="0"/>
+                        </a:ext>
+                      </a:extLst>
+                    </a:blip>
+                    <a:stretch>
+                      <a:fillRect/>
+                    </a:stretch>
+                  </pic:blipFill>
+                  <pic:spPr>
+                    <a:xfrm>
+                      <a:off x="0" y="0"/>
+                      <a:ext cx="5529580" cy="2676525"/>
+                    </a:xfrm>
+                    <a:prstGeom prst="rect">
+                      <a:avLst/>
+                    </a:prstGeom>
+                  </pic:spPr>
+                </pic:pic>
+              </a:graphicData>
+            </a:graphic>
+            <wp14:sizeRelH relativeFrom="margin">
+              <wp14:pctWidth>0</wp14:pctWidth>
+            </wp14:sizeRelH>
+            <wp14:sizeRelV relativeFrom="margin">
+              <wp14:pctHeight>0</wp14:pctHeight>
+            </wp14:sizeRelV>
+          </wp:anchor>
+        </w:drawing>
+      </w:r>
       <w:r>
         <w:rPr>
           <w:noProof/>
@@ -5838,13 +6701,13 @@
         <mc:AlternateContent>
           <mc:Choice Requires="wps">
             <w:drawing>
-              <wp:anchor distT="0" distB="0" distL="114300" distR="114300" simplePos="0" relativeHeight="251671552" behindDoc="0" locked="0" layoutInCell="1" allowOverlap="1" wp14:anchorId="0B02331F" wp14:editId="23C04AFF">
+              <wp:anchor distT="0" distB="0" distL="114300" distR="114300" simplePos="0" relativeHeight="251658239" behindDoc="0" locked="0" layoutInCell="1" allowOverlap="1" wp14:anchorId="0B02331F" wp14:editId="570F44B5">
                 <wp:simplePos x="0" y="0"/>
                 <wp:positionH relativeFrom="margin">
-                  <wp:posOffset>5715</wp:posOffset>
+                  <wp:align>left</wp:align>
                 </wp:positionH>
                 <wp:positionV relativeFrom="paragraph">
-                  <wp:posOffset>699770</wp:posOffset>
+                  <wp:posOffset>690245</wp:posOffset>
                 </wp:positionV>
                 <wp:extent cx="5705475" cy="2952750"/>
                 <wp:effectExtent l="19050" t="19050" r="28575" b="19050"/>
@@ -5908,7 +6771,7 @@
           </mc:Choice>
           <mc:Fallback>
             <w:pict>
-              <v:rect w14:anchorId="0813E36C" id="Rectángulo 11" o:spid="_x0000_s1026" style="position:absolute;margin-left:.45pt;margin-top:55.1pt;width:449.25pt;height:232.5pt;z-index:251671552;visibility:visible;mso-wrap-style:square;mso-width-percent:0;mso-height-percent:0;mso-wrap-distance-left:9pt;mso-wrap-distance-top:0;mso-wrap-distance-right:9pt;mso-wrap-distance-bottom:0;mso-position-horizontal:absolute;mso-position-horizontal-relative:margin;mso-position-vertical:absolute;mso-position-vertical-relative:text;mso-width-percent:0;mso-height-percent:0;mso-width-relative:margin;mso-height-relative:margin;v-text-anchor:middle" o:gfxdata="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" fillcolor="white [3212]" strokecolor="black [3213]" strokeweight="3pt">
+              <v:rect w14:anchorId="11373B02" id="Rectángulo 11" o:spid="_x0000_s1026" style="position:absolute;margin-left:0;margin-top:54.35pt;width:449.25pt;height:232.5pt;z-index:251658239;visibility:visible;mso-wrap-style:square;mso-width-percent:0;mso-height-percent:0;mso-wrap-distance-left:9pt;mso-wrap-distance-top:0;mso-wrap-distance-right:9pt;mso-wrap-distance-bottom:0;mso-position-horizontal:left;mso-position-horizontal-relative:margin;mso-position-vertical:absolute;mso-position-vertical-relative:text;mso-width-percent:0;mso-height-percent:0;mso-width-relative:margin;mso-height-relative:margin;v-text-anchor:middle" o:gfxdata="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" fillcolor="white [3212]" strokecolor="black [3213]" strokeweight="3pt">
                 <w10:wrap anchorx="margin"/>
               </v:rect>
             </w:pict>
@@ -5920,88 +6783,69 @@
           <w:sz w:val="24"/>
           <w:szCs w:val="24"/>
         </w:rPr>
-        <w:t>Cuando elijamos el capitulo que queremos jugar se nos redirigirá a eta pantalla en la que dispondremos de una interfaz sencilla en la que se nos mostrará el tiempo que resta de nivel y un escenario adaptado al capitulo.</w:t>
-      </w:r>
-    </w:p>
-    <w:p>
-      <w:pPr>
-        <w:rPr>
-          <w:sz w:val="24"/>
-          <w:szCs w:val="24"/>
-        </w:rPr>
-      </w:pPr>
-      <w:r>
-        <w:rPr>
-          <w:sz w:val="24"/>
-          <w:szCs w:val="24"/>
-        </w:rPr>
-        <w:drawing>
-          <wp:anchor distT="0" distB="0" distL="114300" distR="114300" simplePos="0" relativeHeight="251672576" behindDoc="0" locked="0" layoutInCell="1" allowOverlap="1" wp14:anchorId="1112B3FE" wp14:editId="461061B6">
-            <wp:simplePos x="0" y="0"/>
-            <wp:positionH relativeFrom="column">
-              <wp:posOffset>128905</wp:posOffset>
-            </wp:positionH>
-            <wp:positionV relativeFrom="paragraph">
-              <wp:posOffset>214630</wp:posOffset>
-            </wp:positionV>
-            <wp:extent cx="5496560" cy="2701925"/>
-            <wp:effectExtent l="0" t="0" r="8890" b="3175"/>
-            <wp:wrapSquare wrapText="bothSides"/>
-            <wp:docPr id="10" name="Imagen 10"/>
-            <wp:cNvGraphicFramePr>
-              <a:graphicFrameLocks xmlns:a="http://schemas.openxmlformats.org/drawingml/2006/main" noChangeAspect="1"/>
-            </wp:cNvGraphicFramePr>
-            <a:graphic xmlns:a="http://schemas.openxmlformats.org/drawingml/2006/main">
-              <a:graphicData uri="http://schemas.openxmlformats.org/drawingml/2006/picture">
-                <pic:pic xmlns:pic="http://schemas.openxmlformats.org/drawingml/2006/picture">
-                  <pic:nvPicPr>
-                    <pic:cNvPr id="1" name=""/>
-                    <pic:cNvPicPr/>
-                  </pic:nvPicPr>
-                  <pic:blipFill>
-                    <a:blip r:embed="rId21" cstate="print">
-                      <a:extLst>
-                        <a:ext uri="{28A0092B-C50C-407E-A947-70E740481C1C}">
-                          <a14:useLocalDpi xmlns:a14="http://schemas.microsoft.com/office/drawing/2010/main" val="0"/>
-                        </a:ext>
-                      </a:extLst>
-                    </a:blip>
-                    <a:stretch>
-                      <a:fillRect/>
-                    </a:stretch>
-                  </pic:blipFill>
-                  <pic:spPr>
-                    <a:xfrm>
-                      <a:off x="0" y="0"/>
-                      <a:ext cx="5496560" cy="2701925"/>
-                    </a:xfrm>
-                    <a:prstGeom prst="rect">
-                      <a:avLst/>
-                    </a:prstGeom>
-                  </pic:spPr>
-                </pic:pic>
-              </a:graphicData>
-            </a:graphic>
-            <wp14:sizeRelH relativeFrom="margin">
-              <wp14:pctWidth>0</wp14:pctWidth>
-            </wp14:sizeRelH>
-            <wp14:sizeRelV relativeFrom="margin">
-              <wp14:pctHeight>0</wp14:pctHeight>
-            </wp14:sizeRelV>
-          </wp:anchor>
-        </w:drawing>
-      </w:r>
+        <w:t>Cuando elijamos el cap</w:t>
+      </w:r>
+      <w:r>
+        <w:rPr>
+          <w:sz w:val="24"/>
+          <w:szCs w:val="24"/>
+        </w:rPr>
+        <w:t>í</w:t>
+      </w:r>
+      <w:r>
+        <w:rPr>
+          <w:sz w:val="24"/>
+          <w:szCs w:val="24"/>
+        </w:rPr>
+        <w:t>tulo que queremos jugar se nos redirigirá a e</w:t>
+      </w:r>
+      <w:r>
+        <w:rPr>
+          <w:sz w:val="24"/>
+          <w:szCs w:val="24"/>
+        </w:rPr>
+        <w:t>s</w:t>
+      </w:r>
+      <w:r>
+        <w:rPr>
+          <w:sz w:val="24"/>
+          <w:szCs w:val="24"/>
+        </w:rPr>
+        <w:t>ta pantalla en la que dispondremos de una interfaz sencilla en la que se nos mostrará el tiempo que resta de nivel y un escenario adaptado al cap</w:t>
+      </w:r>
+      <w:r>
+        <w:rPr>
+          <w:sz w:val="24"/>
+          <w:szCs w:val="24"/>
+        </w:rPr>
+        <w:t>í</w:t>
+      </w:r>
+      <w:r>
+        <w:rPr>
+          <w:sz w:val="24"/>
+          <w:szCs w:val="24"/>
+        </w:rPr>
+        <w:t>tulo.</w:t>
+      </w:r>
+    </w:p>
+    <w:p>
+      <w:pPr>
+        <w:rPr>
+          <w:sz w:val="24"/>
+          <w:szCs w:val="24"/>
+        </w:rPr>
+      </w:pPr>
     </w:p>
     <w:p/>
     <w:p>
       <w:pPr>
         <w:pStyle w:val="Ttulo2"/>
       </w:pPr>
-      <w:bookmarkStart w:id="19" w:name="_Toc61359888"/>
+      <w:bookmarkStart w:id="20" w:name="_Toc61458234"/>
       <w:r>
         <w:t>Fin de nivel</w:t>
       </w:r>
-      <w:bookmarkEnd w:id="19"/>
+      <w:bookmarkEnd w:id="20"/>
       <w:r>
         <w:t xml:space="preserve"> </w:t>
       </w:r>
@@ -6030,7 +6874,6 @@
           <w:szCs w:val="32"/>
         </w:rPr>
       </w:pPr>
-      <w:bookmarkStart w:id="20" w:name="_Toc61359889"/>
       <w:r>
         <w:br w:type="page"/>
       </w:r>
@@ -6039,11 +6882,12 @@
       <w:pPr>
         <w:pStyle w:val="Ttulo1"/>
       </w:pPr>
+      <w:bookmarkStart w:id="21" w:name="_Toc61458235"/>
       <w:r>
         <w:lastRenderedPageBreak/>
         <w:t>Arte</w:t>
       </w:r>
-      <w:bookmarkEnd w:id="20"/>
+      <w:bookmarkEnd w:id="21"/>
       <w:r>
         <w:t xml:space="preserve"> </w:t>
       </w:r>
@@ -6060,22 +6904,39 @@
           <w:sz w:val="24"/>
           <w:szCs w:val="24"/>
         </w:rPr>
-        <w:t>Project Hell es un juego 3D por lo que todo el arte in game será de este estilo. Sin embargo, se usara arte 2D para el diseño de interfaces.</w:t>
-      </w:r>
-    </w:p>
-    <w:p>
-      <w:pPr>
-        <w:rPr>
-          <w:sz w:val="24"/>
-          <w:szCs w:val="24"/>
-        </w:rPr>
-      </w:pPr>
-      <w:r>
-        <w:rPr>
-          <w:sz w:val="24"/>
-          <w:szCs w:val="24"/>
-        </w:rPr>
-        <w:t>Se utilizaran shaders para la mejora visual.</w:t>
+        <w:t xml:space="preserve">Project </w:t>
+      </w:r>
+      <w:proofErr w:type="spellStart"/>
+      <w:r>
+        <w:rPr>
+          <w:sz w:val="24"/>
+          <w:szCs w:val="24"/>
+        </w:rPr>
+        <w:t>Hell</w:t>
+      </w:r>
+      <w:proofErr w:type="spellEnd"/>
+      <w:r>
+        <w:rPr>
+          <w:sz w:val="24"/>
+          <w:szCs w:val="24"/>
+        </w:rPr>
+        <w:t xml:space="preserve"> es un juego 3D por lo que todo el arte in </w:t>
+      </w:r>
+      <w:proofErr w:type="spellStart"/>
+      <w:r>
+        <w:rPr>
+          <w:sz w:val="24"/>
+          <w:szCs w:val="24"/>
+        </w:rPr>
+        <w:t>game</w:t>
+      </w:r>
+      <w:proofErr w:type="spellEnd"/>
+      <w:r>
+        <w:rPr>
+          <w:sz w:val="24"/>
+          <w:szCs w:val="24"/>
+        </w:rPr>
+        <w:t xml:space="preserve"> será de este estilo. Sin embargo, se usara arte 2D para el diseño de interfaces.</w:t>
       </w:r>
     </w:p>
     <w:p/>
@@ -6087,11 +6948,11 @@
           <w:numId w:val="13"/>
         </w:numPr>
       </w:pPr>
-      <w:bookmarkStart w:id="21" w:name="_Toc61359890"/>
+      <w:bookmarkStart w:id="22" w:name="_Toc61458236"/>
       <w:r>
         <w:t>Arte 2D</w:t>
       </w:r>
-      <w:bookmarkEnd w:id="21"/>
+      <w:bookmarkEnd w:id="22"/>
       <w:r>
         <w:t xml:space="preserve"> </w:t>
       </w:r>
@@ -6380,7 +7241,26 @@
     <w:p/>
     <w:p>
       <w:r>
-        <w:t>Por ultimo para la lava del fondo, se desarrollaría un sprite de lava tileable para simular el fondo.</w:t>
+        <w:t xml:space="preserve">Por ultimo para la lava del fondo, se desarrollaría un </w:t>
+      </w:r>
+      <w:proofErr w:type="spellStart"/>
+      <w:r>
+        <w:t>sprite</w:t>
+      </w:r>
+      <w:proofErr w:type="spellEnd"/>
+      <w:r>
+        <w:t xml:space="preserve"> </w:t>
+      </w:r>
+      <w:proofErr w:type="spellStart"/>
+      <w:r>
+        <w:t>tileable</w:t>
+      </w:r>
+      <w:proofErr w:type="spellEnd"/>
+      <w:r>
+        <w:t xml:space="preserve"> para simular </w:t>
+      </w:r>
+      <w:r>
+        <w:t>el movimiento de la misma.</w:t>
       </w:r>
     </w:p>
     <w:p/>
@@ -6388,14 +7268,14 @@
       <w:pPr>
         <w:pStyle w:val="Ttulo2"/>
       </w:pPr>
-      <w:bookmarkStart w:id="22" w:name="_Toc61359891"/>
+      <w:bookmarkStart w:id="23" w:name="_Toc61458237"/>
       <w:r>
         <w:t xml:space="preserve">Arte </w:t>
       </w:r>
       <w:r>
         <w:t>3D</w:t>
       </w:r>
-      <w:bookmarkEnd w:id="22"/>
+      <w:bookmarkEnd w:id="23"/>
     </w:p>
     <w:p>
       <w:pPr>
@@ -6424,7 +7304,23 @@
           <w:sz w:val="24"/>
           <w:szCs w:val="24"/>
         </w:rPr>
-        <w:t xml:space="preserve">Todos los personajes han sido modelados, texturizados y hecho el rigging por el equipo de arte. </w:t>
+        <w:t xml:space="preserve">Todos los personajes han sido modelados, texturizados y hecho el </w:t>
+      </w:r>
+      <w:proofErr w:type="spellStart"/>
+      <w:r>
+        <w:rPr>
+          <w:sz w:val="24"/>
+          <w:szCs w:val="24"/>
+        </w:rPr>
+        <w:t>rigging</w:t>
+      </w:r>
+      <w:proofErr w:type="spellEnd"/>
+      <w:r>
+        <w:rPr>
+          <w:sz w:val="24"/>
+          <w:szCs w:val="24"/>
+        </w:rPr>
+        <w:t xml:space="preserve"> por el equipo de arte. </w:t>
       </w:r>
       <w:r>
         <w:rPr>
@@ -6447,6 +7343,13 @@
           <w:szCs w:val="24"/>
         </w:rPr>
         <w:t>Referido a las texturas de los personajes, se han utilizado bitmaps de 64 bits que consisten en colores planos o degradados.</w:t>
+      </w:r>
+      <w:r>
+        <w:rPr>
+          <w:sz w:val="24"/>
+          <w:szCs w:val="24"/>
+        </w:rPr>
+        <w:t xml:space="preserve"> Su reducido tamaño ayudara a que el recurso no sea pesado.</w:t>
       </w:r>
     </w:p>
     <w:p>
@@ -6569,25 +7472,39 @@
       <w:pPr>
         <w:pStyle w:val="Ttulo2"/>
       </w:pPr>
-      <w:bookmarkStart w:id="23" w:name="_Toc61359892"/>
+      <w:bookmarkStart w:id="24" w:name="_Toc61458238"/>
       <w:r>
         <w:t>Audio</w:t>
       </w:r>
-      <w:bookmarkEnd w:id="23"/>
-    </w:p>
-    <w:p>
-      <w:pPr>
-        <w:rPr>
-          <w:sz w:val="24"/>
-          <w:szCs w:val="24"/>
-        </w:rPr>
-      </w:pPr>
-      <w:r>
-        <w:rPr>
-          <w:sz w:val="24"/>
-          <w:szCs w:val="24"/>
-        </w:rPr>
-        <w:t>Para la introducción del audio en el juego, hemos tenido que recurrir a librerías de sonido sin copyright.</w:t>
+      <w:bookmarkEnd w:id="24"/>
+    </w:p>
+    <w:p>
+      <w:pPr>
+        <w:rPr>
+          <w:sz w:val="24"/>
+          <w:szCs w:val="24"/>
+        </w:rPr>
+      </w:pPr>
+      <w:r>
+        <w:rPr>
+          <w:sz w:val="24"/>
+          <w:szCs w:val="24"/>
+        </w:rPr>
+        <w:t>Para la introducción del audio en el juego, hemos recurri</w:t>
+      </w:r>
+      <w:r>
+        <w:rPr>
+          <w:sz w:val="24"/>
+          <w:szCs w:val="24"/>
+        </w:rPr>
+        <w:t>do</w:t>
+      </w:r>
+      <w:r>
+        <w:rPr>
+          <w:sz w:val="24"/>
+          <w:szCs w:val="24"/>
+        </w:rPr>
+        <w:t xml:space="preserve"> a librerías de sonido sin copyright.</w:t>
       </w:r>
     </w:p>
     <w:p>
@@ -6614,26 +7531,42 @@
       <w:pPr>
         <w:pStyle w:val="Ttulo1"/>
       </w:pPr>
-      <w:bookmarkStart w:id="24" w:name="_Toc61359893"/>
+      <w:bookmarkStart w:id="25" w:name="_Toc61458239"/>
       <w:r>
         <w:lastRenderedPageBreak/>
         <w:t>Monetización</w:t>
       </w:r>
-      <w:bookmarkEnd w:id="24"/>
-    </w:p>
-    <w:p>
-      <w:pPr>
-        <w:rPr>
-          <w:sz w:val="24"/>
-          <w:szCs w:val="24"/>
-        </w:rPr>
-      </w:pPr>
-      <w:r>
-        <w:rPr>
-          <w:sz w:val="24"/>
-          <w:szCs w:val="24"/>
-        </w:rPr>
-        <w:t xml:space="preserve">Project Hell sigue un modelo de negocio </w:t>
+      <w:bookmarkEnd w:id="25"/>
+    </w:p>
+    <w:p>
+      <w:pPr>
+        <w:rPr>
+          <w:sz w:val="24"/>
+          <w:szCs w:val="24"/>
+        </w:rPr>
+      </w:pPr>
+      <w:r>
+        <w:rPr>
+          <w:sz w:val="24"/>
+          <w:szCs w:val="24"/>
+        </w:rPr>
+        <w:t xml:space="preserve">Project </w:t>
+      </w:r>
+      <w:proofErr w:type="spellStart"/>
+      <w:r>
+        <w:rPr>
+          <w:sz w:val="24"/>
+          <w:szCs w:val="24"/>
+        </w:rPr>
+        <w:t>Hell</w:t>
+      </w:r>
+      <w:proofErr w:type="spellEnd"/>
+      <w:r>
+        <w:rPr>
+          <w:sz w:val="24"/>
+          <w:szCs w:val="24"/>
+        </w:rPr>
+        <w:t xml:space="preserve"> sigue un modelo de negocio </w:t>
       </w:r>
       <w:r>
         <w:rPr>
@@ -6642,14 +7575,70 @@
           <w:sz w:val="24"/>
           <w:szCs w:val="24"/>
         </w:rPr>
-        <w:t>free-to-play con la inclusión de contenido descargable</w:t>
-      </w:r>
-      <w:r>
-        <w:rPr>
-          <w:sz w:val="24"/>
-          <w:szCs w:val="24"/>
-        </w:rPr>
-        <w:t xml:space="preserve">. En Project Hell existen dos monedas virtuales: </w:t>
+        <w:t>free-</w:t>
+      </w:r>
+      <w:proofErr w:type="spellStart"/>
+      <w:r>
+        <w:rPr>
+          <w:b/>
+          <w:bCs/>
+          <w:sz w:val="24"/>
+          <w:szCs w:val="24"/>
+        </w:rPr>
+        <w:t>to</w:t>
+      </w:r>
+      <w:proofErr w:type="spellEnd"/>
+      <w:r>
+        <w:rPr>
+          <w:b/>
+          <w:bCs/>
+          <w:sz w:val="24"/>
+          <w:szCs w:val="24"/>
+        </w:rPr>
+        <w:t>-</w:t>
+      </w:r>
+      <w:proofErr w:type="spellStart"/>
+      <w:r>
+        <w:rPr>
+          <w:b/>
+          <w:bCs/>
+          <w:sz w:val="24"/>
+          <w:szCs w:val="24"/>
+        </w:rPr>
+        <w:t>play</w:t>
+      </w:r>
+      <w:proofErr w:type="spellEnd"/>
+      <w:r>
+        <w:rPr>
+          <w:b/>
+          <w:bCs/>
+          <w:sz w:val="24"/>
+          <w:szCs w:val="24"/>
+        </w:rPr>
+        <w:t xml:space="preserve"> con la inclusión de contenido descargable</w:t>
+      </w:r>
+      <w:r>
+        <w:rPr>
+          <w:sz w:val="24"/>
+          <w:szCs w:val="24"/>
+        </w:rPr>
+        <w:t xml:space="preserve">. En Project </w:t>
+      </w:r>
+      <w:proofErr w:type="spellStart"/>
+      <w:r>
+        <w:rPr>
+          <w:sz w:val="24"/>
+          <w:szCs w:val="24"/>
+        </w:rPr>
+        <w:t>Hell</w:t>
+      </w:r>
+      <w:proofErr w:type="spellEnd"/>
+      <w:r>
+        <w:rPr>
+          <w:sz w:val="24"/>
+          <w:szCs w:val="24"/>
+        </w:rPr>
+        <w:t xml:space="preserve"> existen dos monedas virtuales: </w:t>
       </w:r>
     </w:p>
     <w:p>
@@ -6669,7 +7658,47 @@
           <w:sz w:val="24"/>
           <w:szCs w:val="24"/>
         </w:rPr>
-        <w:t xml:space="preserve">Monedas (Soft currency): </w:t>
+        <w:t>Monedas (</w:t>
+      </w:r>
+      <w:proofErr w:type="spellStart"/>
+      <w:r>
+        <w:rPr>
+          <w:b/>
+          <w:bCs/>
+          <w:sz w:val="24"/>
+          <w:szCs w:val="24"/>
+        </w:rPr>
+        <w:t>Soft</w:t>
+      </w:r>
+      <w:proofErr w:type="spellEnd"/>
+      <w:r>
+        <w:rPr>
+          <w:b/>
+          <w:bCs/>
+          <w:sz w:val="24"/>
+          <w:szCs w:val="24"/>
+        </w:rPr>
+        <w:t xml:space="preserve"> </w:t>
+      </w:r>
+      <w:proofErr w:type="spellStart"/>
+      <w:r>
+        <w:rPr>
+          <w:b/>
+          <w:bCs/>
+          <w:sz w:val="24"/>
+          <w:szCs w:val="24"/>
+        </w:rPr>
+        <w:t>currency</w:t>
+      </w:r>
+      <w:proofErr w:type="spellEnd"/>
+      <w:r>
+        <w:rPr>
+          <w:b/>
+          <w:bCs/>
+          <w:sz w:val="24"/>
+          <w:szCs w:val="24"/>
+        </w:rPr>
+        <w:t xml:space="preserve">): </w:t>
       </w:r>
     </w:p>
     <w:p>
@@ -6729,7 +7758,47 @@
           <w:sz w:val="24"/>
           <w:szCs w:val="24"/>
         </w:rPr>
-        <w:t xml:space="preserve">Gemas (Hard currency): </w:t>
+        <w:t>Gemas (</w:t>
+      </w:r>
+      <w:proofErr w:type="spellStart"/>
+      <w:r>
+        <w:rPr>
+          <w:b/>
+          <w:bCs/>
+          <w:sz w:val="24"/>
+          <w:szCs w:val="24"/>
+        </w:rPr>
+        <w:t>Hard</w:t>
+      </w:r>
+      <w:proofErr w:type="spellEnd"/>
+      <w:r>
+        <w:rPr>
+          <w:b/>
+          <w:bCs/>
+          <w:sz w:val="24"/>
+          <w:szCs w:val="24"/>
+        </w:rPr>
+        <w:t xml:space="preserve"> </w:t>
+      </w:r>
+      <w:proofErr w:type="spellStart"/>
+      <w:r>
+        <w:rPr>
+          <w:b/>
+          <w:bCs/>
+          <w:sz w:val="24"/>
+          <w:szCs w:val="24"/>
+        </w:rPr>
+        <w:t>currency</w:t>
+      </w:r>
+      <w:proofErr w:type="spellEnd"/>
+      <w:r>
+        <w:rPr>
+          <w:b/>
+          <w:bCs/>
+          <w:sz w:val="24"/>
+          <w:szCs w:val="24"/>
+        </w:rPr>
+        <w:t xml:space="preserve">): </w:t>
       </w:r>
     </w:p>
     <w:p>
@@ -6786,6 +7855,7 @@
         </w:rPr>
         <w:t xml:space="preserve">En cuanto a las skins, se podrá customizar tanto al personaje principal como a los turistas y al escenario. Estas skins también se pueden comprar en </w:t>
       </w:r>
+      <w:proofErr w:type="spellStart"/>
       <w:r>
         <w:rPr>
           <w:b/>
@@ -6793,7 +7863,17 @@
           <w:sz w:val="24"/>
           <w:szCs w:val="24"/>
         </w:rPr>
-        <w:t>bundles temáticos</w:t>
+        <w:t>bundles</w:t>
+      </w:r>
+      <w:proofErr w:type="spellEnd"/>
+      <w:r>
+        <w:rPr>
+          <w:b/>
+          <w:bCs/>
+          <w:sz w:val="24"/>
+          <w:szCs w:val="24"/>
+        </w:rPr>
+        <w:t xml:space="preserve"> temáticos</w:t>
       </w:r>
       <w:r>
         <w:rPr>
@@ -6837,8 +7917,19 @@
           <w:sz w:val="24"/>
           <w:szCs w:val="24"/>
         </w:rPr>
-        <w:t>Project Hell</w:t>
-      </w:r>
+        <w:t xml:space="preserve">Project </w:t>
+      </w:r>
+      <w:proofErr w:type="spellStart"/>
+      <w:r>
+        <w:rPr>
+          <w:b/>
+          <w:bCs/>
+          <w:sz w:val="24"/>
+          <w:szCs w:val="24"/>
+        </w:rPr>
+        <w:t>Hell</w:t>
+      </w:r>
+      <w:proofErr w:type="spellEnd"/>
       <w:r>
         <w:rPr>
           <w:sz w:val="24"/>

</xml_diff>

<commit_message>
Logo metido en portada GDD
</commit_message>
<xml_diff>
--- a/Disenyo/ProjectHellGDD.docx
+++ b/Disenyo/ProjectHellGDD.docx
@@ -13,13 +13,13 @@
         <mc:AlternateContent>
           <mc:Choice Requires="wps">
             <w:drawing>
-              <wp:anchor distT="0" distB="0" distL="114300" distR="114300" simplePos="0" relativeHeight="251679744" behindDoc="0" locked="0" layoutInCell="1" allowOverlap="1" wp14:anchorId="7F196FA4" wp14:editId="0F2401C0">
+              <wp:anchor distT="0" distB="0" distL="114300" distR="114300" simplePos="0" relativeHeight="251679744" behindDoc="0" locked="0" layoutInCell="1" allowOverlap="1" wp14:anchorId="7F196FA4" wp14:editId="29997498">
                 <wp:simplePos x="0" y="0"/>
                 <wp:positionH relativeFrom="page">
-                  <wp:align>left</wp:align>
+                  <wp:align>right</wp:align>
                 </wp:positionH>
                 <wp:positionV relativeFrom="paragraph">
-                  <wp:posOffset>-899795</wp:posOffset>
+                  <wp:posOffset>-892442</wp:posOffset>
                 </wp:positionV>
                 <wp:extent cx="7543800" cy="10896600"/>
                 <wp:effectExtent l="0" t="0" r="19050" b="19050"/>
@@ -75,7 +75,7 @@
           </mc:Choice>
           <mc:Fallback>
             <w:pict>
-              <v:rect w14:anchorId="7B9AE06C" id="Rectángulo 25" o:spid="_x0000_s1026" style="position:absolute;margin-left:0;margin-top:-70.85pt;width:594pt;height:858pt;z-index:251679744;visibility:visible;mso-wrap-style:square;mso-height-percent:0;mso-wrap-distance-left:9pt;mso-wrap-distance-top:0;mso-wrap-distance-right:9pt;mso-wrap-distance-bottom:0;mso-position-horizontal:left;mso-position-horizontal-relative:page;mso-position-vertical:absolute;mso-position-vertical-relative:text;mso-height-percent:0;mso-height-relative:margin;v-text-anchor:middle" o:gfxdata="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" fillcolor="#843c34" strokecolor="#1f3763 [1604]" strokeweight="1pt">
+              <v:rect w14:anchorId="3F425193" id="Rectángulo 25" o:spid="_x0000_s1026" style="position:absolute;margin-left:542.8pt;margin-top:-70.25pt;width:594pt;height:858pt;z-index:251679744;visibility:visible;mso-wrap-style:square;mso-height-percent:0;mso-wrap-distance-left:9pt;mso-wrap-distance-top:0;mso-wrap-distance-right:9pt;mso-wrap-distance-bottom:0;mso-position-horizontal:right;mso-position-horizontal-relative:page;mso-position-vertical:absolute;mso-position-vertical-relative:text;mso-height-percent:0;mso-height-relative:margin;v-text-anchor:middle" o:gfxdata="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" fillcolor="#843c34" strokecolor="#1f3763 [1604]" strokeweight="1pt">
                 <w10:wrap anchorx="page"/>
               </v:rect>
             </w:pict>
@@ -92,11 +92,145 @@
       <w:pPr>
         <w:ind w:left="360" w:hanging="360"/>
       </w:pPr>
+      <w:r>
+        <w:rPr>
+          <w:noProof/>
+        </w:rPr>
+        <w:drawing>
+          <wp:anchor distT="0" distB="0" distL="114300" distR="114300" simplePos="0" relativeHeight="251683840" behindDoc="0" locked="0" layoutInCell="1" allowOverlap="1" wp14:anchorId="2519B064" wp14:editId="3FD0EB2B">
+            <wp:simplePos x="0" y="0"/>
+            <wp:positionH relativeFrom="margin">
+              <wp:align>right</wp:align>
+            </wp:positionH>
+            <wp:positionV relativeFrom="paragraph">
+              <wp:posOffset>260985</wp:posOffset>
+            </wp:positionV>
+            <wp:extent cx="5389880" cy="7195185"/>
+            <wp:effectExtent l="0" t="0" r="0" b="5715"/>
+            <wp:wrapNone/>
+            <wp:docPr id="27" name="Imagen 27"/>
+            <wp:cNvGraphicFramePr>
+              <a:graphicFrameLocks xmlns:a="http://schemas.openxmlformats.org/drawingml/2006/main" noChangeAspect="1"/>
+            </wp:cNvGraphicFramePr>
+            <a:graphic xmlns:a="http://schemas.openxmlformats.org/drawingml/2006/main">
+              <a:graphicData uri="http://schemas.openxmlformats.org/drawingml/2006/picture">
+                <pic:pic xmlns:pic="http://schemas.openxmlformats.org/drawingml/2006/picture">
+                  <pic:nvPicPr>
+                    <pic:cNvPr id="0" name="Picture 3"/>
+                    <pic:cNvPicPr>
+                      <a:picLocks noChangeAspect="1" noChangeArrowheads="1"/>
+                    </pic:cNvPicPr>
+                  </pic:nvPicPr>
+                  <pic:blipFill>
+                    <a:blip r:embed="rId8" cstate="print">
+                      <a:extLst>
+                        <a:ext uri="{28A0092B-C50C-407E-A947-70E740481C1C}">
+                          <a14:useLocalDpi xmlns:a14="http://schemas.microsoft.com/office/drawing/2010/main" val="0"/>
+                        </a:ext>
+                      </a:extLst>
+                    </a:blip>
+                    <a:srcRect/>
+                    <a:stretch>
+                      <a:fillRect/>
+                    </a:stretch>
+                  </pic:blipFill>
+                  <pic:spPr bwMode="auto">
+                    <a:xfrm>
+                      <a:off x="0" y="0"/>
+                      <a:ext cx="5389880" cy="7195185"/>
+                    </a:xfrm>
+                    <a:prstGeom prst="rect">
+                      <a:avLst/>
+                    </a:prstGeom>
+                    <a:noFill/>
+                    <a:ln>
+                      <a:noFill/>
+                    </a:ln>
+                  </pic:spPr>
+                </pic:pic>
+              </a:graphicData>
+            </a:graphic>
+            <wp14:sizeRelH relativeFrom="page">
+              <wp14:pctWidth>0</wp14:pctWidth>
+            </wp14:sizeRelH>
+            <wp14:sizeRelV relativeFrom="page">
+              <wp14:pctHeight>0</wp14:pctHeight>
+            </wp14:sizeRelV>
+          </wp:anchor>
+        </w:drawing>
+      </w:r>
     </w:p>
     <w:p>
       <w:pPr>
         <w:ind w:left="360" w:hanging="360"/>
       </w:pPr>
+      <w:r>
+        <w:rPr>
+          <w:noProof/>
+        </w:rPr>
+        <w:drawing>
+          <wp:anchor distT="0" distB="0" distL="114300" distR="114300" simplePos="0" relativeHeight="251682816" behindDoc="0" locked="0" layoutInCell="1" allowOverlap="1" wp14:anchorId="6B913EF4" wp14:editId="30D3C83D">
+            <wp:simplePos x="0" y="0"/>
+            <wp:positionH relativeFrom="margin">
+              <wp:align>right</wp:align>
+            </wp:positionH>
+            <wp:positionV relativeFrom="paragraph">
+              <wp:posOffset>24731</wp:posOffset>
+            </wp:positionV>
+            <wp:extent cx="5389880" cy="938530"/>
+            <wp:effectExtent l="0" t="0" r="1270" b="0"/>
+            <wp:wrapNone/>
+            <wp:docPr id="24" name="Imagen 24"/>
+            <wp:cNvGraphicFramePr>
+              <a:graphicFrameLocks xmlns:a="http://schemas.openxmlformats.org/drawingml/2006/main" noChangeAspect="1"/>
+            </wp:cNvGraphicFramePr>
+            <a:graphic xmlns:a="http://schemas.openxmlformats.org/drawingml/2006/main">
+              <a:graphicData uri="http://schemas.openxmlformats.org/drawingml/2006/picture">
+                <pic:pic xmlns:pic="http://schemas.openxmlformats.org/drawingml/2006/picture">
+                  <pic:nvPicPr>
+                    <pic:cNvPr id="0" name="Picture 2"/>
+                    <pic:cNvPicPr>
+                      <a:picLocks noChangeAspect="1" noChangeArrowheads="1"/>
+                    </pic:cNvPicPr>
+                  </pic:nvPicPr>
+                  <pic:blipFill>
+                    <a:blip r:embed="rId9">
+                      <a:extLst>
+                        <a:ext uri="{28A0092B-C50C-407E-A947-70E740481C1C}">
+                          <a14:useLocalDpi xmlns:a14="http://schemas.microsoft.com/office/drawing/2010/main" val="0"/>
+                        </a:ext>
+                      </a:extLst>
+                    </a:blip>
+                    <a:srcRect/>
+                    <a:stretch>
+                      <a:fillRect/>
+                    </a:stretch>
+                  </pic:blipFill>
+                  <pic:spPr bwMode="auto">
+                    <a:xfrm>
+                      <a:off x="0" y="0"/>
+                      <a:ext cx="5389880" cy="938530"/>
+                    </a:xfrm>
+                    <a:prstGeom prst="rect">
+                      <a:avLst/>
+                    </a:prstGeom>
+                    <a:noFill/>
+                    <a:ln>
+                      <a:noFill/>
+                    </a:ln>
+                  </pic:spPr>
+                </pic:pic>
+              </a:graphicData>
+            </a:graphic>
+            <wp14:sizeRelH relativeFrom="page">
+              <wp14:pctWidth>0</wp14:pctWidth>
+            </wp14:sizeRelH>
+            <wp14:sizeRelV relativeFrom="page">
+              <wp14:pctHeight>0</wp14:pctHeight>
+            </wp14:sizeRelV>
+          </wp:anchor>
+        </w:drawing>
+      </w:r>
     </w:p>
     <w:p>
       <w:pPr>
@@ -258,7 +392,7 @@
                     <pic:cNvPicPr/>
                   </pic:nvPicPr>
                   <pic:blipFill>
-                    <a:blip r:embed="rId8"/>
+                    <a:blip r:embed="rId10"/>
                     <a:stretch>
                       <a:fillRect/>
                     </a:stretch>
@@ -2703,7 +2837,7 @@
               <w:bCs/>
             </w:rPr>
             <w:sectPr>
-              <w:footerReference w:type="default" r:id="rId9"/>
+              <w:footerReference w:type="default" r:id="rId11"/>
               <w:pgSz w:w="11906" w:h="16838"/>
               <w:pgMar w:top="1417" w:right="1701" w:bottom="1417" w:left="1701" w:header="708" w:footer="708" w:gutter="0"/>
               <w:pgNumType w:start="1"/>
@@ -2948,21 +3082,7 @@
           <w:sz w:val="24"/>
           <w:szCs w:val="24"/>
         </w:rPr>
-        <w:t xml:space="preserve"> 2021/01/13 Lucía Ortuño </w:t>
-      </w:r>
-      <w:r>
-        <w:rPr>
-          <w:sz w:val="24"/>
-          <w:szCs w:val="24"/>
-        </w:rPr>
-        <w:t xml:space="preserve"> –</w:t>
-      </w:r>
-      <w:r>
-        <w:rPr>
-          <w:sz w:val="24"/>
-          <w:szCs w:val="24"/>
-        </w:rPr>
-        <w:t xml:space="preserve"> Se ha redactado el apartado de arte y añadido imágenes para la completitud del documento. Cambios mínimos en los apartados anteriormente redactados.</w:t>
+        <w:t xml:space="preserve"> 2021/01/13 Lucía Ortuño  – Se ha redactado el apartado de arte y añadido imágenes para la completitud del documento. Cambios mínimos en los apartados anteriormente redactados.</w:t>
       </w:r>
     </w:p>
     <w:p/>
@@ -2997,8 +3117,8 @@
           <w:szCs w:val="32"/>
         </w:rPr>
         <w:sectPr>
-          <w:headerReference w:type="default" r:id="rId10"/>
-          <w:footerReference w:type="default" r:id="rId11"/>
+          <w:headerReference w:type="default" r:id="rId12"/>
+          <w:footerReference w:type="default" r:id="rId13"/>
           <w:pgSz w:w="11906" w:h="16838"/>
           <w:pgMar w:top="1417" w:right="1701" w:bottom="1417" w:left="1701" w:header="708" w:footer="708" w:gutter="0"/>
           <w:pgNumType w:start="1"/>
@@ -3535,7 +3655,7 @@
         </w:rPr>
         <w:t xml:space="preserve">. Según un estudio de </w:t>
       </w:r>
-      <w:hyperlink r:id="rId12" w:history="1">
+      <w:hyperlink r:id="rId14" w:history="1">
         <w:proofErr w:type="spellStart"/>
         <w:r>
           <w:rPr>
@@ -4870,7 +4990,7 @@
                     </pic:cNvPicPr>
                   </pic:nvPicPr>
                   <pic:blipFill>
-                    <a:blip r:embed="rId13" cstate="print">
+                    <a:blip r:embed="rId15" cstate="print">
                       <a:extLst>
                         <a:ext uri="{28A0092B-C50C-407E-A947-70E740481C1C}">
                           <a14:useLocalDpi xmlns:a14="http://schemas.microsoft.com/office/drawing/2010/main" val="0"/>
@@ -5035,6 +5155,9 @@
         </w:rPr>
       </w:pPr>
       <w:r>
+        <w:rPr>
+          <w:noProof/>
+        </w:rPr>
         <w:drawing>
           <wp:anchor distT="0" distB="0" distL="114300" distR="114300" simplePos="0" relativeHeight="251676672" behindDoc="0" locked="0" layoutInCell="1" allowOverlap="1" wp14:anchorId="3A2C59C6" wp14:editId="7C973F1A">
             <wp:simplePos x="0" y="0"/>
@@ -5059,7 +5182,7 @@
                     <pic:cNvPicPr/>
                   </pic:nvPicPr>
                   <pic:blipFill>
-                    <a:blip r:embed="rId14" cstate="print">
+                    <a:blip r:embed="rId16" cstate="print">
                       <a:extLst>
                         <a:ext uri="{28A0092B-C50C-407E-A947-70E740481C1C}">
                           <a14:useLocalDpi xmlns:a14="http://schemas.microsoft.com/office/drawing/2010/main" val="0"/>
@@ -5230,7 +5353,7 @@
                     </pic:cNvPicPr>
                   </pic:nvPicPr>
                   <pic:blipFill>
-                    <a:blip r:embed="rId15" cstate="print">
+                    <a:blip r:embed="rId17" cstate="print">
                       <a:extLst>
                         <a:ext uri="{28A0092B-C50C-407E-A947-70E740481C1C}">
                           <a14:useLocalDpi xmlns:a14="http://schemas.microsoft.com/office/drawing/2010/main" val="0"/>
@@ -5350,7 +5473,7 @@
                     </pic:cNvPicPr>
                   </pic:nvPicPr>
                   <pic:blipFill>
-                    <a:blip r:embed="rId16" cstate="print">
+                    <a:blip r:embed="rId18" cstate="print">
                       <a:extLst>
                         <a:ext uri="{28A0092B-C50C-407E-A947-70E740481C1C}">
                           <a14:useLocalDpi xmlns:a14="http://schemas.microsoft.com/office/drawing/2010/main" val="0"/>
@@ -6124,7 +6247,7 @@
                     </pic:cNvPicPr>
                   </pic:nvPicPr>
                   <pic:blipFill>
-                    <a:blip r:embed="rId17">
+                    <a:blip r:embed="rId19">
                       <a:extLst>
                         <a:ext uri="{28A0092B-C50C-407E-A947-70E740481C1C}">
                           <a14:useLocalDpi xmlns:a14="http://schemas.microsoft.com/office/drawing/2010/main" val="0"/>
@@ -6260,6 +6383,7 @@
       </w:pPr>
       <w:r>
         <w:rPr>
+          <w:noProof/>
           <w:sz w:val="24"/>
           <w:szCs w:val="24"/>
         </w:rPr>
@@ -6288,7 +6412,7 @@
                     <pic:cNvPicPr/>
                   </pic:nvPicPr>
                   <pic:blipFill>
-                    <a:blip r:embed="rId18">
+                    <a:blip r:embed="rId20">
                       <a:extLst>
                         <a:ext uri="{28A0092B-C50C-407E-A947-70E740481C1C}">
                           <a14:useLocalDpi xmlns:a14="http://schemas.microsoft.com/office/drawing/2010/main" val="0"/>
@@ -6487,6 +6611,7 @@
     <w:p>
       <w:r>
         <w:rPr>
+          <w:noProof/>
           <w:sz w:val="24"/>
           <w:szCs w:val="24"/>
         </w:rPr>
@@ -6514,7 +6639,7 @@
                     <pic:cNvPicPr/>
                   </pic:nvPicPr>
                   <pic:blipFill>
-                    <a:blip r:embed="rId19">
+                    <a:blip r:embed="rId21">
                       <a:extLst>
                         <a:ext uri="{28A0092B-C50C-407E-A947-70E740481C1C}">
                           <a14:useLocalDpi xmlns:a14="http://schemas.microsoft.com/office/drawing/2010/main" val="0"/>
@@ -6732,6 +6857,9 @@
         </mc:AlternateContent>
       </w:r>
       <w:r>
+        <w:rPr>
+          <w:noProof/>
+        </w:rPr>
         <w:drawing>
           <wp:anchor distT="0" distB="0" distL="114300" distR="114300" simplePos="0" relativeHeight="251663360" behindDoc="0" locked="0" layoutInCell="1" allowOverlap="1" wp14:anchorId="5E4FA253" wp14:editId="4D7EB128">
             <wp:simplePos x="0" y="0"/>
@@ -6756,7 +6884,7 @@
                     <pic:cNvPicPr/>
                   </pic:nvPicPr>
                   <pic:blipFill>
-                    <a:blip r:embed="rId20">
+                    <a:blip r:embed="rId22">
                       <a:extLst>
                         <a:ext uri="{28A0092B-C50C-407E-A947-70E740481C1C}">
                           <a14:useLocalDpi xmlns:a14="http://schemas.microsoft.com/office/drawing/2010/main" val="0"/>
@@ -6960,6 +7088,7 @@
       </w:r>
       <w:r>
         <w:rPr>
+          <w:noProof/>
           <w:sz w:val="24"/>
           <w:szCs w:val="24"/>
         </w:rPr>
@@ -6987,7 +7116,7 @@
                     <pic:cNvPicPr/>
                   </pic:nvPicPr>
                   <pic:blipFill>
-                    <a:blip r:embed="rId21" cstate="print">
+                    <a:blip r:embed="rId23" cstate="print">
                       <a:extLst>
                         <a:ext uri="{28A0092B-C50C-407E-A947-70E740481C1C}">
                           <a14:useLocalDpi xmlns:a14="http://schemas.microsoft.com/office/drawing/2010/main" val="0"/>
@@ -7044,6 +7173,7 @@
       </w:pPr>
       <w:r>
         <w:rPr>
+          <w:noProof/>
           <w:sz w:val="24"/>
           <w:szCs w:val="24"/>
         </w:rPr>
@@ -7071,7 +7201,7 @@
                     <pic:cNvPicPr/>
                   </pic:nvPicPr>
                   <pic:blipFill>
-                    <a:blip r:embed="rId22" cstate="print">
+                    <a:blip r:embed="rId24" cstate="print">
                       <a:extLst>
                         <a:ext uri="{28A0092B-C50C-407E-A947-70E740481C1C}">
                           <a14:useLocalDpi xmlns:a14="http://schemas.microsoft.com/office/drawing/2010/main" val="0"/>
@@ -7427,7 +7557,7 @@
                     </pic:cNvPicPr>
                   </pic:nvPicPr>
                   <pic:blipFill>
-                    <a:blip r:embed="rId23">
+                    <a:blip r:embed="rId25">
                       <a:extLst>
                         <a:ext uri="{28A0092B-C50C-407E-A947-70E740481C1C}">
                           <a14:useLocalDpi xmlns:a14="http://schemas.microsoft.com/office/drawing/2010/main" val="0"/>
@@ -7490,7 +7620,7 @@
                     </pic:cNvPicPr>
                   </pic:nvPicPr>
                   <pic:blipFill>
-                    <a:blip r:embed="rId24" cstate="print">
+                    <a:blip r:embed="rId26" cstate="print">
                       <a:extLst>
                         <a:ext uri="{28A0092B-C50C-407E-A947-70E740481C1C}">
                           <a14:useLocalDpi xmlns:a14="http://schemas.microsoft.com/office/drawing/2010/main" val="0"/>
@@ -7593,7 +7723,7 @@
                     </pic:cNvPicPr>
                   </pic:nvPicPr>
                   <pic:blipFill>
-                    <a:blip r:embed="rId25" cstate="print">
+                    <a:blip r:embed="rId27" cstate="print">
                       <a:extLst>
                         <a:ext uri="{28A0092B-C50C-407E-A947-70E740481C1C}">
                           <a14:useLocalDpi xmlns:a14="http://schemas.microsoft.com/office/drawing/2010/main" val="0"/>
@@ -7801,6 +7931,7 @@
       </w:pPr>
       <w:r>
         <w:rPr>
+          <w:noProof/>
           <w:sz w:val="24"/>
           <w:szCs w:val="24"/>
         </w:rPr>
@@ -7820,7 +7951,7 @@
                     <pic:cNvPicPr/>
                   </pic:nvPicPr>
                   <pic:blipFill>
-                    <a:blip r:embed="rId26"/>
+                    <a:blip r:embed="rId28"/>
                     <a:stretch>
                       <a:fillRect/>
                     </a:stretch>
@@ -7850,6 +7981,7 @@
       </w:pPr>
       <w:r>
         <w:rPr>
+          <w:noProof/>
           <w:sz w:val="24"/>
           <w:szCs w:val="24"/>
         </w:rPr>
@@ -7870,7 +8002,7 @@
                     <pic:cNvPicPr/>
                   </pic:nvPicPr>
                   <pic:blipFill>
-                    <a:blip r:embed="rId27"/>
+                    <a:blip r:embed="rId29"/>
                     <a:stretch>
                       <a:fillRect/>
                     </a:stretch>
@@ -8666,6 +8798,7 @@
         <w:docPartUnique/>
       </w:docPartObj>
     </w:sdtPr>
+    <w:sdtEndPr/>
     <w:sdtContent>
       <w:p>
         <w:pPr>

</xml_diff>